<commit_message>
SDA & STD labs
</commit_message>
<xml_diff>
--- a/2021-2022_Sisteme_Tolerante_la_Defecte/labs/std-lab01/Enunt-laborator01.docx
+++ b/2021-2022_Sisteme_Tolerante_la_Defecte/labs/std-lab01/Enunt-laborator01.docx
@@ -73,6 +73,7 @@
           <w:lang w:val="ro-RO"/>
         </w:rPr>
       </w:pPr>
+      <w:proofErr w:type="spellStart"/>
       <w:r>
         <w:rPr>
           <w:rFonts w:ascii="Arial" w:eastAsia="Times New Roman" w:hAnsi="Arial" w:cs="Arial"/>
@@ -82,7 +83,19 @@
           <w:szCs w:val="27"/>
           <w:lang w:val="ro-RO"/>
         </w:rPr>
-        <w:t>Setup infrastructură</w:t>
+        <w:t>Setup</w:t>
+      </w:r>
+      <w:proofErr w:type="spellEnd"/>
+      <w:r>
+        <w:rPr>
+          <w:rFonts w:ascii="Arial" w:eastAsia="Times New Roman" w:hAnsi="Arial" w:cs="Arial"/>
+          <w:b/>
+          <w:bCs/>
+          <w:sz w:val="27"/>
+          <w:szCs w:val="27"/>
+          <w:lang w:val="ro-RO"/>
+        </w:rPr>
+        <w:t xml:space="preserve"> infrastructură</w:t>
       </w:r>
     </w:p>
     <w:p>
@@ -102,7 +115,23 @@
           <w:rFonts w:ascii="Arial" w:eastAsia="Times New Roman" w:hAnsi="Arial" w:cs="Arial"/>
           <w:lang w:val="ro-RO"/>
         </w:rPr>
-        <w:t>Instalați Windows Subsystems for Linux.</w:t>
+        <w:t xml:space="preserve">Instalați Windows </w:t>
+      </w:r>
+      <w:proofErr w:type="spellStart"/>
+      <w:r>
+        <w:rPr>
+          <w:rFonts w:ascii="Arial" w:eastAsia="Times New Roman" w:hAnsi="Arial" w:cs="Arial"/>
+          <w:lang w:val="ro-RO"/>
+        </w:rPr>
+        <w:t>Subsystems</w:t>
+      </w:r>
+      <w:proofErr w:type="spellEnd"/>
+      <w:r>
+        <w:rPr>
+          <w:rFonts w:ascii="Arial" w:eastAsia="Times New Roman" w:hAnsi="Arial" w:cs="Arial"/>
+          <w:lang w:val="ro-RO"/>
+        </w:rPr>
+        <w:t xml:space="preserve"> for Linux.</w:t>
       </w:r>
     </w:p>
     <w:p>
@@ -133,15 +162,9 @@
           <w:iCs/>
           <w:lang w:val="ro-RO"/>
         </w:rPr>
-        <w:t>Windows Features</w:t>
-      </w:r>
-      <w:r>
-        <w:rPr>
-          <w:rFonts w:ascii="Arial" w:eastAsia="Times New Roman" w:hAnsi="Arial" w:cs="Arial"/>
-          <w:lang w:val="ro-RO"/>
-        </w:rPr>
-        <w:t xml:space="preserve"> &gt;&gt; Selectați </w:t>
-      </w:r>
+        <w:t xml:space="preserve">Windows </w:t>
+      </w:r>
+      <w:proofErr w:type="spellStart"/>
       <w:r>
         <w:rPr>
           <w:rFonts w:ascii="Arial" w:eastAsia="Times New Roman" w:hAnsi="Arial" w:cs="Arial"/>
@@ -151,21 +174,15 @@
           <w:iCs/>
           <w:lang w:val="ro-RO"/>
         </w:rPr>
-        <w:t>Windows Subsystems for Linux</w:t>
-      </w:r>
-      <w:r>
-        <w:rPr>
-          <w:rFonts w:ascii="Arial" w:eastAsia="Times New Roman" w:hAnsi="Arial" w:cs="Arial"/>
-          <w:lang w:val="ro-RO"/>
-        </w:rPr>
-        <w:t xml:space="preserve"> </w:t>
-      </w:r>
-      <w:r>
-        <w:rPr>
-          <w:rFonts w:ascii="Arial" w:eastAsia="Times New Roman" w:hAnsi="Arial" w:cs="Arial"/>
-          <w:lang w:val="ro-RO"/>
-        </w:rPr>
-        <w:t xml:space="preserve">și </w:t>
+        <w:t>Features</w:t>
+      </w:r>
+      <w:proofErr w:type="spellEnd"/>
+      <w:r>
+        <w:rPr>
+          <w:rFonts w:ascii="Arial" w:eastAsia="Times New Roman" w:hAnsi="Arial" w:cs="Arial"/>
+          <w:lang w:val="ro-RO"/>
+        </w:rPr>
+        <w:t xml:space="preserve"> &gt;&gt; Selectați </w:t>
       </w:r>
       <w:r>
         <w:rPr>
@@ -176,15 +193,9 @@
           <w:iCs/>
           <w:lang w:val="ro-RO"/>
         </w:rPr>
-        <w:t>Virtual Machine</w:t>
-      </w:r>
-      <w:r>
-        <w:rPr>
-          <w:rFonts w:ascii="Arial" w:eastAsia="Times New Roman" w:hAnsi="Arial" w:cs="Arial"/>
-          <w:lang w:val="ro-RO"/>
-        </w:rPr>
-        <w:t xml:space="preserve"> </w:t>
-      </w:r>
+        <w:t xml:space="preserve">Windows </w:t>
+      </w:r>
+      <w:proofErr w:type="spellStart"/>
       <w:r>
         <w:rPr>
           <w:rFonts w:ascii="Arial" w:eastAsia="Times New Roman" w:hAnsi="Arial" w:cs="Arial"/>
@@ -194,22 +205,9 @@
           <w:iCs/>
           <w:lang w:val="ro-RO"/>
         </w:rPr>
-        <w:t>Platform</w:t>
-      </w:r>
-      <w:r>
-        <w:rPr>
-          <w:rFonts w:ascii="Arial" w:eastAsia="Times New Roman" w:hAnsi="Arial" w:cs="Arial"/>
-          <w:lang w:val="ro-RO"/>
-        </w:rPr>
-        <w:t xml:space="preserve"> </w:t>
-      </w:r>
-      <w:r>
-        <w:rPr>
-          <w:rFonts w:ascii="Arial" w:eastAsia="Times New Roman" w:hAnsi="Arial" w:cs="Arial"/>
-          <w:lang w:val="ro-RO"/>
-        </w:rPr>
-        <w:t xml:space="preserve">&gt;&gt; </w:t>
-      </w:r>
+        <w:t>Subsystems</w:t>
+      </w:r>
+      <w:proofErr w:type="spellEnd"/>
       <w:r>
         <w:rPr>
           <w:rFonts w:ascii="Arial" w:eastAsia="Times New Roman" w:hAnsi="Arial" w:cs="Arial"/>
@@ -219,6 +217,89 @@
           <w:iCs/>
           <w:lang w:val="ro-RO"/>
         </w:rPr>
+        <w:t xml:space="preserve"> for Linux</w:t>
+      </w:r>
+      <w:r>
+        <w:rPr>
+          <w:rFonts w:ascii="Arial" w:eastAsia="Times New Roman" w:hAnsi="Arial" w:cs="Arial"/>
+          <w:lang w:val="ro-RO"/>
+        </w:rPr>
+        <w:t xml:space="preserve"> </w:t>
+      </w:r>
+      <w:r>
+        <w:rPr>
+          <w:rFonts w:ascii="Arial" w:eastAsia="Times New Roman" w:hAnsi="Arial" w:cs="Arial"/>
+          <w:lang w:val="ro-RO"/>
+        </w:rPr>
+        <w:t xml:space="preserve">și </w:t>
+      </w:r>
+      <w:r>
+        <w:rPr>
+          <w:rFonts w:ascii="Arial" w:eastAsia="Times New Roman" w:hAnsi="Arial" w:cs="Arial"/>
+          <w:b/>
+          <w:bCs/>
+          <w:i/>
+          <w:iCs/>
+          <w:lang w:val="ro-RO"/>
+        </w:rPr>
+        <w:t xml:space="preserve">Virtual </w:t>
+      </w:r>
+      <w:proofErr w:type="spellStart"/>
+      <w:r>
+        <w:rPr>
+          <w:rFonts w:ascii="Arial" w:eastAsia="Times New Roman" w:hAnsi="Arial" w:cs="Arial"/>
+          <w:b/>
+          <w:bCs/>
+          <w:i/>
+          <w:iCs/>
+          <w:lang w:val="ro-RO"/>
+        </w:rPr>
+        <w:t>Machine</w:t>
+      </w:r>
+      <w:proofErr w:type="spellEnd"/>
+      <w:r>
+        <w:rPr>
+          <w:rFonts w:ascii="Arial" w:eastAsia="Times New Roman" w:hAnsi="Arial" w:cs="Arial"/>
+          <w:lang w:val="ro-RO"/>
+        </w:rPr>
+        <w:t xml:space="preserve"> </w:t>
+      </w:r>
+      <w:proofErr w:type="spellStart"/>
+      <w:r>
+        <w:rPr>
+          <w:rFonts w:ascii="Arial" w:eastAsia="Times New Roman" w:hAnsi="Arial" w:cs="Arial"/>
+          <w:b/>
+          <w:bCs/>
+          <w:i/>
+          <w:iCs/>
+          <w:lang w:val="ro-RO"/>
+        </w:rPr>
+        <w:t>Platform</w:t>
+      </w:r>
+      <w:proofErr w:type="spellEnd"/>
+      <w:r>
+        <w:rPr>
+          <w:rFonts w:ascii="Arial" w:eastAsia="Times New Roman" w:hAnsi="Arial" w:cs="Arial"/>
+          <w:lang w:val="ro-RO"/>
+        </w:rPr>
+        <w:t xml:space="preserve"> </w:t>
+      </w:r>
+      <w:r>
+        <w:rPr>
+          <w:rFonts w:ascii="Arial" w:eastAsia="Times New Roman" w:hAnsi="Arial" w:cs="Arial"/>
+          <w:lang w:val="ro-RO"/>
+        </w:rPr>
+        <w:t xml:space="preserve">&gt;&gt; </w:t>
+      </w:r>
+      <w:r>
+        <w:rPr>
+          <w:rFonts w:ascii="Arial" w:eastAsia="Times New Roman" w:hAnsi="Arial" w:cs="Arial"/>
+          <w:b/>
+          <w:bCs/>
+          <w:i/>
+          <w:iCs/>
+          <w:lang w:val="ro-RO"/>
+        </w:rPr>
         <w:t>OK</w:t>
       </w:r>
     </w:p>
@@ -239,8 +320,25 @@
           <w:rFonts w:ascii="Arial" w:eastAsia="Times New Roman" w:hAnsi="Arial" w:cs="Arial"/>
           <w:lang w:val="ro-RO"/>
         </w:rPr>
-        <w:t xml:space="preserve">În cmd dați comanda </w:t>
-      </w:r>
+        <w:t xml:space="preserve">În </w:t>
+      </w:r>
+      <w:proofErr w:type="spellStart"/>
+      <w:r>
+        <w:rPr>
+          <w:rFonts w:ascii="Arial" w:eastAsia="Times New Roman" w:hAnsi="Arial" w:cs="Arial"/>
+          <w:lang w:val="ro-RO"/>
+        </w:rPr>
+        <w:t>cmd</w:t>
+      </w:r>
+      <w:proofErr w:type="spellEnd"/>
+      <w:r>
+        <w:rPr>
+          <w:rFonts w:ascii="Arial" w:eastAsia="Times New Roman" w:hAnsi="Arial" w:cs="Arial"/>
+          <w:lang w:val="ro-RO"/>
+        </w:rPr>
+        <w:t xml:space="preserve"> dați comanda </w:t>
+      </w:r>
+      <w:proofErr w:type="spellStart"/>
       <w:r>
         <w:rPr>
           <w:rFonts w:ascii="Courier New" w:eastAsia="Times New Roman" w:hAnsi="Courier New" w:cs="Courier New"/>
@@ -250,7 +348,19 @@
           <w:szCs w:val="20"/>
           <w:highlight w:val="lightGray"/>
         </w:rPr>
-        <w:t>wsl --set-default-version 2</w:t>
+        <w:t>wsl</w:t>
+      </w:r>
+      <w:proofErr w:type="spellEnd"/>
+      <w:r>
+        <w:rPr>
+          <w:rFonts w:ascii="Courier New" w:eastAsia="Times New Roman" w:hAnsi="Courier New" w:cs="Courier New"/>
+          <w:b/>
+          <w:bCs/>
+          <w:sz w:val="20"/>
+          <w:szCs w:val="20"/>
+          <w:highlight w:val="lightGray"/>
+        </w:rPr>
+        <w:t xml:space="preserve"> --set-default-version 2</w:t>
       </w:r>
     </w:p>
     <w:p>
@@ -274,8 +384,9 @@
           <w:szCs w:val="20"/>
           <w:lang w:val="fr-FR"/>
         </w:rPr>
-        <w:t>Este posibil s</w:t>
-      </w:r>
+        <w:t xml:space="preserve">Este </w:t>
+      </w:r>
+      <w:proofErr w:type="spellStart"/>
       <w:r>
         <w:rPr>
           <w:rFonts w:ascii="Courier New" w:eastAsia="Times New Roman" w:hAnsi="Courier New" w:cs="Courier New"/>
@@ -283,6 +394,29 @@
           <w:bCs/>
           <w:sz w:val="20"/>
           <w:szCs w:val="20"/>
+          <w:lang w:val="fr-FR"/>
+        </w:rPr>
+        <w:t>posibil</w:t>
+      </w:r>
+      <w:proofErr w:type="spellEnd"/>
+      <w:r>
+        <w:rPr>
+          <w:rFonts w:ascii="Courier New" w:eastAsia="Times New Roman" w:hAnsi="Courier New" w:cs="Courier New"/>
+          <w:b/>
+          <w:bCs/>
+          <w:sz w:val="20"/>
+          <w:szCs w:val="20"/>
+          <w:lang w:val="fr-FR"/>
+        </w:rPr>
+        <w:t xml:space="preserve"> s</w:t>
+      </w:r>
+      <w:r>
+        <w:rPr>
+          <w:rFonts w:ascii="Courier New" w:eastAsia="Times New Roman" w:hAnsi="Courier New" w:cs="Courier New"/>
+          <w:b/>
+          <w:bCs/>
+          <w:sz w:val="20"/>
+          <w:szCs w:val="20"/>
           <w:lang w:val="ro-RO"/>
         </w:rPr>
         <w:t>ă fie nevoie să activați din BIOS virtualizare.</w:t>
@@ -305,7 +439,23 @@
           <w:rFonts w:ascii="Arial" w:eastAsia="Times New Roman" w:hAnsi="Arial" w:cs="Arial"/>
           <w:lang w:val="ro-RO"/>
         </w:rPr>
-        <w:t>Instalați Ubuntu 20.04.</w:t>
+        <w:t xml:space="preserve">Instalați </w:t>
+      </w:r>
+      <w:proofErr w:type="spellStart"/>
+      <w:r>
+        <w:rPr>
+          <w:rFonts w:ascii="Arial" w:eastAsia="Times New Roman" w:hAnsi="Arial" w:cs="Arial"/>
+          <w:lang w:val="ro-RO"/>
+        </w:rPr>
+        <w:t>Ubuntu</w:t>
+      </w:r>
+      <w:proofErr w:type="spellEnd"/>
+      <w:r>
+        <w:rPr>
+          <w:rFonts w:ascii="Arial" w:eastAsia="Times New Roman" w:hAnsi="Arial" w:cs="Arial"/>
+          <w:lang w:val="ro-RO"/>
+        </w:rPr>
+        <w:t xml:space="preserve"> 20.04.</w:t>
       </w:r>
     </w:p>
     <w:p>
@@ -325,8 +475,97 @@
           <w:rFonts w:ascii="Arial" w:eastAsia="Times New Roman" w:hAnsi="Arial" w:cs="Arial"/>
           <w:lang w:val="ro-RO"/>
         </w:rPr>
-        <w:t>Microsoft Store &gt;&gt; Search Ubuntu &gt;&gt; Ubuntu 20.04 &gt;&gt; Install &gt;&gt; Launch</w:t>
-      </w:r>
+        <w:t xml:space="preserve">Microsoft </w:t>
+      </w:r>
+      <w:proofErr w:type="spellStart"/>
+      <w:r>
+        <w:rPr>
+          <w:rFonts w:ascii="Arial" w:eastAsia="Times New Roman" w:hAnsi="Arial" w:cs="Arial"/>
+          <w:lang w:val="ro-RO"/>
+        </w:rPr>
+        <w:t>Store</w:t>
+      </w:r>
+      <w:proofErr w:type="spellEnd"/>
+      <w:r>
+        <w:rPr>
+          <w:rFonts w:ascii="Arial" w:eastAsia="Times New Roman" w:hAnsi="Arial" w:cs="Arial"/>
+          <w:lang w:val="ro-RO"/>
+        </w:rPr>
+        <w:t xml:space="preserve"> &gt;&gt; </w:t>
+      </w:r>
+      <w:proofErr w:type="spellStart"/>
+      <w:r>
+        <w:rPr>
+          <w:rFonts w:ascii="Arial" w:eastAsia="Times New Roman" w:hAnsi="Arial" w:cs="Arial"/>
+          <w:lang w:val="ro-RO"/>
+        </w:rPr>
+        <w:t>Search</w:t>
+      </w:r>
+      <w:proofErr w:type="spellEnd"/>
+      <w:r>
+        <w:rPr>
+          <w:rFonts w:ascii="Arial" w:eastAsia="Times New Roman" w:hAnsi="Arial" w:cs="Arial"/>
+          <w:lang w:val="ro-RO"/>
+        </w:rPr>
+        <w:t xml:space="preserve"> </w:t>
+      </w:r>
+      <w:proofErr w:type="spellStart"/>
+      <w:r>
+        <w:rPr>
+          <w:rFonts w:ascii="Arial" w:eastAsia="Times New Roman" w:hAnsi="Arial" w:cs="Arial"/>
+          <w:lang w:val="ro-RO"/>
+        </w:rPr>
+        <w:t>Ubuntu</w:t>
+      </w:r>
+      <w:proofErr w:type="spellEnd"/>
+      <w:r>
+        <w:rPr>
+          <w:rFonts w:ascii="Arial" w:eastAsia="Times New Roman" w:hAnsi="Arial" w:cs="Arial"/>
+          <w:lang w:val="ro-RO"/>
+        </w:rPr>
+        <w:t xml:space="preserve"> &gt;&gt; </w:t>
+      </w:r>
+      <w:proofErr w:type="spellStart"/>
+      <w:r>
+        <w:rPr>
+          <w:rFonts w:ascii="Arial" w:eastAsia="Times New Roman" w:hAnsi="Arial" w:cs="Arial"/>
+          <w:lang w:val="ro-RO"/>
+        </w:rPr>
+        <w:t>Ubuntu</w:t>
+      </w:r>
+      <w:proofErr w:type="spellEnd"/>
+      <w:r>
+        <w:rPr>
+          <w:rFonts w:ascii="Arial" w:eastAsia="Times New Roman" w:hAnsi="Arial" w:cs="Arial"/>
+          <w:lang w:val="ro-RO"/>
+        </w:rPr>
+        <w:t xml:space="preserve"> 20.04 &gt;&gt; </w:t>
+      </w:r>
+      <w:proofErr w:type="spellStart"/>
+      <w:r>
+        <w:rPr>
+          <w:rFonts w:ascii="Arial" w:eastAsia="Times New Roman" w:hAnsi="Arial" w:cs="Arial"/>
+          <w:lang w:val="ro-RO"/>
+        </w:rPr>
+        <w:t>Install</w:t>
+      </w:r>
+      <w:proofErr w:type="spellEnd"/>
+      <w:r>
+        <w:rPr>
+          <w:rFonts w:ascii="Arial" w:eastAsia="Times New Roman" w:hAnsi="Arial" w:cs="Arial"/>
+          <w:lang w:val="ro-RO"/>
+        </w:rPr>
+        <w:t xml:space="preserve"> &gt;&gt; </w:t>
+      </w:r>
+      <w:proofErr w:type="spellStart"/>
+      <w:r>
+        <w:rPr>
+          <w:rFonts w:ascii="Arial" w:eastAsia="Times New Roman" w:hAnsi="Arial" w:cs="Arial"/>
+          <w:lang w:val="ro-RO"/>
+        </w:rPr>
+        <w:t>Launch</w:t>
+      </w:r>
+      <w:proofErr w:type="spellEnd"/>
     </w:p>
     <w:p>
       <w:pPr>
@@ -385,6 +624,7 @@
         <w:t xml:space="preserve">Instalați </w:t>
       </w:r>
       <w:hyperlink r:id="rId8" w:history="1">
+        <w:proofErr w:type="spellStart"/>
         <w:r>
           <w:rPr>
             <w:rStyle w:val="Hyperlink"/>
@@ -393,6 +633,7 @@
           </w:rPr>
           <w:t>Putty</w:t>
         </w:r>
+        <w:proofErr w:type="spellEnd"/>
       </w:hyperlink>
       <w:r>
         <w:rPr>
@@ -406,8 +647,17 @@
           <w:rFonts w:ascii="Arial" w:eastAsia="Times New Roman" w:hAnsi="Arial" w:cs="Arial"/>
           <w:lang w:val="ro-RO"/>
         </w:rPr>
-        <w:t>și testați conexiunea ssh</w:t>
-      </w:r>
+        <w:t xml:space="preserve">și testați conexiunea </w:t>
+      </w:r>
+      <w:proofErr w:type="spellStart"/>
+      <w:r>
+        <w:rPr>
+          <w:rFonts w:ascii="Arial" w:eastAsia="Times New Roman" w:hAnsi="Arial" w:cs="Arial"/>
+          <w:lang w:val="ro-RO"/>
+        </w:rPr>
+        <w:t>ssh</w:t>
+      </w:r>
+      <w:proofErr w:type="spellEnd"/>
       <w:r>
         <w:rPr>
           <w:rFonts w:ascii="Arial" w:eastAsia="Times New Roman" w:hAnsi="Arial" w:cs="Arial"/>
@@ -428,12 +678,37 @@
           <w:lang w:val="ro-RO"/>
         </w:rPr>
       </w:pPr>
-      <w:r>
-        <w:rPr>
-          <w:rFonts w:ascii="Arial" w:eastAsia="Times New Roman" w:hAnsi="Arial" w:cs="Arial"/>
-          <w:lang w:val="ro-RO"/>
-        </w:rPr>
-        <w:t xml:space="preserve">Host Name: </w:t>
+      <w:proofErr w:type="spellStart"/>
+      <w:r>
+        <w:rPr>
+          <w:rFonts w:ascii="Arial" w:eastAsia="Times New Roman" w:hAnsi="Arial" w:cs="Arial"/>
+          <w:lang w:val="ro-RO"/>
+        </w:rPr>
+        <w:t>Host</w:t>
+      </w:r>
+      <w:proofErr w:type="spellEnd"/>
+      <w:r>
+        <w:rPr>
+          <w:rFonts w:ascii="Arial" w:eastAsia="Times New Roman" w:hAnsi="Arial" w:cs="Arial"/>
+          <w:lang w:val="ro-RO"/>
+        </w:rPr>
+        <w:t xml:space="preserve"> </w:t>
+      </w:r>
+      <w:proofErr w:type="spellStart"/>
+      <w:r>
+        <w:rPr>
+          <w:rFonts w:ascii="Arial" w:eastAsia="Times New Roman" w:hAnsi="Arial" w:cs="Arial"/>
+          <w:lang w:val="ro-RO"/>
+        </w:rPr>
+        <w:t>Name</w:t>
+      </w:r>
+      <w:proofErr w:type="spellEnd"/>
+      <w:r>
+        <w:rPr>
+          <w:rFonts w:ascii="Arial" w:eastAsia="Times New Roman" w:hAnsi="Arial" w:cs="Arial"/>
+          <w:lang w:val="ro-RO"/>
+        </w:rPr>
+        <w:t xml:space="preserve">: </w:t>
       </w:r>
       <w:hyperlink r:id="rId9" w:history="1">
         <w:r>
@@ -478,19 +753,76 @@
           <w:lang w:val="ro-RO"/>
         </w:rPr>
       </w:pPr>
-      <w:r>
-        <w:rPr>
-          <w:rFonts w:ascii="Arial" w:eastAsia="Times New Roman" w:hAnsi="Arial" w:cs="Arial"/>
-          <w:lang w:val="ro-RO"/>
-        </w:rPr>
-        <w:t>Connections &gt;&gt; SSH &gt;&gt; Auth &gt;&gt; Browse… pentru a pune cheia</w:t>
-      </w:r>
-      <w:r>
-        <w:rPr>
-          <w:rFonts w:ascii="Arial" w:eastAsia="Times New Roman" w:hAnsi="Arial" w:cs="Arial"/>
-          <w:lang w:val="ro-RO"/>
-        </w:rPr>
-        <w:t xml:space="preserve"> (.ppk)</w:t>
+      <w:proofErr w:type="spellStart"/>
+      <w:r>
+        <w:rPr>
+          <w:rFonts w:ascii="Arial" w:eastAsia="Times New Roman" w:hAnsi="Arial" w:cs="Arial"/>
+          <w:lang w:val="ro-RO"/>
+        </w:rPr>
+        <w:t>Connections</w:t>
+      </w:r>
+      <w:proofErr w:type="spellEnd"/>
+      <w:r>
+        <w:rPr>
+          <w:rFonts w:ascii="Arial" w:eastAsia="Times New Roman" w:hAnsi="Arial" w:cs="Arial"/>
+          <w:lang w:val="ro-RO"/>
+        </w:rPr>
+        <w:t xml:space="preserve"> &gt;&gt; SSH &gt;&gt; </w:t>
+      </w:r>
+      <w:proofErr w:type="spellStart"/>
+      <w:r>
+        <w:rPr>
+          <w:rFonts w:ascii="Arial" w:eastAsia="Times New Roman" w:hAnsi="Arial" w:cs="Arial"/>
+          <w:lang w:val="ro-RO"/>
+        </w:rPr>
+        <w:t>Auth</w:t>
+      </w:r>
+      <w:proofErr w:type="spellEnd"/>
+      <w:r>
+        <w:rPr>
+          <w:rFonts w:ascii="Arial" w:eastAsia="Times New Roman" w:hAnsi="Arial" w:cs="Arial"/>
+          <w:lang w:val="ro-RO"/>
+        </w:rPr>
+        <w:t xml:space="preserve"> &gt;&gt; </w:t>
+      </w:r>
+      <w:proofErr w:type="spellStart"/>
+      <w:r>
+        <w:rPr>
+          <w:rFonts w:ascii="Arial" w:eastAsia="Times New Roman" w:hAnsi="Arial" w:cs="Arial"/>
+          <w:lang w:val="ro-RO"/>
+        </w:rPr>
+        <w:t>Browse</w:t>
+      </w:r>
+      <w:proofErr w:type="spellEnd"/>
+      <w:r>
+        <w:rPr>
+          <w:rFonts w:ascii="Arial" w:eastAsia="Times New Roman" w:hAnsi="Arial" w:cs="Arial"/>
+          <w:lang w:val="ro-RO"/>
+        </w:rPr>
+        <w:t>… pentru a pune cheia</w:t>
+      </w:r>
+      <w:r>
+        <w:rPr>
+          <w:rFonts w:ascii="Arial" w:eastAsia="Times New Roman" w:hAnsi="Arial" w:cs="Arial"/>
+          <w:lang w:val="ro-RO"/>
+        </w:rPr>
+        <w:t xml:space="preserve"> (.</w:t>
+      </w:r>
+      <w:proofErr w:type="spellStart"/>
+      <w:r>
+        <w:rPr>
+          <w:rFonts w:ascii="Arial" w:eastAsia="Times New Roman" w:hAnsi="Arial" w:cs="Arial"/>
+          <w:lang w:val="ro-RO"/>
+        </w:rPr>
+        <w:t>ppk</w:t>
+      </w:r>
+      <w:proofErr w:type="spellEnd"/>
+      <w:r>
+        <w:rPr>
+          <w:rFonts w:ascii="Arial" w:eastAsia="Times New Roman" w:hAnsi="Arial" w:cs="Arial"/>
+          <w:lang w:val="ro-RO"/>
+        </w:rPr>
+        <w:t>)</w:t>
       </w:r>
       <w:r>
         <w:rPr>
@@ -514,14 +846,25 @@
           <w:lang w:val="ro-RO"/>
         </w:rPr>
       </w:pPr>
-      <w:r>
-        <w:rPr>
-          <w:rFonts w:ascii="Arial" w:eastAsia="Times New Roman" w:hAnsi="Arial" w:cs="Arial"/>
-          <w:b/>
-          <w:bCs/>
-          <w:lang w:val="ro-RO"/>
-        </w:rPr>
-        <w:t>Întorceți-vă la meniul inițial și dați SAVE.</w:t>
+      <w:proofErr w:type="spellStart"/>
+      <w:r>
+        <w:rPr>
+          <w:rFonts w:ascii="Arial" w:eastAsia="Times New Roman" w:hAnsi="Arial" w:cs="Arial"/>
+          <w:b/>
+          <w:bCs/>
+          <w:lang w:val="ro-RO"/>
+        </w:rPr>
+        <w:t>Întorceți</w:t>
+      </w:r>
+      <w:proofErr w:type="spellEnd"/>
+      <w:r>
+        <w:rPr>
+          <w:rFonts w:ascii="Arial" w:eastAsia="Times New Roman" w:hAnsi="Arial" w:cs="Arial"/>
+          <w:b/>
+          <w:bCs/>
+          <w:lang w:val="ro-RO"/>
+        </w:rPr>
+        <w:t>-vă la meniul inițial și dați SAVE.</w:t>
       </w:r>
     </w:p>
     <w:p>
@@ -566,6 +909,7 @@
         </w:rPr>
         <w:t xml:space="preserve">, </w:t>
       </w:r>
+      <w:proofErr w:type="spellStart"/>
       <w:r>
         <w:rPr>
           <w:rFonts w:ascii="Arial" w:eastAsia="Times New Roman" w:hAnsi="Arial" w:cs="Arial"/>
@@ -573,13 +917,23 @@
         </w:rPr>
         <w:t>make</w:t>
       </w:r>
-      <w:r>
-        <w:rPr>
-          <w:rFonts w:ascii="Arial" w:eastAsia="Times New Roman" w:hAnsi="Arial" w:cs="Arial"/>
-          <w:lang w:val="ro-RO"/>
-        </w:rPr>
-        <w:t xml:space="preserve"> și sshfs</w:t>
-      </w:r>
+      <w:proofErr w:type="spellEnd"/>
+      <w:r>
+        <w:rPr>
+          <w:rFonts w:ascii="Arial" w:eastAsia="Times New Roman" w:hAnsi="Arial" w:cs="Arial"/>
+          <w:lang w:val="ro-RO"/>
+        </w:rPr>
+        <w:t xml:space="preserve"> și </w:t>
+      </w:r>
+      <w:proofErr w:type="spellStart"/>
+      <w:r>
+        <w:rPr>
+          <w:rFonts w:ascii="Arial" w:eastAsia="Times New Roman" w:hAnsi="Arial" w:cs="Arial"/>
+          <w:lang w:val="ro-RO"/>
+        </w:rPr>
+        <w:t>sshfs</w:t>
+      </w:r>
+      <w:proofErr w:type="spellEnd"/>
       <w:r>
         <w:rPr>
           <w:rFonts w:ascii="Arial" w:eastAsia="Times New Roman" w:hAnsi="Arial" w:cs="Arial"/>
@@ -600,6 +954,7 @@
           <w:lang w:val="ro-RO"/>
         </w:rPr>
       </w:pPr>
+      <w:proofErr w:type="spellStart"/>
       <w:r>
         <w:rPr>
           <w:rFonts w:ascii="Courier New" w:eastAsia="Times New Roman" w:hAnsi="Courier New" w:cs="Courier New"/>
@@ -609,17 +964,9 @@
           <w:szCs w:val="20"/>
           <w:highlight w:val="lightGray"/>
         </w:rPr>
-        <w:t>sudo apt-get update</w:t>
-      </w:r>
-    </w:p>
-    <w:p>
-      <w:pPr>
-        <w:numPr>
-          <w:ilvl w:val="1"/>
-          <w:numId w:val="2"/>
-        </w:numPr>
-        <w:spacing w:before="100" w:beforeAutospacing="1" w:after="100" w:afterAutospacing="1" w:line="240" w:lineRule="auto"/>
-      </w:pPr>
+        <w:t>sudo</w:t>
+      </w:r>
+      <w:proofErr w:type="spellEnd"/>
       <w:r>
         <w:rPr>
           <w:rFonts w:ascii="Courier New" w:eastAsia="Times New Roman" w:hAnsi="Courier New" w:cs="Courier New"/>
@@ -629,8 +976,18 @@
           <w:szCs w:val="20"/>
           <w:highlight w:val="lightGray"/>
         </w:rPr>
-        <w:t>sudo apt-get install gc</w:t>
-      </w:r>
+        <w:t xml:space="preserve"> apt-get update</w:t>
+      </w:r>
+    </w:p>
+    <w:p>
+      <w:pPr>
+        <w:numPr>
+          <w:ilvl w:val="1"/>
+          <w:numId w:val="2"/>
+        </w:numPr>
+        <w:spacing w:before="100" w:beforeAutospacing="1" w:after="100" w:afterAutospacing="1" w:line="240" w:lineRule="auto"/>
+      </w:pPr>
+      <w:proofErr w:type="spellStart"/>
       <w:r>
         <w:rPr>
           <w:rFonts w:ascii="Courier New" w:eastAsia="Times New Roman" w:hAnsi="Courier New" w:cs="Courier New"/>
@@ -640,41 +997,9 @@
           <w:szCs w:val="20"/>
           <w:highlight w:val="lightGray"/>
         </w:rPr>
-        <w:t>c make gdb sshfs ssh</w:t>
-      </w:r>
-    </w:p>
-    <w:p>
-      <w:pPr>
-        <w:numPr>
-          <w:ilvl w:val="0"/>
-          <w:numId w:val="2"/>
-        </w:numPr>
-        <w:spacing w:after="100" w:afterAutospacing="1" w:line="240" w:lineRule="auto"/>
-        <w:rPr>
-          <w:rFonts w:ascii="Arial" w:eastAsia="Times New Roman" w:hAnsi="Arial" w:cs="Arial"/>
-          <w:lang w:val="ro-RO"/>
-        </w:rPr>
-      </w:pPr>
-      <w:r>
-        <w:rPr>
-          <w:rFonts w:ascii="Arial" w:eastAsia="Times New Roman" w:hAnsi="Arial" w:cs="Arial"/>
-          <w:lang w:val="ro-RO"/>
-        </w:rPr>
-        <w:t>Testați conexiunea ssh.</w:t>
-      </w:r>
-    </w:p>
-    <w:p>
-      <w:pPr>
-        <w:numPr>
-          <w:ilvl w:val="1"/>
-          <w:numId w:val="2"/>
-        </w:numPr>
-        <w:spacing w:before="100" w:beforeAutospacing="1" w:after="100" w:afterAutospacing="1" w:line="240" w:lineRule="auto"/>
-        <w:rPr>
-          <w:rFonts w:ascii="Arial" w:eastAsia="Times New Roman" w:hAnsi="Arial" w:cs="Arial"/>
-          <w:lang w:val="ro-RO"/>
-        </w:rPr>
-      </w:pPr>
+        <w:t>sudo</w:t>
+      </w:r>
+      <w:proofErr w:type="spellEnd"/>
       <w:r>
         <w:rPr>
           <w:rFonts w:ascii="Courier New" w:eastAsia="Times New Roman" w:hAnsi="Courier New" w:cs="Courier New"/>
@@ -684,88 +1009,9 @@
           <w:szCs w:val="20"/>
           <w:highlight w:val="lightGray"/>
         </w:rPr>
-        <w:t>ssh -i CHEIE.key -p 30000 USER_WIKI@wiki.mta.ro</w:t>
-      </w:r>
-    </w:p>
-    <w:p>
-      <w:pPr>
-        <w:numPr>
-          <w:ilvl w:val="0"/>
-          <w:numId w:val="2"/>
-        </w:numPr>
-        <w:spacing w:after="100" w:afterAutospacing="1" w:line="240" w:lineRule="auto"/>
-        <w:rPr>
-          <w:rFonts w:ascii="Arial" w:eastAsia="Times New Roman" w:hAnsi="Arial" w:cs="Arial"/>
-          <w:lang w:val="ro-RO"/>
-        </w:rPr>
-      </w:pPr>
-      <w:r>
-        <w:rPr>
-          <w:rFonts w:ascii="Arial" w:eastAsia="Times New Roman" w:hAnsi="Arial" w:cs="Arial"/>
-          <w:lang w:val="ro-RO"/>
-        </w:rPr>
-        <w:t>Testați montarea directorului de laboratoare folosind sshfs</w:t>
-      </w:r>
-    </w:p>
-    <w:p>
-      <w:pPr>
-        <w:numPr>
-          <w:ilvl w:val="1"/>
-          <w:numId w:val="2"/>
-        </w:numPr>
-        <w:spacing w:after="100" w:afterAutospacing="1" w:line="240" w:lineRule="auto"/>
-        <w:rPr>
-          <w:rFonts w:ascii="Arial" w:eastAsia="Times New Roman" w:hAnsi="Arial" w:cs="Arial"/>
-          <w:lang w:val="ro-RO"/>
-        </w:rPr>
-      </w:pPr>
-      <w:r>
-        <w:rPr>
-          <w:rFonts w:ascii="Arial" w:eastAsia="Times New Roman" w:hAnsi="Arial" w:cs="Arial"/>
-          <w:lang w:val="ro-RO"/>
-        </w:rPr>
-        <w:t>Mare atenție, nu puteți da copy paste la comenzi, trebuie să le modificați în așa fel încât să se potrivească sistemului vostru.</w:t>
-      </w:r>
-    </w:p>
-    <w:p>
-      <w:pPr>
-        <w:numPr>
-          <w:ilvl w:val="1"/>
-          <w:numId w:val="2"/>
-        </w:numPr>
-        <w:spacing w:after="100" w:afterAutospacing="1" w:line="240" w:lineRule="auto"/>
-        <w:rPr>
-          <w:rFonts w:ascii="Arial" w:eastAsia="Times New Roman" w:hAnsi="Arial" w:cs="Arial"/>
-          <w:lang w:val="ro-RO"/>
-        </w:rPr>
-      </w:pPr>
-      <w:r>
-        <w:rPr>
-          <w:rFonts w:ascii="Arial" w:eastAsia="Times New Roman" w:hAnsi="Arial" w:cs="Arial"/>
-          <w:lang w:val="ro-RO"/>
-        </w:rPr>
-        <w:t>Copiați cheia (.key) de la asistent în /home/USERNAME_UL_VOSTRU/</w:t>
-      </w:r>
-    </w:p>
-    <w:p>
-      <w:pPr>
-        <w:numPr>
-          <w:ilvl w:val="1"/>
-          <w:numId w:val="2"/>
-        </w:numPr>
-        <w:spacing w:after="100" w:afterAutospacing="1" w:line="240" w:lineRule="auto"/>
-        <w:rPr>
-          <w:rFonts w:ascii="Arial" w:eastAsia="Times New Roman" w:hAnsi="Arial" w:cs="Arial"/>
-          <w:lang w:val="ro-RO"/>
-        </w:rPr>
-      </w:pPr>
-      <w:r>
-        <w:rPr>
-          <w:rFonts w:ascii="Arial" w:eastAsia="Times New Roman" w:hAnsi="Arial" w:cs="Arial"/>
-          <w:lang w:val="ro-RO"/>
-        </w:rPr>
-        <w:t xml:space="preserve">Setați drepturi restrânse cheii: </w:t>
-      </w:r>
+        <w:t xml:space="preserve"> apt-get install </w:t>
+      </w:r>
+      <w:proofErr w:type="spellStart"/>
       <w:r>
         <w:rPr>
           <w:rFonts w:ascii="Courier New" w:eastAsia="Times New Roman" w:hAnsi="Courier New" w:cs="Courier New"/>
@@ -775,7 +1021,7 @@
           <w:szCs w:val="20"/>
           <w:highlight w:val="lightGray"/>
         </w:rPr>
-        <w:t>chmod 400 /home/USER</w:t>
+        <w:t>gc</w:t>
       </w:r>
       <w:r>
         <w:rPr>
@@ -786,8 +1032,9 @@
           <w:szCs w:val="20"/>
           <w:highlight w:val="lightGray"/>
         </w:rPr>
-        <w:t>_LOCAL</w:t>
-      </w:r>
+        <w:t>c</w:t>
+      </w:r>
+      <w:proofErr w:type="spellEnd"/>
       <w:r>
         <w:rPr>
           <w:rFonts w:ascii="Courier New" w:eastAsia="Times New Roman" w:hAnsi="Courier New" w:cs="Courier New"/>
@@ -797,8 +1044,9 @@
           <w:szCs w:val="20"/>
           <w:highlight w:val="lightGray"/>
         </w:rPr>
-        <w:t>/CHEIE.</w:t>
-      </w:r>
+        <w:t xml:space="preserve"> make </w:t>
+      </w:r>
+      <w:proofErr w:type="spellStart"/>
       <w:r>
         <w:rPr>
           <w:rFonts w:ascii="Courier New" w:eastAsia="Times New Roman" w:hAnsi="Courier New" w:cs="Courier New"/>
@@ -808,28 +1056,9 @@
           <w:szCs w:val="20"/>
           <w:highlight w:val="lightGray"/>
         </w:rPr>
-        <w:t>key</w:t>
-      </w:r>
-    </w:p>
-    <w:p>
-      <w:pPr>
-        <w:numPr>
-          <w:ilvl w:val="1"/>
-          <w:numId w:val="2"/>
-        </w:numPr>
-        <w:spacing w:after="100" w:afterAutospacing="1" w:line="240" w:lineRule="auto"/>
-        <w:rPr>
-          <w:rFonts w:ascii="Arial" w:eastAsia="Times New Roman" w:hAnsi="Arial" w:cs="Arial"/>
-          <w:lang w:val="ro-RO"/>
-        </w:rPr>
-      </w:pPr>
-      <w:r>
-        <w:rPr>
-          <w:rFonts w:ascii="Arial" w:eastAsia="Times New Roman" w:hAnsi="Arial" w:cs="Arial"/>
-          <w:lang w:val="ro-RO"/>
-        </w:rPr>
-        <w:t xml:space="preserve">Creați un director </w:t>
-      </w:r>
+        <w:t>gdb</w:t>
+      </w:r>
+      <w:proofErr w:type="spellEnd"/>
       <w:r>
         <w:rPr>
           <w:rFonts w:ascii="Courier New" w:eastAsia="Times New Roman" w:hAnsi="Courier New" w:cs="Courier New"/>
@@ -839,8 +1068,9 @@
           <w:szCs w:val="20"/>
           <w:highlight w:val="lightGray"/>
         </w:rPr>
-        <w:t>mkdir /home/USER</w:t>
-      </w:r>
+        <w:t xml:space="preserve"> </w:t>
+      </w:r>
+      <w:proofErr w:type="spellStart"/>
       <w:r>
         <w:rPr>
           <w:rFonts w:ascii="Courier New" w:eastAsia="Times New Roman" w:hAnsi="Courier New" w:cs="Courier New"/>
@@ -850,8 +1080,9 @@
           <w:szCs w:val="20"/>
           <w:highlight w:val="lightGray"/>
         </w:rPr>
-        <w:t>_LOCAL</w:t>
-      </w:r>
+        <w:t>sshfs</w:t>
+      </w:r>
+      <w:proofErr w:type="spellEnd"/>
       <w:r>
         <w:rPr>
           <w:rFonts w:ascii="Courier New" w:eastAsia="Times New Roman" w:hAnsi="Courier New" w:cs="Courier New"/>
@@ -861,21 +1092,9 @@
           <w:szCs w:val="20"/>
           <w:highlight w:val="lightGray"/>
         </w:rPr>
-        <w:t>/labs</w:t>
-      </w:r>
-    </w:p>
-    <w:p>
-      <w:pPr>
-        <w:numPr>
-          <w:ilvl w:val="1"/>
-          <w:numId w:val="2"/>
-        </w:numPr>
-        <w:spacing w:after="100" w:afterAutospacing="1" w:line="240" w:lineRule="auto"/>
-        <w:rPr>
-          <w:rFonts w:ascii="Arial" w:eastAsia="Times New Roman" w:hAnsi="Arial" w:cs="Arial"/>
-          <w:lang w:val="ro-RO"/>
-        </w:rPr>
-      </w:pPr>
+        <w:t xml:space="preserve"> </w:t>
+      </w:r>
+      <w:proofErr w:type="spellStart"/>
       <w:r>
         <w:rPr>
           <w:rFonts w:ascii="Courier New" w:eastAsia="Times New Roman" w:hAnsi="Courier New" w:cs="Courier New"/>
@@ -885,8 +1104,59 @@
           <w:szCs w:val="20"/>
           <w:highlight w:val="lightGray"/>
         </w:rPr>
-        <w:t>sshfs -o IdentityFile=/home/USER_LOCAL/CHEIE.</w:t>
-      </w:r>
+        <w:t>ssh</w:t>
+      </w:r>
+      <w:proofErr w:type="spellEnd"/>
+    </w:p>
+    <w:p>
+      <w:pPr>
+        <w:numPr>
+          <w:ilvl w:val="0"/>
+          <w:numId w:val="2"/>
+        </w:numPr>
+        <w:spacing w:after="100" w:afterAutospacing="1" w:line="240" w:lineRule="auto"/>
+        <w:rPr>
+          <w:rFonts w:ascii="Arial" w:eastAsia="Times New Roman" w:hAnsi="Arial" w:cs="Arial"/>
+          <w:lang w:val="ro-RO"/>
+        </w:rPr>
+      </w:pPr>
+      <w:r>
+        <w:rPr>
+          <w:rFonts w:ascii="Arial" w:eastAsia="Times New Roman" w:hAnsi="Arial" w:cs="Arial"/>
+          <w:lang w:val="ro-RO"/>
+        </w:rPr>
+        <w:t xml:space="preserve">Testați conexiunea </w:t>
+      </w:r>
+      <w:proofErr w:type="spellStart"/>
+      <w:r>
+        <w:rPr>
+          <w:rFonts w:ascii="Arial" w:eastAsia="Times New Roman" w:hAnsi="Arial" w:cs="Arial"/>
+          <w:lang w:val="ro-RO"/>
+        </w:rPr>
+        <w:t>ssh</w:t>
+      </w:r>
+      <w:proofErr w:type="spellEnd"/>
+      <w:r>
+        <w:rPr>
+          <w:rFonts w:ascii="Arial" w:eastAsia="Times New Roman" w:hAnsi="Arial" w:cs="Arial"/>
+          <w:lang w:val="ro-RO"/>
+        </w:rPr>
+        <w:t>.</w:t>
+      </w:r>
+    </w:p>
+    <w:p>
+      <w:pPr>
+        <w:numPr>
+          <w:ilvl w:val="1"/>
+          <w:numId w:val="2"/>
+        </w:numPr>
+        <w:spacing w:before="100" w:beforeAutospacing="1" w:after="100" w:afterAutospacing="1" w:line="240" w:lineRule="auto"/>
+        <w:rPr>
+          <w:rFonts w:ascii="Arial" w:eastAsia="Times New Roman" w:hAnsi="Arial" w:cs="Arial"/>
+          <w:lang w:val="ro-RO"/>
+        </w:rPr>
+      </w:pPr>
+      <w:proofErr w:type="spellStart"/>
       <w:r>
         <w:rPr>
           <w:rFonts w:ascii="Courier New" w:eastAsia="Times New Roman" w:hAnsi="Courier New" w:cs="Courier New"/>
@@ -896,8 +1166,9 @@
           <w:szCs w:val="20"/>
           <w:highlight w:val="lightGray"/>
         </w:rPr>
-        <w:t>key</w:t>
-      </w:r>
+        <w:t>ssh</w:t>
+      </w:r>
+      <w:proofErr w:type="spellEnd"/>
       <w:r>
         <w:rPr>
           <w:rFonts w:ascii="Courier New" w:eastAsia="Times New Roman" w:hAnsi="Courier New" w:cs="Courier New"/>
@@ -907,8 +1178,9 @@
           <w:szCs w:val="20"/>
           <w:highlight w:val="lightGray"/>
         </w:rPr>
-        <w:t xml:space="preserve"> -p 30000 USER_WIKI@wiki.mta.ro:. /home/USER_</w:t>
-      </w:r>
+        <w:t xml:space="preserve"> -i </w:t>
+      </w:r>
+      <w:proofErr w:type="spellStart"/>
       <w:r>
         <w:rPr>
           <w:rFonts w:ascii="Courier New" w:eastAsia="Times New Roman" w:hAnsi="Courier New" w:cs="Courier New"/>
@@ -918,8 +1190,9 @@
           <w:szCs w:val="20"/>
           <w:highlight w:val="lightGray"/>
         </w:rPr>
-        <w:t>LOCAL/</w:t>
-      </w:r>
+        <w:t>CHEIE.key</w:t>
+      </w:r>
+      <w:proofErr w:type="spellEnd"/>
       <w:r>
         <w:rPr>
           <w:rFonts w:ascii="Courier New" w:eastAsia="Times New Roman" w:hAnsi="Courier New" w:cs="Courier New"/>
@@ -929,8 +1202,37 @@
           <w:szCs w:val="20"/>
           <w:highlight w:val="lightGray"/>
         </w:rPr>
-        <w:t>labs</w:t>
-      </w:r>
+        <w:t xml:space="preserve"> -p 30000 USER_WIKI@wiki.mta.ro</w:t>
+      </w:r>
+    </w:p>
+    <w:p>
+      <w:pPr>
+        <w:numPr>
+          <w:ilvl w:val="0"/>
+          <w:numId w:val="2"/>
+        </w:numPr>
+        <w:spacing w:after="100" w:afterAutospacing="1" w:line="240" w:lineRule="auto"/>
+        <w:rPr>
+          <w:rFonts w:ascii="Arial" w:eastAsia="Times New Roman" w:hAnsi="Arial" w:cs="Arial"/>
+          <w:lang w:val="ro-RO"/>
+        </w:rPr>
+      </w:pPr>
+      <w:r>
+        <w:rPr>
+          <w:rFonts w:ascii="Arial" w:eastAsia="Times New Roman" w:hAnsi="Arial" w:cs="Arial"/>
+          <w:lang w:val="ro-RO"/>
+        </w:rPr>
+        <w:t xml:space="preserve">Testați montarea directorului de laboratoare folosind </w:t>
+      </w:r>
+      <w:proofErr w:type="spellStart"/>
+      <w:r>
+        <w:rPr>
+          <w:rFonts w:ascii="Arial" w:eastAsia="Times New Roman" w:hAnsi="Arial" w:cs="Arial"/>
+          <w:lang w:val="ro-RO"/>
+        </w:rPr>
+        <w:t>sshfs</w:t>
+      </w:r>
+      <w:proofErr w:type="spellEnd"/>
     </w:p>
     <w:p>
       <w:pPr>
@@ -949,7 +1251,23 @@
           <w:rFonts w:ascii="Arial" w:eastAsia="Times New Roman" w:hAnsi="Arial" w:cs="Arial"/>
           <w:lang w:val="ro-RO"/>
         </w:rPr>
-        <w:t>Ar trebui să puteți intra în folder și să lucrați.</w:t>
+        <w:t xml:space="preserve">Mare atenție, nu puteți da </w:t>
+      </w:r>
+      <w:proofErr w:type="spellStart"/>
+      <w:r>
+        <w:rPr>
+          <w:rFonts w:ascii="Arial" w:eastAsia="Times New Roman" w:hAnsi="Arial" w:cs="Arial"/>
+          <w:lang w:val="ro-RO"/>
+        </w:rPr>
+        <w:t>copy</w:t>
+      </w:r>
+      <w:proofErr w:type="spellEnd"/>
+      <w:r>
+        <w:rPr>
+          <w:rFonts w:ascii="Arial" w:eastAsia="Times New Roman" w:hAnsi="Arial" w:cs="Arial"/>
+          <w:lang w:val="ro-RO"/>
+        </w:rPr>
+        <w:t xml:space="preserve"> paste la comenzi, trebuie să le modificați în așa fel încât să se potrivească sistemului vostru.</w:t>
       </w:r>
     </w:p>
     <w:p>
@@ -969,8 +1287,379 @@
           <w:rFonts w:ascii="Arial" w:eastAsia="Times New Roman" w:hAnsi="Arial" w:cs="Arial"/>
           <w:lang w:val="ro-RO"/>
         </w:rPr>
+        <w:t>Copiați cheia (.</w:t>
+      </w:r>
+      <w:proofErr w:type="spellStart"/>
+      <w:r>
+        <w:rPr>
+          <w:rFonts w:ascii="Arial" w:eastAsia="Times New Roman" w:hAnsi="Arial" w:cs="Arial"/>
+          <w:lang w:val="ro-RO"/>
+        </w:rPr>
+        <w:t>key</w:t>
+      </w:r>
+      <w:proofErr w:type="spellEnd"/>
+      <w:r>
+        <w:rPr>
+          <w:rFonts w:ascii="Arial" w:eastAsia="Times New Roman" w:hAnsi="Arial" w:cs="Arial"/>
+          <w:lang w:val="ro-RO"/>
+        </w:rPr>
+        <w:t>) de la asistent în /</w:t>
+      </w:r>
+      <w:proofErr w:type="spellStart"/>
+      <w:r>
+        <w:rPr>
+          <w:rFonts w:ascii="Arial" w:eastAsia="Times New Roman" w:hAnsi="Arial" w:cs="Arial"/>
+          <w:lang w:val="ro-RO"/>
+        </w:rPr>
+        <w:t>home</w:t>
+      </w:r>
+      <w:proofErr w:type="spellEnd"/>
+      <w:r>
+        <w:rPr>
+          <w:rFonts w:ascii="Arial" w:eastAsia="Times New Roman" w:hAnsi="Arial" w:cs="Arial"/>
+          <w:lang w:val="ro-RO"/>
+        </w:rPr>
+        <w:t>/USERNAME_UL_VOSTRU/</w:t>
+      </w:r>
+    </w:p>
+    <w:p>
+      <w:pPr>
+        <w:numPr>
+          <w:ilvl w:val="1"/>
+          <w:numId w:val="2"/>
+        </w:numPr>
+        <w:spacing w:after="100" w:afterAutospacing="1" w:line="240" w:lineRule="auto"/>
+        <w:rPr>
+          <w:rFonts w:ascii="Arial" w:eastAsia="Times New Roman" w:hAnsi="Arial" w:cs="Arial"/>
+          <w:lang w:val="ro-RO"/>
+        </w:rPr>
+      </w:pPr>
+      <w:r>
+        <w:rPr>
+          <w:rFonts w:ascii="Arial" w:eastAsia="Times New Roman" w:hAnsi="Arial" w:cs="Arial"/>
+          <w:lang w:val="ro-RO"/>
+        </w:rPr>
+        <w:t xml:space="preserve">Setați drepturi restrânse cheii: </w:t>
+      </w:r>
+      <w:proofErr w:type="spellStart"/>
+      <w:r>
+        <w:rPr>
+          <w:rFonts w:ascii="Courier New" w:eastAsia="Times New Roman" w:hAnsi="Courier New" w:cs="Courier New"/>
+          <w:b/>
+          <w:bCs/>
+          <w:sz w:val="20"/>
+          <w:szCs w:val="20"/>
+          <w:highlight w:val="lightGray"/>
+        </w:rPr>
+        <w:t>chmod</w:t>
+      </w:r>
+      <w:proofErr w:type="spellEnd"/>
+      <w:r>
+        <w:rPr>
+          <w:rFonts w:ascii="Courier New" w:eastAsia="Times New Roman" w:hAnsi="Courier New" w:cs="Courier New"/>
+          <w:b/>
+          <w:bCs/>
+          <w:sz w:val="20"/>
+          <w:szCs w:val="20"/>
+          <w:highlight w:val="lightGray"/>
+        </w:rPr>
+        <w:t xml:space="preserve"> 400 /home/USER</w:t>
+      </w:r>
+      <w:r>
+        <w:rPr>
+          <w:rFonts w:ascii="Courier New" w:eastAsia="Times New Roman" w:hAnsi="Courier New" w:cs="Courier New"/>
+          <w:b/>
+          <w:bCs/>
+          <w:sz w:val="20"/>
+          <w:szCs w:val="20"/>
+          <w:highlight w:val="lightGray"/>
+        </w:rPr>
+        <w:t>_LOCAL</w:t>
+      </w:r>
+      <w:r>
+        <w:rPr>
+          <w:rFonts w:ascii="Courier New" w:eastAsia="Times New Roman" w:hAnsi="Courier New" w:cs="Courier New"/>
+          <w:b/>
+          <w:bCs/>
+          <w:sz w:val="20"/>
+          <w:szCs w:val="20"/>
+          <w:highlight w:val="lightGray"/>
+        </w:rPr>
+        <w:t>/</w:t>
+      </w:r>
+      <w:proofErr w:type="spellStart"/>
+      <w:r>
+        <w:rPr>
+          <w:rFonts w:ascii="Courier New" w:eastAsia="Times New Roman" w:hAnsi="Courier New" w:cs="Courier New"/>
+          <w:b/>
+          <w:bCs/>
+          <w:sz w:val="20"/>
+          <w:szCs w:val="20"/>
+          <w:highlight w:val="lightGray"/>
+        </w:rPr>
+        <w:t>CHEIE.</w:t>
+      </w:r>
+      <w:r>
+        <w:rPr>
+          <w:rFonts w:ascii="Courier New" w:eastAsia="Times New Roman" w:hAnsi="Courier New" w:cs="Courier New"/>
+          <w:b/>
+          <w:bCs/>
+          <w:sz w:val="20"/>
+          <w:szCs w:val="20"/>
+          <w:highlight w:val="lightGray"/>
+        </w:rPr>
+        <w:t>key</w:t>
+      </w:r>
+      <w:proofErr w:type="spellEnd"/>
+    </w:p>
+    <w:p>
+      <w:pPr>
+        <w:numPr>
+          <w:ilvl w:val="1"/>
+          <w:numId w:val="2"/>
+        </w:numPr>
+        <w:spacing w:after="100" w:afterAutospacing="1" w:line="240" w:lineRule="auto"/>
+        <w:rPr>
+          <w:rFonts w:ascii="Arial" w:eastAsia="Times New Roman" w:hAnsi="Arial" w:cs="Arial"/>
+          <w:lang w:val="ro-RO"/>
+        </w:rPr>
+      </w:pPr>
+      <w:r>
+        <w:rPr>
+          <w:rFonts w:ascii="Arial" w:eastAsia="Times New Roman" w:hAnsi="Arial" w:cs="Arial"/>
+          <w:lang w:val="ro-RO"/>
+        </w:rPr>
+        <w:t xml:space="preserve">Creați un director </w:t>
+      </w:r>
+      <w:proofErr w:type="spellStart"/>
+      <w:r>
+        <w:rPr>
+          <w:rFonts w:ascii="Courier New" w:eastAsia="Times New Roman" w:hAnsi="Courier New" w:cs="Courier New"/>
+          <w:b/>
+          <w:bCs/>
+          <w:sz w:val="20"/>
+          <w:szCs w:val="20"/>
+          <w:highlight w:val="lightGray"/>
+        </w:rPr>
+        <w:t>mkdir</w:t>
+      </w:r>
+      <w:proofErr w:type="spellEnd"/>
+      <w:r>
+        <w:rPr>
+          <w:rFonts w:ascii="Courier New" w:eastAsia="Times New Roman" w:hAnsi="Courier New" w:cs="Courier New"/>
+          <w:b/>
+          <w:bCs/>
+          <w:sz w:val="20"/>
+          <w:szCs w:val="20"/>
+          <w:highlight w:val="lightGray"/>
+        </w:rPr>
+        <w:t xml:space="preserve"> /home/USER</w:t>
+      </w:r>
+      <w:r>
+        <w:rPr>
+          <w:rFonts w:ascii="Courier New" w:eastAsia="Times New Roman" w:hAnsi="Courier New" w:cs="Courier New"/>
+          <w:b/>
+          <w:bCs/>
+          <w:sz w:val="20"/>
+          <w:szCs w:val="20"/>
+          <w:highlight w:val="lightGray"/>
+        </w:rPr>
+        <w:t>_LOCAL</w:t>
+      </w:r>
+      <w:r>
+        <w:rPr>
+          <w:rFonts w:ascii="Courier New" w:eastAsia="Times New Roman" w:hAnsi="Courier New" w:cs="Courier New"/>
+          <w:b/>
+          <w:bCs/>
+          <w:sz w:val="20"/>
+          <w:szCs w:val="20"/>
+          <w:highlight w:val="lightGray"/>
+        </w:rPr>
+        <w:t>/labs</w:t>
+      </w:r>
+    </w:p>
+    <w:p>
+      <w:pPr>
+        <w:numPr>
+          <w:ilvl w:val="1"/>
+          <w:numId w:val="2"/>
+        </w:numPr>
+        <w:spacing w:after="100" w:afterAutospacing="1" w:line="240" w:lineRule="auto"/>
+        <w:rPr>
+          <w:rFonts w:ascii="Arial" w:eastAsia="Times New Roman" w:hAnsi="Arial" w:cs="Arial"/>
+          <w:lang w:val="ro-RO"/>
+        </w:rPr>
+      </w:pPr>
+      <w:proofErr w:type="spellStart"/>
+      <w:r>
+        <w:rPr>
+          <w:rFonts w:ascii="Courier New" w:eastAsia="Times New Roman" w:hAnsi="Courier New" w:cs="Courier New"/>
+          <w:b/>
+          <w:bCs/>
+          <w:sz w:val="20"/>
+          <w:szCs w:val="20"/>
+          <w:highlight w:val="lightGray"/>
+        </w:rPr>
+        <w:t>sshfs</w:t>
+      </w:r>
+      <w:proofErr w:type="spellEnd"/>
+      <w:r>
+        <w:rPr>
+          <w:rFonts w:ascii="Courier New" w:eastAsia="Times New Roman" w:hAnsi="Courier New" w:cs="Courier New"/>
+          <w:b/>
+          <w:bCs/>
+          <w:sz w:val="20"/>
+          <w:szCs w:val="20"/>
+          <w:highlight w:val="lightGray"/>
+        </w:rPr>
+        <w:t xml:space="preserve"> -o </w:t>
+      </w:r>
+      <w:proofErr w:type="spellStart"/>
+      <w:r>
+        <w:rPr>
+          <w:rFonts w:ascii="Courier New" w:eastAsia="Times New Roman" w:hAnsi="Courier New" w:cs="Courier New"/>
+          <w:b/>
+          <w:bCs/>
+          <w:sz w:val="20"/>
+          <w:szCs w:val="20"/>
+          <w:highlight w:val="lightGray"/>
+        </w:rPr>
+        <w:t>IdentityFile</w:t>
+      </w:r>
+      <w:proofErr w:type="spellEnd"/>
+      <w:r>
+        <w:rPr>
+          <w:rFonts w:ascii="Courier New" w:eastAsia="Times New Roman" w:hAnsi="Courier New" w:cs="Courier New"/>
+          <w:b/>
+          <w:bCs/>
+          <w:sz w:val="20"/>
+          <w:szCs w:val="20"/>
+          <w:highlight w:val="lightGray"/>
+        </w:rPr>
+        <w:t>=/home/USER_LOCAL/</w:t>
+      </w:r>
+      <w:proofErr w:type="spellStart"/>
+      <w:r>
+        <w:rPr>
+          <w:rFonts w:ascii="Courier New" w:eastAsia="Times New Roman" w:hAnsi="Courier New" w:cs="Courier New"/>
+          <w:b/>
+          <w:bCs/>
+          <w:sz w:val="20"/>
+          <w:szCs w:val="20"/>
+          <w:highlight w:val="lightGray"/>
+        </w:rPr>
+        <w:t>CHEIE.</w:t>
+      </w:r>
+      <w:r>
+        <w:rPr>
+          <w:rFonts w:ascii="Courier New" w:eastAsia="Times New Roman" w:hAnsi="Courier New" w:cs="Courier New"/>
+          <w:b/>
+          <w:bCs/>
+          <w:sz w:val="20"/>
+          <w:szCs w:val="20"/>
+          <w:highlight w:val="lightGray"/>
+        </w:rPr>
+        <w:t>key</w:t>
+      </w:r>
+      <w:proofErr w:type="spellEnd"/>
+      <w:r>
+        <w:rPr>
+          <w:rFonts w:ascii="Courier New" w:eastAsia="Times New Roman" w:hAnsi="Courier New" w:cs="Courier New"/>
+          <w:b/>
+          <w:bCs/>
+          <w:sz w:val="20"/>
+          <w:szCs w:val="20"/>
+          <w:highlight w:val="lightGray"/>
+        </w:rPr>
+        <w:t xml:space="preserve"> -p 30000 </w:t>
+      </w:r>
+      <w:proofErr w:type="gramStart"/>
+      <w:r>
+        <w:rPr>
+          <w:rFonts w:ascii="Courier New" w:eastAsia="Times New Roman" w:hAnsi="Courier New" w:cs="Courier New"/>
+          <w:b/>
+          <w:bCs/>
+          <w:sz w:val="20"/>
+          <w:szCs w:val="20"/>
+          <w:highlight w:val="lightGray"/>
+        </w:rPr>
+        <w:t>USER_WIKI@wiki.mta.ro:.</w:t>
+      </w:r>
+      <w:proofErr w:type="gramEnd"/>
+      <w:r>
+        <w:rPr>
+          <w:rFonts w:ascii="Courier New" w:eastAsia="Times New Roman" w:hAnsi="Courier New" w:cs="Courier New"/>
+          <w:b/>
+          <w:bCs/>
+          <w:sz w:val="20"/>
+          <w:szCs w:val="20"/>
+          <w:highlight w:val="lightGray"/>
+        </w:rPr>
+        <w:t xml:space="preserve"> /home/USER_</w:t>
+      </w:r>
+      <w:r>
+        <w:rPr>
+          <w:rFonts w:ascii="Courier New" w:eastAsia="Times New Roman" w:hAnsi="Courier New" w:cs="Courier New"/>
+          <w:b/>
+          <w:bCs/>
+          <w:sz w:val="20"/>
+          <w:szCs w:val="20"/>
+          <w:highlight w:val="lightGray"/>
+        </w:rPr>
+        <w:t>LOCAL/</w:t>
+      </w:r>
+      <w:r>
+        <w:rPr>
+          <w:rFonts w:ascii="Courier New" w:eastAsia="Times New Roman" w:hAnsi="Courier New" w:cs="Courier New"/>
+          <w:b/>
+          <w:bCs/>
+          <w:sz w:val="20"/>
+          <w:szCs w:val="20"/>
+          <w:highlight w:val="lightGray"/>
+        </w:rPr>
+        <w:t>labs</w:t>
+      </w:r>
+    </w:p>
+    <w:p>
+      <w:pPr>
+        <w:numPr>
+          <w:ilvl w:val="1"/>
+          <w:numId w:val="2"/>
+        </w:numPr>
+        <w:spacing w:after="100" w:afterAutospacing="1" w:line="240" w:lineRule="auto"/>
+        <w:rPr>
+          <w:rFonts w:ascii="Arial" w:eastAsia="Times New Roman" w:hAnsi="Arial" w:cs="Arial"/>
+          <w:lang w:val="ro-RO"/>
+        </w:rPr>
+      </w:pPr>
+      <w:r>
+        <w:rPr>
+          <w:rFonts w:ascii="Arial" w:eastAsia="Times New Roman" w:hAnsi="Arial" w:cs="Arial"/>
+          <w:lang w:val="ro-RO"/>
+        </w:rPr>
+        <w:t>Ar trebui să puteți intra în folder și să lucrați.</w:t>
+      </w:r>
+    </w:p>
+    <w:p>
+      <w:pPr>
+        <w:numPr>
+          <w:ilvl w:val="1"/>
+          <w:numId w:val="2"/>
+        </w:numPr>
+        <w:spacing w:after="100" w:afterAutospacing="1" w:line="240" w:lineRule="auto"/>
+        <w:rPr>
+          <w:rFonts w:ascii="Arial" w:eastAsia="Times New Roman" w:hAnsi="Arial" w:cs="Arial"/>
+          <w:lang w:val="ro-RO"/>
+        </w:rPr>
+      </w:pPr>
+      <w:r>
+        <w:rPr>
+          <w:rFonts w:ascii="Arial" w:eastAsia="Times New Roman" w:hAnsi="Arial" w:cs="Arial"/>
+          <w:lang w:val="ro-RO"/>
+        </w:rPr>
         <w:t xml:space="preserve">Dacă nu a mers dați comanda </w:t>
       </w:r>
+      <w:proofErr w:type="spellStart"/>
       <w:r>
         <w:rPr>
           <w:rFonts w:ascii="Courier New" w:eastAsia="Times New Roman" w:hAnsi="Courier New" w:cs="Courier New"/>
@@ -983,6 +1672,7 @@
         </w:rPr>
         <w:t>mount</w:t>
       </w:r>
+      <w:proofErr w:type="spellEnd"/>
       <w:r>
         <w:rPr>
           <w:rFonts w:ascii="Arial" w:eastAsia="Times New Roman" w:hAnsi="Arial" w:cs="Arial"/>
@@ -1008,8 +1698,25 @@
           <w:rFonts w:ascii="Arial" w:eastAsia="Times New Roman" w:hAnsi="Arial" w:cs="Arial"/>
           <w:lang w:val="ro-RO"/>
         </w:rPr>
-        <w:t xml:space="preserve">Dacă în mount apare directorul vostru </w:t>
-      </w:r>
+        <w:t xml:space="preserve">Dacă în </w:t>
+      </w:r>
+      <w:proofErr w:type="spellStart"/>
+      <w:r>
+        <w:rPr>
+          <w:rFonts w:ascii="Arial" w:eastAsia="Times New Roman" w:hAnsi="Arial" w:cs="Arial"/>
+          <w:lang w:val="ro-RO"/>
+        </w:rPr>
+        <w:t>mount</w:t>
+      </w:r>
+      <w:proofErr w:type="spellEnd"/>
+      <w:r>
+        <w:rPr>
+          <w:rFonts w:ascii="Arial" w:eastAsia="Times New Roman" w:hAnsi="Arial" w:cs="Arial"/>
+          <w:lang w:val="ro-RO"/>
+        </w:rPr>
+        <w:t xml:space="preserve"> apare directorul vostru </w:t>
+      </w:r>
+      <w:proofErr w:type="spellStart"/>
       <w:r>
         <w:rPr>
           <w:rFonts w:ascii="Courier New" w:eastAsia="Times New Roman" w:hAnsi="Courier New" w:cs="Courier New"/>
@@ -1019,77 +1726,9 @@
           <w:szCs w:val="20"/>
           <w:highlight w:val="lightGray"/>
         </w:rPr>
-        <w:t>sudo umount /home/USER_LOCAL/labs</w:t>
-      </w:r>
-    </w:p>
-    <w:p>
-      <w:pPr>
-        <w:numPr>
-          <w:ilvl w:val="0"/>
-          <w:numId w:val="2"/>
-        </w:numPr>
-        <w:spacing w:after="100" w:afterAutospacing="1" w:line="240" w:lineRule="auto"/>
-        <w:rPr>
-          <w:rFonts w:ascii="Arial" w:eastAsia="Times New Roman" w:hAnsi="Arial" w:cs="Arial"/>
-          <w:lang w:val="ro-RO"/>
-        </w:rPr>
-      </w:pPr>
-      <w:r>
-        <w:rPr>
-          <w:rFonts w:ascii="Arial" w:eastAsia="Times New Roman" w:hAnsi="Arial" w:cs="Arial"/>
-          <w:lang w:val="ro-RO"/>
-        </w:rPr>
-        <w:t>Montare permanentă:</w:t>
-      </w:r>
-    </w:p>
-    <w:p>
-      <w:pPr>
-        <w:numPr>
-          <w:ilvl w:val="1"/>
-          <w:numId w:val="2"/>
-        </w:numPr>
-        <w:spacing w:after="100" w:afterAutospacing="1" w:line="240" w:lineRule="auto"/>
-        <w:rPr>
-          <w:rFonts w:ascii="Arial" w:eastAsia="Times New Roman" w:hAnsi="Arial" w:cs="Arial"/>
-          <w:lang w:val="ro-RO"/>
-        </w:rPr>
-      </w:pPr>
-      <w:r>
-        <w:rPr>
-          <w:rFonts w:ascii="Arial" w:eastAsia="Times New Roman" w:hAnsi="Arial" w:cs="Arial"/>
-          <w:lang w:val="ro-RO"/>
-        </w:rPr>
-        <w:t xml:space="preserve">În fișierul </w:t>
-      </w:r>
-      <w:r>
-        <w:rPr>
-          <w:rFonts w:ascii="Arial" w:eastAsia="Times New Roman" w:hAnsi="Arial" w:cs="Arial"/>
-          <w:i/>
-          <w:iCs/>
-          <w:lang w:val="ro-RO"/>
-        </w:rPr>
-        <w:t xml:space="preserve">/etc/fstab </w:t>
-      </w:r>
-      <w:r>
-        <w:rPr>
-          <w:rFonts w:ascii="Arial" w:eastAsia="Times New Roman" w:hAnsi="Arial" w:cs="Arial"/>
-          <w:lang w:val="ro-RO"/>
-        </w:rPr>
-        <w:t>adăugați linia:</w:t>
-      </w:r>
-    </w:p>
-    <w:p>
-      <w:pPr>
-        <w:numPr>
-          <w:ilvl w:val="1"/>
-          <w:numId w:val="2"/>
-        </w:numPr>
-        <w:spacing w:after="100" w:afterAutospacing="1" w:line="240" w:lineRule="auto"/>
-        <w:rPr>
-          <w:rFonts w:ascii="Arial" w:eastAsia="Times New Roman" w:hAnsi="Arial" w:cs="Arial"/>
-          <w:lang w:val="ro-RO"/>
-        </w:rPr>
-      </w:pPr>
+        <w:t>sudo</w:t>
+      </w:r>
+      <w:proofErr w:type="spellEnd"/>
       <w:r>
         <w:rPr>
           <w:rFonts w:ascii="Courier New" w:eastAsia="Times New Roman" w:hAnsi="Courier New" w:cs="Courier New"/>
@@ -1099,8 +1738,9 @@
           <w:szCs w:val="20"/>
           <w:highlight w:val="lightGray"/>
         </w:rPr>
-        <w:t>sshfs#USER_WIKI@wiki.mta.ro:. /home/USER_LOCAL/labs fuse defaults,allow_other,reconnect,IdentityFile=/home/USER_LOCAL/KEY.</w:t>
-      </w:r>
+        <w:t xml:space="preserve"> </w:t>
+      </w:r>
+      <w:proofErr w:type="spellStart"/>
       <w:r>
         <w:rPr>
           <w:rFonts w:ascii="Courier New" w:eastAsia="Times New Roman" w:hAnsi="Courier New" w:cs="Courier New"/>
@@ -1110,8 +1750,9 @@
           <w:szCs w:val="20"/>
           <w:highlight w:val="lightGray"/>
         </w:rPr>
-        <w:t>key</w:t>
-      </w:r>
+        <w:t>umount</w:t>
+      </w:r>
+      <w:proofErr w:type="spellEnd"/>
       <w:r>
         <w:rPr>
           <w:rFonts w:ascii="Courier New" w:eastAsia="Times New Roman" w:hAnsi="Courier New" w:cs="Courier New"/>
@@ -1121,7 +1762,27 @@
           <w:szCs w:val="20"/>
           <w:highlight w:val="lightGray"/>
         </w:rPr>
-        <w:t>,port=30000 0 0</w:t>
+        <w:t xml:space="preserve"> /home/USER_LOCAL/labs</w:t>
+      </w:r>
+    </w:p>
+    <w:p>
+      <w:pPr>
+        <w:numPr>
+          <w:ilvl w:val="0"/>
+          <w:numId w:val="2"/>
+        </w:numPr>
+        <w:spacing w:after="100" w:afterAutospacing="1" w:line="240" w:lineRule="auto"/>
+        <w:rPr>
+          <w:rFonts w:ascii="Arial" w:eastAsia="Times New Roman" w:hAnsi="Arial" w:cs="Arial"/>
+          <w:lang w:val="ro-RO"/>
+        </w:rPr>
+      </w:pPr>
+      <w:r>
+        <w:rPr>
+          <w:rFonts w:ascii="Arial" w:eastAsia="Times New Roman" w:hAnsi="Arial" w:cs="Arial"/>
+          <w:lang w:val="ro-RO"/>
+        </w:rPr>
+        <w:t>Montare permanentă:</w:t>
       </w:r>
     </w:p>
     <w:p>
@@ -1141,8 +1802,58 @@
           <w:rFonts w:ascii="Arial" w:eastAsia="Times New Roman" w:hAnsi="Arial" w:cs="Arial"/>
           <w:lang w:val="ro-RO"/>
         </w:rPr>
-        <w:t xml:space="preserve">pentru a porni pentru prima oară montarea </w:t>
-      </w:r>
+        <w:t xml:space="preserve">În fișierul </w:t>
+      </w:r>
+      <w:r>
+        <w:rPr>
+          <w:rFonts w:ascii="Arial" w:eastAsia="Times New Roman" w:hAnsi="Arial" w:cs="Arial"/>
+          <w:i/>
+          <w:iCs/>
+          <w:lang w:val="ro-RO"/>
+        </w:rPr>
+        <w:t>/etc/</w:t>
+      </w:r>
+      <w:proofErr w:type="spellStart"/>
+      <w:r>
+        <w:rPr>
+          <w:rFonts w:ascii="Arial" w:eastAsia="Times New Roman" w:hAnsi="Arial" w:cs="Arial"/>
+          <w:i/>
+          <w:iCs/>
+          <w:lang w:val="ro-RO"/>
+        </w:rPr>
+        <w:t>fstab</w:t>
+      </w:r>
+      <w:proofErr w:type="spellEnd"/>
+      <w:r>
+        <w:rPr>
+          <w:rFonts w:ascii="Arial" w:eastAsia="Times New Roman" w:hAnsi="Arial" w:cs="Arial"/>
+          <w:i/>
+          <w:iCs/>
+          <w:lang w:val="ro-RO"/>
+        </w:rPr>
+        <w:t xml:space="preserve"> </w:t>
+      </w:r>
+      <w:r>
+        <w:rPr>
+          <w:rFonts w:ascii="Arial" w:eastAsia="Times New Roman" w:hAnsi="Arial" w:cs="Arial"/>
+          <w:lang w:val="ro-RO"/>
+        </w:rPr>
+        <w:t>adăugați linia:</w:t>
+      </w:r>
+    </w:p>
+    <w:p>
+      <w:pPr>
+        <w:numPr>
+          <w:ilvl w:val="1"/>
+          <w:numId w:val="2"/>
+        </w:numPr>
+        <w:spacing w:after="100" w:afterAutospacing="1" w:line="240" w:lineRule="auto"/>
+        <w:rPr>
+          <w:rFonts w:ascii="Arial" w:eastAsia="Times New Roman" w:hAnsi="Arial" w:cs="Arial"/>
+          <w:lang w:val="ro-RO"/>
+        </w:rPr>
+      </w:pPr>
+      <w:proofErr w:type="gramStart"/>
       <w:r>
         <w:rPr>
           <w:rFonts w:ascii="Courier New" w:eastAsia="Times New Roman" w:hAnsi="Courier New" w:cs="Courier New"/>
@@ -1152,7 +1863,109 @@
           <w:szCs w:val="20"/>
           <w:highlight w:val="lightGray"/>
         </w:rPr>
-        <w:t>sudo mount -a</w:t>
+        <w:t>sshfs#USER_WIKI@wiki.mta.ro:.</w:t>
+      </w:r>
+      <w:proofErr w:type="gramEnd"/>
+      <w:r>
+        <w:rPr>
+          <w:rFonts w:ascii="Courier New" w:eastAsia="Times New Roman" w:hAnsi="Courier New" w:cs="Courier New"/>
+          <w:b/>
+          <w:bCs/>
+          <w:sz w:val="20"/>
+          <w:szCs w:val="20"/>
+          <w:highlight w:val="lightGray"/>
+        </w:rPr>
+        <w:t xml:space="preserve"> /home/USER_LOCAL/labs fuse </w:t>
+      </w:r>
+      <w:proofErr w:type="gramStart"/>
+      <w:r>
+        <w:rPr>
+          <w:rFonts w:ascii="Courier New" w:eastAsia="Times New Roman" w:hAnsi="Courier New" w:cs="Courier New"/>
+          <w:b/>
+          <w:bCs/>
+          <w:sz w:val="20"/>
+          <w:szCs w:val="20"/>
+          <w:highlight w:val="lightGray"/>
+        </w:rPr>
+        <w:t>defaults,allow</w:t>
+      </w:r>
+      <w:proofErr w:type="gramEnd"/>
+      <w:r>
+        <w:rPr>
+          <w:rFonts w:ascii="Courier New" w:eastAsia="Times New Roman" w:hAnsi="Courier New" w:cs="Courier New"/>
+          <w:b/>
+          <w:bCs/>
+          <w:sz w:val="20"/>
+          <w:szCs w:val="20"/>
+          <w:highlight w:val="lightGray"/>
+        </w:rPr>
+        <w:t>_other,reconnect,IdentityFile=/home/USER_LOCAL/KEY.</w:t>
+      </w:r>
+      <w:r>
+        <w:rPr>
+          <w:rFonts w:ascii="Courier New" w:eastAsia="Times New Roman" w:hAnsi="Courier New" w:cs="Courier New"/>
+          <w:b/>
+          <w:bCs/>
+          <w:sz w:val="20"/>
+          <w:szCs w:val="20"/>
+          <w:highlight w:val="lightGray"/>
+        </w:rPr>
+        <w:t>key</w:t>
+      </w:r>
+      <w:r>
+        <w:rPr>
+          <w:rFonts w:ascii="Courier New" w:eastAsia="Times New Roman" w:hAnsi="Courier New" w:cs="Courier New"/>
+          <w:b/>
+          <w:bCs/>
+          <w:sz w:val="20"/>
+          <w:szCs w:val="20"/>
+          <w:highlight w:val="lightGray"/>
+        </w:rPr>
+        <w:t>,port=30000 0 0</w:t>
+      </w:r>
+    </w:p>
+    <w:p>
+      <w:pPr>
+        <w:numPr>
+          <w:ilvl w:val="1"/>
+          <w:numId w:val="2"/>
+        </w:numPr>
+        <w:spacing w:after="100" w:afterAutospacing="1" w:line="240" w:lineRule="auto"/>
+        <w:rPr>
+          <w:rFonts w:ascii="Arial" w:eastAsia="Times New Roman" w:hAnsi="Arial" w:cs="Arial"/>
+          <w:lang w:val="ro-RO"/>
+        </w:rPr>
+      </w:pPr>
+      <w:r>
+        <w:rPr>
+          <w:rFonts w:ascii="Arial" w:eastAsia="Times New Roman" w:hAnsi="Arial" w:cs="Arial"/>
+          <w:lang w:val="ro-RO"/>
+        </w:rPr>
+        <w:t xml:space="preserve">pentru a porni pentru prima oară montarea </w:t>
+      </w:r>
+      <w:proofErr w:type="spellStart"/>
+      <w:r>
+        <w:rPr>
+          <w:rFonts w:ascii="Courier New" w:eastAsia="Times New Roman" w:hAnsi="Courier New" w:cs="Courier New"/>
+          <w:b/>
+          <w:bCs/>
+          <w:sz w:val="20"/>
+          <w:szCs w:val="20"/>
+          <w:highlight w:val="lightGray"/>
+        </w:rPr>
+        <w:t>sudo</w:t>
+      </w:r>
+      <w:proofErr w:type="spellEnd"/>
+      <w:r>
+        <w:rPr>
+          <w:rFonts w:ascii="Courier New" w:eastAsia="Times New Roman" w:hAnsi="Courier New" w:cs="Courier New"/>
+          <w:b/>
+          <w:bCs/>
+          <w:sz w:val="20"/>
+          <w:szCs w:val="20"/>
+          <w:highlight w:val="lightGray"/>
+        </w:rPr>
+        <w:t xml:space="preserve"> mount -a</w:t>
       </w:r>
     </w:p>
     <w:p>
@@ -1209,7 +2022,23 @@
           <w:rFonts w:ascii="Arial" w:eastAsia="Times New Roman" w:hAnsi="Arial" w:cs="Arial"/>
           <w:lang w:val="ro-RO"/>
         </w:rPr>
-        <w:t>Setați Visual Studio Code să folosească WSL (Windows Subsystems for Linux).</w:t>
+        <w:t xml:space="preserve">Setați Visual Studio Code să folosească WSL (Windows </w:t>
+      </w:r>
+      <w:proofErr w:type="spellStart"/>
+      <w:r>
+        <w:rPr>
+          <w:rFonts w:ascii="Arial" w:eastAsia="Times New Roman" w:hAnsi="Arial" w:cs="Arial"/>
+          <w:lang w:val="ro-RO"/>
+        </w:rPr>
+        <w:t>Subsystems</w:t>
+      </w:r>
+      <w:proofErr w:type="spellEnd"/>
+      <w:r>
+        <w:rPr>
+          <w:rFonts w:ascii="Arial" w:eastAsia="Times New Roman" w:hAnsi="Arial" w:cs="Arial"/>
+          <w:lang w:val="ro-RO"/>
+        </w:rPr>
+        <w:t xml:space="preserve"> for Linux).</w:t>
       </w:r>
     </w:p>
     <w:p>
@@ -1292,13 +2121,31 @@
           <w:lang w:val="ro-RO"/>
         </w:rPr>
       </w:pPr>
-      <w:r>
-        <w:rPr>
-          <w:rFonts w:ascii="Arial" w:eastAsia="Times New Roman" w:hAnsi="Arial" w:cs="Arial"/>
-          <w:lang w:val="ro-RO"/>
-        </w:rPr>
-        <w:t>Remote-WSL: New Window</w:t>
-      </w:r>
+      <w:proofErr w:type="spellStart"/>
+      <w:r>
+        <w:rPr>
+          <w:rFonts w:ascii="Arial" w:eastAsia="Times New Roman" w:hAnsi="Arial" w:cs="Arial"/>
+          <w:lang w:val="ro-RO"/>
+        </w:rPr>
+        <w:t>Remote</w:t>
+      </w:r>
+      <w:proofErr w:type="spellEnd"/>
+      <w:r>
+        <w:rPr>
+          <w:rFonts w:ascii="Arial" w:eastAsia="Times New Roman" w:hAnsi="Arial" w:cs="Arial"/>
+          <w:lang w:val="ro-RO"/>
+        </w:rPr>
+        <w:t xml:space="preserve">-WSL: New </w:t>
+      </w:r>
+      <w:proofErr w:type="spellStart"/>
+      <w:r>
+        <w:rPr>
+          <w:rFonts w:ascii="Arial" w:eastAsia="Times New Roman" w:hAnsi="Arial" w:cs="Arial"/>
+          <w:lang w:val="ro-RO"/>
+        </w:rPr>
+        <w:t>Window</w:t>
+      </w:r>
+      <w:proofErr w:type="spellEnd"/>
     </w:p>
     <w:p>
       <w:pPr>
@@ -1317,7 +2164,87 @@
           <w:rFonts w:ascii="Arial" w:eastAsia="Times New Roman" w:hAnsi="Arial" w:cs="Arial"/>
           <w:lang w:val="ro-RO"/>
         </w:rPr>
-        <w:t>Dacă aveți mai multe distribuții instalate e bine să apăsați Remote-WSL: New Window using Distro... și apoi să o selectați pe cea cu Ubuntu 20.04</w:t>
+        <w:t xml:space="preserve">Dacă aveți mai multe distribuții instalate e bine să apăsați </w:t>
+      </w:r>
+      <w:proofErr w:type="spellStart"/>
+      <w:r>
+        <w:rPr>
+          <w:rFonts w:ascii="Arial" w:eastAsia="Times New Roman" w:hAnsi="Arial" w:cs="Arial"/>
+          <w:lang w:val="ro-RO"/>
+        </w:rPr>
+        <w:t>Remote</w:t>
+      </w:r>
+      <w:proofErr w:type="spellEnd"/>
+      <w:r>
+        <w:rPr>
+          <w:rFonts w:ascii="Arial" w:eastAsia="Times New Roman" w:hAnsi="Arial" w:cs="Arial"/>
+          <w:lang w:val="ro-RO"/>
+        </w:rPr>
+        <w:t xml:space="preserve">-WSL: New </w:t>
+      </w:r>
+      <w:proofErr w:type="spellStart"/>
+      <w:r>
+        <w:rPr>
+          <w:rFonts w:ascii="Arial" w:eastAsia="Times New Roman" w:hAnsi="Arial" w:cs="Arial"/>
+          <w:lang w:val="ro-RO"/>
+        </w:rPr>
+        <w:t>Window</w:t>
+      </w:r>
+      <w:proofErr w:type="spellEnd"/>
+      <w:r>
+        <w:rPr>
+          <w:rFonts w:ascii="Arial" w:eastAsia="Times New Roman" w:hAnsi="Arial" w:cs="Arial"/>
+          <w:lang w:val="ro-RO"/>
+        </w:rPr>
+        <w:t xml:space="preserve"> </w:t>
+      </w:r>
+      <w:proofErr w:type="spellStart"/>
+      <w:r>
+        <w:rPr>
+          <w:rFonts w:ascii="Arial" w:eastAsia="Times New Roman" w:hAnsi="Arial" w:cs="Arial"/>
+          <w:lang w:val="ro-RO"/>
+        </w:rPr>
+        <w:t>using</w:t>
+      </w:r>
+      <w:proofErr w:type="spellEnd"/>
+      <w:r>
+        <w:rPr>
+          <w:rFonts w:ascii="Arial" w:eastAsia="Times New Roman" w:hAnsi="Arial" w:cs="Arial"/>
+          <w:lang w:val="ro-RO"/>
+        </w:rPr>
+        <w:t xml:space="preserve"> </w:t>
+      </w:r>
+      <w:proofErr w:type="spellStart"/>
+      <w:r>
+        <w:rPr>
+          <w:rFonts w:ascii="Arial" w:eastAsia="Times New Roman" w:hAnsi="Arial" w:cs="Arial"/>
+          <w:lang w:val="ro-RO"/>
+        </w:rPr>
+        <w:t>Distro</w:t>
+      </w:r>
+      <w:proofErr w:type="spellEnd"/>
+      <w:r>
+        <w:rPr>
+          <w:rFonts w:ascii="Arial" w:eastAsia="Times New Roman" w:hAnsi="Arial" w:cs="Arial"/>
+          <w:lang w:val="ro-RO"/>
+        </w:rPr>
+        <w:t xml:space="preserve">... și apoi să o selectați pe cea cu </w:t>
+      </w:r>
+      <w:proofErr w:type="spellStart"/>
+      <w:r>
+        <w:rPr>
+          <w:rFonts w:ascii="Arial" w:eastAsia="Times New Roman" w:hAnsi="Arial" w:cs="Arial"/>
+          <w:lang w:val="ro-RO"/>
+        </w:rPr>
+        <w:t>Ubuntu</w:t>
+      </w:r>
+      <w:proofErr w:type="spellEnd"/>
+      <w:r>
+        <w:rPr>
+          <w:rFonts w:ascii="Arial" w:eastAsia="Times New Roman" w:hAnsi="Arial" w:cs="Arial"/>
+          <w:lang w:val="ro-RO"/>
+        </w:rPr>
+        <w:t xml:space="preserve"> 20.04</w:t>
       </w:r>
     </w:p>
     <w:p>
@@ -1351,7 +2278,23 @@
           <w:rFonts w:ascii="Arial" w:eastAsia="Times New Roman" w:hAnsi="Arial" w:cs="Arial"/>
           <w:lang w:val="ro-RO"/>
         </w:rPr>
-        <w:t xml:space="preserve">legeți folderul </w:t>
+        <w:t xml:space="preserve">legeți </w:t>
+      </w:r>
+      <w:proofErr w:type="spellStart"/>
+      <w:r>
+        <w:rPr>
+          <w:rFonts w:ascii="Arial" w:eastAsia="Times New Roman" w:hAnsi="Arial" w:cs="Arial"/>
+          <w:lang w:val="ro-RO"/>
+        </w:rPr>
+        <w:t>folderul</w:t>
+      </w:r>
+      <w:proofErr w:type="spellEnd"/>
+      <w:r>
+        <w:rPr>
+          <w:rFonts w:ascii="Arial" w:eastAsia="Times New Roman" w:hAnsi="Arial" w:cs="Arial"/>
+          <w:lang w:val="ro-RO"/>
+        </w:rPr>
+        <w:t xml:space="preserve"> </w:t>
       </w:r>
       <w:r>
         <w:rPr>
@@ -1360,8 +2303,9 @@
           <w:iCs/>
           <w:lang w:val="ro-RO"/>
         </w:rPr>
-        <w:t>/home/USER_LOCAL/labs/lab0</w:t>
-      </w:r>
+        <w:t>/</w:t>
+      </w:r>
+      <w:proofErr w:type="spellStart"/>
       <w:r>
         <w:rPr>
           <w:rFonts w:ascii="Arial" w:eastAsia="Times New Roman" w:hAnsi="Arial" w:cs="Arial"/>
@@ -1369,6 +2313,45 @@
           <w:iCs/>
           <w:lang w:val="ro-RO"/>
         </w:rPr>
+        <w:t>home</w:t>
+      </w:r>
+      <w:proofErr w:type="spellEnd"/>
+      <w:r>
+        <w:rPr>
+          <w:rFonts w:ascii="Arial" w:eastAsia="Times New Roman" w:hAnsi="Arial" w:cs="Arial"/>
+          <w:i/>
+          <w:iCs/>
+          <w:lang w:val="ro-RO"/>
+        </w:rPr>
+        <w:t>/USER_LOCAL/</w:t>
+      </w:r>
+      <w:proofErr w:type="spellStart"/>
+      <w:r>
+        <w:rPr>
+          <w:rFonts w:ascii="Arial" w:eastAsia="Times New Roman" w:hAnsi="Arial" w:cs="Arial"/>
+          <w:i/>
+          <w:iCs/>
+          <w:lang w:val="ro-RO"/>
+        </w:rPr>
+        <w:t>labs</w:t>
+      </w:r>
+      <w:proofErr w:type="spellEnd"/>
+      <w:r>
+        <w:rPr>
+          <w:rFonts w:ascii="Arial" w:eastAsia="Times New Roman" w:hAnsi="Arial" w:cs="Arial"/>
+          <w:i/>
+          <w:iCs/>
+          <w:lang w:val="ro-RO"/>
+        </w:rPr>
+        <w:t>/lab0</w:t>
+      </w:r>
+      <w:r>
+        <w:rPr>
+          <w:rFonts w:ascii="Arial" w:eastAsia="Times New Roman" w:hAnsi="Arial" w:cs="Arial"/>
+          <w:i/>
+          <w:iCs/>
+          <w:lang w:val="ro-RO"/>
+        </w:rPr>
         <w:t>1</w:t>
       </w:r>
     </w:p>
@@ -1393,8 +2376,39 @@
           <w:bCs/>
           <w:lang w:val="ro-RO"/>
         </w:rPr>
-        <w:t>Trebuie să apară în Visual Studio subfolderul .vscode</w:t>
-      </w:r>
+        <w:t xml:space="preserve">Trebuie să apară în Visual Studio </w:t>
+      </w:r>
+      <w:proofErr w:type="spellStart"/>
+      <w:r>
+        <w:rPr>
+          <w:rFonts w:ascii="Arial" w:eastAsia="Times New Roman" w:hAnsi="Arial" w:cs="Arial"/>
+          <w:b/>
+          <w:bCs/>
+          <w:lang w:val="ro-RO"/>
+        </w:rPr>
+        <w:t>subfolderul</w:t>
+      </w:r>
+      <w:proofErr w:type="spellEnd"/>
+      <w:r>
+        <w:rPr>
+          <w:rFonts w:ascii="Arial" w:eastAsia="Times New Roman" w:hAnsi="Arial" w:cs="Arial"/>
+          <w:b/>
+          <w:bCs/>
+          <w:lang w:val="ro-RO"/>
+        </w:rPr>
+        <w:t xml:space="preserve"> .</w:t>
+      </w:r>
+      <w:proofErr w:type="spellStart"/>
+      <w:r>
+        <w:rPr>
+          <w:rFonts w:ascii="Arial" w:eastAsia="Times New Roman" w:hAnsi="Arial" w:cs="Arial"/>
+          <w:b/>
+          <w:bCs/>
+          <w:lang w:val="ro-RO"/>
+        </w:rPr>
+        <w:t>vscode</w:t>
+      </w:r>
+      <w:proofErr w:type="spellEnd"/>
     </w:p>
     <w:p>
       <w:pPr>
@@ -1428,12 +2442,21 @@
           <w:lang w:val="ro-RO"/>
         </w:rPr>
       </w:pPr>
-      <w:r>
-        <w:rPr>
-          <w:rFonts w:ascii="Arial" w:eastAsia="Times New Roman" w:hAnsi="Arial" w:cs="Arial"/>
-          <w:lang w:val="ro-RO"/>
-        </w:rPr>
-        <w:t>Remote-WSL – autor Microsoft</w:t>
+      <w:proofErr w:type="spellStart"/>
+      <w:r>
+        <w:rPr>
+          <w:rFonts w:ascii="Arial" w:eastAsia="Times New Roman" w:hAnsi="Arial" w:cs="Arial"/>
+          <w:lang w:val="ro-RO"/>
+        </w:rPr>
+        <w:t>Remote</w:t>
+      </w:r>
+      <w:proofErr w:type="spellEnd"/>
+      <w:r>
+        <w:rPr>
+          <w:rFonts w:ascii="Arial" w:eastAsia="Times New Roman" w:hAnsi="Arial" w:cs="Arial"/>
+          <w:lang w:val="ro-RO"/>
+        </w:rPr>
+        <w:t>-WSL – autor Microsoft</w:t>
       </w:r>
     </w:p>
     <w:p>
@@ -1453,7 +2476,23 @@
           <w:rFonts w:ascii="Arial" w:eastAsia="Times New Roman" w:hAnsi="Arial" w:cs="Arial"/>
           <w:lang w:val="ro-RO"/>
         </w:rPr>
-        <w:t>C/C++ (IntelliSense) – autor Microsoft</w:t>
+        <w:t>C/C++ (</w:t>
+      </w:r>
+      <w:proofErr w:type="spellStart"/>
+      <w:r>
+        <w:rPr>
+          <w:rFonts w:ascii="Arial" w:eastAsia="Times New Roman" w:hAnsi="Arial" w:cs="Arial"/>
+          <w:lang w:val="ro-RO"/>
+        </w:rPr>
+        <w:t>IntelliSense</w:t>
+      </w:r>
+      <w:proofErr w:type="spellEnd"/>
+      <w:r>
+        <w:rPr>
+          <w:rFonts w:ascii="Arial" w:eastAsia="Times New Roman" w:hAnsi="Arial" w:cs="Arial"/>
+          <w:lang w:val="ro-RO"/>
+        </w:rPr>
+        <w:t>) – autor Microsoft</w:t>
       </w:r>
     </w:p>
     <w:p>
@@ -1489,6 +2528,7 @@
           <w:lang w:val="ro-RO"/>
         </w:rPr>
       </w:pPr>
+      <w:proofErr w:type="spellStart"/>
       <w:r>
         <w:rPr>
           <w:rFonts w:ascii="Courier New" w:eastAsia="Times New Roman" w:hAnsi="Courier New" w:cs="Courier New"/>
@@ -1498,8 +2538,9 @@
           <w:szCs w:val="20"/>
           <w:highlight w:val="lightGray"/>
         </w:rPr>
-        <w:t xml:space="preserve">sudo apt-get install </w:t>
-      </w:r>
+        <w:t>sudo</w:t>
+      </w:r>
+      <w:proofErr w:type="spellEnd"/>
       <w:r>
         <w:rPr>
           <w:rFonts w:ascii="Courier New" w:eastAsia="Times New Roman" w:hAnsi="Courier New" w:cs="Courier New"/>
@@ -1509,21 +2550,9 @@
           <w:szCs w:val="20"/>
           <w:highlight w:val="lightGray"/>
         </w:rPr>
-        <w:t>libopenmpi-dev openmpi-bin</w:t>
-      </w:r>
-    </w:p>
-    <w:p>
-      <w:pPr>
-        <w:numPr>
-          <w:ilvl w:val="1"/>
-          <w:numId w:val="1"/>
-        </w:numPr>
-        <w:spacing w:after="0" w:line="240" w:lineRule="auto"/>
-        <w:rPr>
-          <w:rFonts w:ascii="Arial" w:eastAsia="Times New Roman" w:hAnsi="Arial" w:cs="Arial"/>
-          <w:lang w:val="ro-RO"/>
-        </w:rPr>
-      </w:pPr>
+        <w:t xml:space="preserve"> apt-get install </w:t>
+      </w:r>
+      <w:proofErr w:type="spellStart"/>
       <w:r>
         <w:rPr>
           <w:rFonts w:ascii="Courier New" w:eastAsia="Times New Roman" w:hAnsi="Courier New" w:cs="Courier New"/>
@@ -1533,7 +2562,128 @@
           <w:szCs w:val="20"/>
           <w:highlight w:val="lightGray"/>
         </w:rPr>
-        <w:t>sudo apt-get install openmpi-doc openmpi-common</w:t>
+        <w:t>libopenmpi</w:t>
+      </w:r>
+      <w:proofErr w:type="spellEnd"/>
+      <w:r>
+        <w:rPr>
+          <w:rFonts w:ascii="Courier New" w:eastAsia="Times New Roman" w:hAnsi="Courier New" w:cs="Courier New"/>
+          <w:b/>
+          <w:bCs/>
+          <w:sz w:val="20"/>
+          <w:szCs w:val="20"/>
+          <w:highlight w:val="lightGray"/>
+        </w:rPr>
+        <w:t xml:space="preserve">-dev </w:t>
+      </w:r>
+      <w:proofErr w:type="spellStart"/>
+      <w:r>
+        <w:rPr>
+          <w:rFonts w:ascii="Courier New" w:eastAsia="Times New Roman" w:hAnsi="Courier New" w:cs="Courier New"/>
+          <w:b/>
+          <w:bCs/>
+          <w:sz w:val="20"/>
+          <w:szCs w:val="20"/>
+          <w:highlight w:val="lightGray"/>
+        </w:rPr>
+        <w:t>openmpi</w:t>
+      </w:r>
+      <w:proofErr w:type="spellEnd"/>
+      <w:r>
+        <w:rPr>
+          <w:rFonts w:ascii="Courier New" w:eastAsia="Times New Roman" w:hAnsi="Courier New" w:cs="Courier New"/>
+          <w:b/>
+          <w:bCs/>
+          <w:sz w:val="20"/>
+          <w:szCs w:val="20"/>
+          <w:highlight w:val="lightGray"/>
+        </w:rPr>
+        <w:t>-bin</w:t>
+      </w:r>
+    </w:p>
+    <w:p>
+      <w:pPr>
+        <w:numPr>
+          <w:ilvl w:val="1"/>
+          <w:numId w:val="1"/>
+        </w:numPr>
+        <w:spacing w:after="0" w:line="240" w:lineRule="auto"/>
+        <w:rPr>
+          <w:rFonts w:ascii="Arial" w:eastAsia="Times New Roman" w:hAnsi="Arial" w:cs="Arial"/>
+          <w:lang w:val="ro-RO"/>
+        </w:rPr>
+      </w:pPr>
+      <w:proofErr w:type="spellStart"/>
+      <w:r>
+        <w:rPr>
+          <w:rFonts w:ascii="Courier New" w:eastAsia="Times New Roman" w:hAnsi="Courier New" w:cs="Courier New"/>
+          <w:b/>
+          <w:bCs/>
+          <w:sz w:val="20"/>
+          <w:szCs w:val="20"/>
+          <w:highlight w:val="lightGray"/>
+        </w:rPr>
+        <w:t>sudo</w:t>
+      </w:r>
+      <w:proofErr w:type="spellEnd"/>
+      <w:r>
+        <w:rPr>
+          <w:rFonts w:ascii="Courier New" w:eastAsia="Times New Roman" w:hAnsi="Courier New" w:cs="Courier New"/>
+          <w:b/>
+          <w:bCs/>
+          <w:sz w:val="20"/>
+          <w:szCs w:val="20"/>
+          <w:highlight w:val="lightGray"/>
+        </w:rPr>
+        <w:t xml:space="preserve"> apt-get install </w:t>
+      </w:r>
+      <w:proofErr w:type="spellStart"/>
+      <w:r>
+        <w:rPr>
+          <w:rFonts w:ascii="Courier New" w:eastAsia="Times New Roman" w:hAnsi="Courier New" w:cs="Courier New"/>
+          <w:b/>
+          <w:bCs/>
+          <w:sz w:val="20"/>
+          <w:szCs w:val="20"/>
+          <w:highlight w:val="lightGray"/>
+        </w:rPr>
+        <w:t>openmpi</w:t>
+      </w:r>
+      <w:proofErr w:type="spellEnd"/>
+      <w:r>
+        <w:rPr>
+          <w:rFonts w:ascii="Courier New" w:eastAsia="Times New Roman" w:hAnsi="Courier New" w:cs="Courier New"/>
+          <w:b/>
+          <w:bCs/>
+          <w:sz w:val="20"/>
+          <w:szCs w:val="20"/>
+          <w:highlight w:val="lightGray"/>
+        </w:rPr>
+        <w:t xml:space="preserve">-doc </w:t>
+      </w:r>
+      <w:proofErr w:type="spellStart"/>
+      <w:r>
+        <w:rPr>
+          <w:rFonts w:ascii="Courier New" w:eastAsia="Times New Roman" w:hAnsi="Courier New" w:cs="Courier New"/>
+          <w:b/>
+          <w:bCs/>
+          <w:sz w:val="20"/>
+          <w:szCs w:val="20"/>
+          <w:highlight w:val="lightGray"/>
+        </w:rPr>
+        <w:t>openmpi</w:t>
+      </w:r>
+      <w:proofErr w:type="spellEnd"/>
+      <w:r>
+        <w:rPr>
+          <w:rFonts w:ascii="Courier New" w:eastAsia="Times New Roman" w:hAnsi="Courier New" w:cs="Courier New"/>
+          <w:b/>
+          <w:bCs/>
+          <w:sz w:val="20"/>
+          <w:szCs w:val="20"/>
+          <w:highlight w:val="lightGray"/>
+        </w:rPr>
+        <w:t>-common</w:t>
       </w:r>
     </w:p>
     <w:p>
@@ -1550,14 +2700,34 @@
         </w:rPr>
       </w:pPr>
       <w:hyperlink r:id="rId12" w:history="1">
+        <w:proofErr w:type="spellStart"/>
         <w:r>
           <w:rPr>
             <w:rStyle w:val="Hyperlink"/>
             <w:rFonts w:ascii="Arial" w:hAnsi="Arial" w:cs="Arial"/>
             <w:lang w:val="ro-RO"/>
           </w:rPr>
-          <w:t>Tutorial llnl</w:t>
+          <w:t>Tutorial</w:t>
         </w:r>
+        <w:proofErr w:type="spellEnd"/>
+        <w:r>
+          <w:rPr>
+            <w:rStyle w:val="Hyperlink"/>
+            <w:rFonts w:ascii="Arial" w:hAnsi="Arial" w:cs="Arial"/>
+            <w:lang w:val="ro-RO"/>
+          </w:rPr>
+          <w:t xml:space="preserve"> </w:t>
+        </w:r>
+        <w:proofErr w:type="spellStart"/>
+        <w:r>
+          <w:rPr>
+            <w:rStyle w:val="Hyperlink"/>
+            <w:rFonts w:ascii="Arial" w:hAnsi="Arial" w:cs="Arial"/>
+            <w:lang w:val="ro-RO"/>
+          </w:rPr>
+          <w:t>llnl</w:t>
+        </w:r>
+        <w:proofErr w:type="spellEnd"/>
       </w:hyperlink>
       <w:r>
         <w:rPr>
@@ -1573,8 +2743,18 @@
             <w:rFonts w:ascii="Arial" w:hAnsi="Arial" w:cs="Arial"/>
             <w:lang w:val="ro-RO"/>
           </w:rPr>
-          <w:t>MPI The complete Reference</w:t>
+          <w:t xml:space="preserve">MPI The complete </w:t>
         </w:r>
+        <w:proofErr w:type="spellStart"/>
+        <w:r>
+          <w:rPr>
+            <w:rStyle w:val="Hyperlink"/>
+            <w:rFonts w:ascii="Arial" w:hAnsi="Arial" w:cs="Arial"/>
+            <w:lang w:val="ro-RO"/>
+          </w:rPr>
+          <w:t>Reference</w:t>
+        </w:r>
+        <w:proofErr w:type="spellEnd"/>
       </w:hyperlink>
     </w:p>
     <w:p>
@@ -1940,6 +3120,7 @@
           <w:lang w:val="ro-RO"/>
         </w:rPr>
       </w:pPr>
+      <w:proofErr w:type="spellStart"/>
       <w:r>
         <w:rPr>
           <w:rFonts w:ascii="Arial" w:eastAsia="Times New Roman" w:hAnsi="Arial" w:cs="Arial"/>
@@ -1956,8 +3137,19 @@
           <w:szCs w:val="24"/>
           <w:lang w:val="ro-RO"/>
         </w:rPr>
-        <w:t xml:space="preserve">ompiare: </w:t>
-      </w:r>
+        <w:t>ompiare</w:t>
+      </w:r>
+      <w:proofErr w:type="spellEnd"/>
+      <w:r>
+        <w:rPr>
+          <w:rFonts w:ascii="Arial" w:eastAsia="Times New Roman" w:hAnsi="Arial" w:cs="Arial"/>
+          <w:sz w:val="24"/>
+          <w:szCs w:val="24"/>
+          <w:lang w:val="ro-RO"/>
+        </w:rPr>
+        <w:t xml:space="preserve">: </w:t>
+      </w:r>
+      <w:proofErr w:type="spellStart"/>
       <w:r>
         <w:rPr>
           <w:rFonts w:ascii="Courier New" w:eastAsia="Times New Roman" w:hAnsi="Courier New" w:cs="Courier New"/>
@@ -1967,8 +3159,9 @@
           <w:szCs w:val="20"/>
           <w:highlight w:val="lightGray"/>
         </w:rPr>
-        <w:t xml:space="preserve">mpicc </w:t>
-      </w:r>
+        <w:t>mpicc</w:t>
+      </w:r>
+      <w:proofErr w:type="spellEnd"/>
       <w:r>
         <w:rPr>
           <w:rFonts w:ascii="Courier New" w:eastAsia="Times New Roman" w:hAnsi="Courier New" w:cs="Courier New"/>
@@ -1978,7 +3171,7 @@
           <w:szCs w:val="20"/>
           <w:highlight w:val="lightGray"/>
         </w:rPr>
-        <w:t xml:space="preserve">-o helloWorld </w:t>
+        <w:t xml:space="preserve"> </w:t>
       </w:r>
       <w:r>
         <w:rPr>
@@ -1989,32 +3182,9 @@
           <w:szCs w:val="20"/>
           <w:highlight w:val="lightGray"/>
         </w:rPr>
-        <w:t>helloWorld.c</w:t>
-      </w:r>
-    </w:p>
-    <w:p>
-      <w:pPr>
-        <w:numPr>
-          <w:ilvl w:val="2"/>
-          <w:numId w:val="1"/>
-        </w:numPr>
-        <w:spacing w:after="0" w:line="240" w:lineRule="auto"/>
-        <w:rPr>
-          <w:rFonts w:ascii="Arial" w:eastAsia="Times New Roman" w:hAnsi="Arial" w:cs="Arial"/>
-          <w:sz w:val="24"/>
-          <w:szCs w:val="24"/>
-          <w:lang w:val="ro-RO"/>
-        </w:rPr>
-      </w:pPr>
-      <w:r>
-        <w:rPr>
-          <w:rFonts w:ascii="Arial" w:eastAsia="Times New Roman" w:hAnsi="Arial" w:cs="Arial"/>
-          <w:sz w:val="24"/>
-          <w:szCs w:val="24"/>
-          <w:lang w:val="ro-RO"/>
-        </w:rPr>
-        <w:t xml:space="preserve">Rulare: </w:t>
-      </w:r>
+        <w:t xml:space="preserve">-o </w:t>
+      </w:r>
+      <w:proofErr w:type="spellStart"/>
       <w:r>
         <w:rPr>
           <w:rFonts w:ascii="Courier New" w:eastAsia="Times New Roman" w:hAnsi="Courier New" w:cs="Courier New"/>
@@ -2024,8 +3194,9 @@
           <w:szCs w:val="20"/>
           <w:highlight w:val="lightGray"/>
         </w:rPr>
-        <w:t xml:space="preserve">mpirun -n </w:t>
-      </w:r>
+        <w:t>helloWorld</w:t>
+      </w:r>
+      <w:proofErr w:type="spellEnd"/>
       <w:r>
         <w:rPr>
           <w:rFonts w:ascii="Courier New" w:eastAsia="Times New Roman" w:hAnsi="Courier New" w:cs="Courier New"/>
@@ -2035,8 +3206,9 @@
           <w:szCs w:val="20"/>
           <w:highlight w:val="lightGray"/>
         </w:rPr>
-        <w:t>NUM_PROCESSES ./</w:t>
-      </w:r>
+        <w:t xml:space="preserve"> </w:t>
+      </w:r>
+      <w:proofErr w:type="spellStart"/>
       <w:r>
         <w:rPr>
           <w:rFonts w:ascii="Courier New" w:eastAsia="Times New Roman" w:hAnsi="Courier New" w:cs="Courier New"/>
@@ -2046,8 +3218,81 @@
           <w:szCs w:val="20"/>
           <w:highlight w:val="lightGray"/>
         </w:rPr>
+        <w:t>helloWorld.c</w:t>
+      </w:r>
+      <w:proofErr w:type="spellEnd"/>
+    </w:p>
+    <w:p>
+      <w:pPr>
+        <w:numPr>
+          <w:ilvl w:val="2"/>
+          <w:numId w:val="1"/>
+        </w:numPr>
+        <w:spacing w:after="0" w:line="240" w:lineRule="auto"/>
+        <w:rPr>
+          <w:rFonts w:ascii="Arial" w:eastAsia="Times New Roman" w:hAnsi="Arial" w:cs="Arial"/>
+          <w:sz w:val="24"/>
+          <w:szCs w:val="24"/>
+          <w:lang w:val="ro-RO"/>
+        </w:rPr>
+      </w:pPr>
+      <w:r>
+        <w:rPr>
+          <w:rFonts w:ascii="Arial" w:eastAsia="Times New Roman" w:hAnsi="Arial" w:cs="Arial"/>
+          <w:sz w:val="24"/>
+          <w:szCs w:val="24"/>
+          <w:lang w:val="ro-RO"/>
+        </w:rPr>
+        <w:t xml:space="preserve">Rulare: </w:t>
+      </w:r>
+      <w:proofErr w:type="spellStart"/>
+      <w:r>
+        <w:rPr>
+          <w:rFonts w:ascii="Courier New" w:eastAsia="Times New Roman" w:hAnsi="Courier New" w:cs="Courier New"/>
+          <w:b/>
+          <w:bCs/>
+          <w:sz w:val="20"/>
+          <w:szCs w:val="20"/>
+          <w:highlight w:val="lightGray"/>
+        </w:rPr>
+        <w:t>mpirun</w:t>
+      </w:r>
+      <w:proofErr w:type="spellEnd"/>
+      <w:r>
+        <w:rPr>
+          <w:rFonts w:ascii="Courier New" w:eastAsia="Times New Roman" w:hAnsi="Courier New" w:cs="Courier New"/>
+          <w:b/>
+          <w:bCs/>
+          <w:sz w:val="20"/>
+          <w:szCs w:val="20"/>
+          <w:highlight w:val="lightGray"/>
+        </w:rPr>
+        <w:t xml:space="preserve"> -n </w:t>
+      </w:r>
+      <w:r>
+        <w:rPr>
+          <w:rFonts w:ascii="Courier New" w:eastAsia="Times New Roman" w:hAnsi="Courier New" w:cs="Courier New"/>
+          <w:b/>
+          <w:bCs/>
+          <w:sz w:val="20"/>
+          <w:szCs w:val="20"/>
+          <w:highlight w:val="lightGray"/>
+        </w:rPr>
+        <w:t>NUM_PROCESSES ./</w:t>
+      </w:r>
+      <w:proofErr w:type="spellStart"/>
+      <w:r>
+        <w:rPr>
+          <w:rFonts w:ascii="Courier New" w:eastAsia="Times New Roman" w:hAnsi="Courier New" w:cs="Courier New"/>
+          <w:b/>
+          <w:bCs/>
+          <w:sz w:val="20"/>
+          <w:szCs w:val="20"/>
+          <w:highlight w:val="lightGray"/>
+        </w:rPr>
         <w:t>helloWorld</w:t>
       </w:r>
+      <w:proofErr w:type="spellEnd"/>
     </w:p>
     <w:p>
       <w:pPr>
@@ -2099,7 +3344,27 @@
           <w:szCs w:val="24"/>
           <w:lang w:val="ro-RO"/>
         </w:rPr>
-        <w:t>Aflați numărul de core-uri a</w:t>
+        <w:t xml:space="preserve">Aflați numărul de </w:t>
+      </w:r>
+      <w:proofErr w:type="spellStart"/>
+      <w:r>
+        <w:rPr>
+          <w:rFonts w:ascii="Arial" w:eastAsia="Times New Roman" w:hAnsi="Arial" w:cs="Arial"/>
+          <w:sz w:val="24"/>
+          <w:szCs w:val="24"/>
+          <w:lang w:val="ro-RO"/>
+        </w:rPr>
+        <w:t>core</w:t>
+      </w:r>
+      <w:proofErr w:type="spellEnd"/>
+      <w:r>
+        <w:rPr>
+          <w:rFonts w:ascii="Arial" w:eastAsia="Times New Roman" w:hAnsi="Arial" w:cs="Arial"/>
+          <w:sz w:val="24"/>
+          <w:szCs w:val="24"/>
+          <w:lang w:val="ro-RO"/>
+        </w:rPr>
+        <w:t>-uri a</w:t>
       </w:r>
       <w:r>
         <w:rPr>
@@ -2150,7 +3415,27 @@
           <w:szCs w:val="24"/>
           <w:lang w:val="ro-RO"/>
         </w:rPr>
-        <w:t>Căutați pe Google cum se afișează numărul de core-uri din CLI pe Linux</w:t>
+        <w:t xml:space="preserve">Căutați pe Google cum se afișează numărul de </w:t>
+      </w:r>
+      <w:proofErr w:type="spellStart"/>
+      <w:r>
+        <w:rPr>
+          <w:rFonts w:ascii="Arial" w:eastAsia="Times New Roman" w:hAnsi="Arial" w:cs="Arial"/>
+          <w:sz w:val="24"/>
+          <w:szCs w:val="24"/>
+          <w:lang w:val="ro-RO"/>
+        </w:rPr>
+        <w:t>core</w:t>
+      </w:r>
+      <w:proofErr w:type="spellEnd"/>
+      <w:r>
+        <w:rPr>
+          <w:rFonts w:ascii="Arial" w:eastAsia="Times New Roman" w:hAnsi="Arial" w:cs="Arial"/>
+          <w:sz w:val="24"/>
+          <w:szCs w:val="24"/>
+          <w:lang w:val="ro-RO"/>
+        </w:rPr>
+        <w:t>-uri din CLI pe Linux</w:t>
       </w:r>
     </w:p>
     <w:p>
@@ -2194,24 +3479,66 @@
         </w:rPr>
         <w:t>“</w:t>
       </w:r>
-      <w:r>
-        <w:rPr>
-          <w:rFonts w:ascii="Arial" w:eastAsia="Times New Roman" w:hAnsi="Arial" w:cs="Arial"/>
-          <w:sz w:val="24"/>
-          <w:szCs w:val="24"/>
-          <w:lang w:val="ro-RO"/>
-        </w:rPr>
-        <w:t>sysconf()</w:t>
-      </w:r>
-      <w:r>
-        <w:rPr>
-          <w:rFonts w:ascii="Arial" w:eastAsia="Times New Roman" w:hAnsi="Arial" w:cs="Arial"/>
-          <w:sz w:val="24"/>
-          <w:szCs w:val="24"/>
-          <w:lang w:val="ro-RO"/>
-        </w:rPr>
-        <w:t xml:space="preserve"> number of cores</w:t>
-      </w:r>
+      <w:proofErr w:type="spellStart"/>
+      <w:r>
+        <w:rPr>
+          <w:rFonts w:ascii="Arial" w:eastAsia="Times New Roman" w:hAnsi="Arial" w:cs="Arial"/>
+          <w:sz w:val="24"/>
+          <w:szCs w:val="24"/>
+          <w:lang w:val="ro-RO"/>
+        </w:rPr>
+        <w:t>sysconf</w:t>
+      </w:r>
+      <w:proofErr w:type="spellEnd"/>
+      <w:r>
+        <w:rPr>
+          <w:rFonts w:ascii="Arial" w:eastAsia="Times New Roman" w:hAnsi="Arial" w:cs="Arial"/>
+          <w:sz w:val="24"/>
+          <w:szCs w:val="24"/>
+          <w:lang w:val="ro-RO"/>
+        </w:rPr>
+        <w:t>()</w:t>
+      </w:r>
+      <w:r>
+        <w:rPr>
+          <w:rFonts w:ascii="Arial" w:eastAsia="Times New Roman" w:hAnsi="Arial" w:cs="Arial"/>
+          <w:sz w:val="24"/>
+          <w:szCs w:val="24"/>
+          <w:lang w:val="ro-RO"/>
+        </w:rPr>
+        <w:t xml:space="preserve"> </w:t>
+      </w:r>
+      <w:proofErr w:type="spellStart"/>
+      <w:r>
+        <w:rPr>
+          <w:rFonts w:ascii="Arial" w:eastAsia="Times New Roman" w:hAnsi="Arial" w:cs="Arial"/>
+          <w:sz w:val="24"/>
+          <w:szCs w:val="24"/>
+          <w:lang w:val="ro-RO"/>
+        </w:rPr>
+        <w:t>number</w:t>
+      </w:r>
+      <w:proofErr w:type="spellEnd"/>
+      <w:r>
+        <w:rPr>
+          <w:rFonts w:ascii="Arial" w:eastAsia="Times New Roman" w:hAnsi="Arial" w:cs="Arial"/>
+          <w:sz w:val="24"/>
+          <w:szCs w:val="24"/>
+          <w:lang w:val="ro-RO"/>
+        </w:rPr>
+        <w:t xml:space="preserve"> of </w:t>
+      </w:r>
+      <w:proofErr w:type="spellStart"/>
+      <w:r>
+        <w:rPr>
+          <w:rFonts w:ascii="Arial" w:eastAsia="Times New Roman" w:hAnsi="Arial" w:cs="Arial"/>
+          <w:sz w:val="24"/>
+          <w:szCs w:val="24"/>
+          <w:lang w:val="ro-RO"/>
+        </w:rPr>
+        <w:t>cores</w:t>
+      </w:r>
+      <w:proofErr w:type="spellEnd"/>
       <w:r>
         <w:rPr>
           <w:rFonts w:ascii="Arial" w:eastAsia="Times New Roman" w:hAnsi="Arial" w:cs="Arial"/>
@@ -2366,7 +3693,67 @@
           <w:szCs w:val="24"/>
           <w:lang w:val="ro-RO"/>
         </w:rPr>
-        <w:t xml:space="preserve"> se poate modifica din .vscode/launch.json, parametrul args.</w:t>
+        <w:t xml:space="preserve"> se poate modifica din .</w:t>
+      </w:r>
+      <w:proofErr w:type="spellStart"/>
+      <w:r>
+        <w:rPr>
+          <w:rFonts w:ascii="Arial" w:eastAsia="Times New Roman" w:hAnsi="Arial" w:cs="Arial"/>
+          <w:sz w:val="24"/>
+          <w:szCs w:val="24"/>
+          <w:lang w:val="ro-RO"/>
+        </w:rPr>
+        <w:t>vscode</w:t>
+      </w:r>
+      <w:proofErr w:type="spellEnd"/>
+      <w:r>
+        <w:rPr>
+          <w:rFonts w:ascii="Arial" w:eastAsia="Times New Roman" w:hAnsi="Arial" w:cs="Arial"/>
+          <w:sz w:val="24"/>
+          <w:szCs w:val="24"/>
+          <w:lang w:val="ro-RO"/>
+        </w:rPr>
+        <w:t>/</w:t>
+      </w:r>
+      <w:proofErr w:type="spellStart"/>
+      <w:r>
+        <w:rPr>
+          <w:rFonts w:ascii="Arial" w:eastAsia="Times New Roman" w:hAnsi="Arial" w:cs="Arial"/>
+          <w:sz w:val="24"/>
+          <w:szCs w:val="24"/>
+          <w:lang w:val="ro-RO"/>
+        </w:rPr>
+        <w:t>launch.json</w:t>
+      </w:r>
+      <w:proofErr w:type="spellEnd"/>
+      <w:r>
+        <w:rPr>
+          <w:rFonts w:ascii="Arial" w:eastAsia="Times New Roman" w:hAnsi="Arial" w:cs="Arial"/>
+          <w:sz w:val="24"/>
+          <w:szCs w:val="24"/>
+          <w:lang w:val="ro-RO"/>
+        </w:rPr>
+        <w:t xml:space="preserve">, parametrul </w:t>
+      </w:r>
+      <w:proofErr w:type="spellStart"/>
+      <w:r>
+        <w:rPr>
+          <w:rFonts w:ascii="Arial" w:eastAsia="Times New Roman" w:hAnsi="Arial" w:cs="Arial"/>
+          <w:sz w:val="24"/>
+          <w:szCs w:val="24"/>
+          <w:lang w:val="ro-RO"/>
+        </w:rPr>
+        <w:t>args</w:t>
+      </w:r>
+      <w:proofErr w:type="spellEnd"/>
+      <w:r>
+        <w:rPr>
+          <w:rFonts w:ascii="Arial" w:eastAsia="Times New Roman" w:hAnsi="Arial" w:cs="Arial"/>
+          <w:sz w:val="24"/>
+          <w:szCs w:val="24"/>
+          <w:lang w:val="ro-RO"/>
+        </w:rPr>
+        <w:t>.</w:t>
       </w:r>
     </w:p>
     <w:p>
@@ -2486,7 +3873,27 @@
           <w:szCs w:val="24"/>
           <w:lang w:val="ro-RO"/>
         </w:rPr>
-        <w:t xml:space="preserve"> decât core-uri?</w:t>
+        <w:t xml:space="preserve"> decât </w:t>
+      </w:r>
+      <w:proofErr w:type="spellStart"/>
+      <w:r>
+        <w:rPr>
+          <w:rFonts w:ascii="Arial" w:eastAsia="Times New Roman" w:hAnsi="Arial" w:cs="Arial"/>
+          <w:sz w:val="24"/>
+          <w:szCs w:val="24"/>
+          <w:lang w:val="ro-RO"/>
+        </w:rPr>
+        <w:t>core</w:t>
+      </w:r>
+      <w:proofErr w:type="spellEnd"/>
+      <w:r>
+        <w:rPr>
+          <w:rFonts w:ascii="Arial" w:eastAsia="Times New Roman" w:hAnsi="Arial" w:cs="Arial"/>
+          <w:sz w:val="24"/>
+          <w:szCs w:val="24"/>
+          <w:lang w:val="ro-RO"/>
+        </w:rPr>
+        <w:t>-uri?</w:t>
       </w:r>
     </w:p>
     <w:p>
@@ -2615,24 +4022,46 @@
         </w:rPr>
         <w:t>“</w:t>
       </w:r>
-      <w:r>
-        <w:rPr>
-          <w:rFonts w:ascii="Arial" w:eastAsia="Times New Roman" w:hAnsi="Arial" w:cs="Arial"/>
-          <w:sz w:val="24"/>
-          <w:szCs w:val="24"/>
-          <w:lang w:val="ro-RO"/>
-        </w:rPr>
-        <w:t xml:space="preserve">Hello </w:t>
-      </w:r>
-      <w:r>
-        <w:rPr>
-          <w:rFonts w:ascii="Arial" w:eastAsia="Times New Roman" w:hAnsi="Arial" w:cs="Arial"/>
-          <w:sz w:val="24"/>
-          <w:szCs w:val="24"/>
-          <w:lang w:val="ro-RO"/>
-        </w:rPr>
-        <w:t>World from</w:t>
-      </w:r>
+      <w:proofErr w:type="spellStart"/>
+      <w:r>
+        <w:rPr>
+          <w:rFonts w:ascii="Arial" w:eastAsia="Times New Roman" w:hAnsi="Arial" w:cs="Arial"/>
+          <w:sz w:val="24"/>
+          <w:szCs w:val="24"/>
+          <w:lang w:val="ro-RO"/>
+        </w:rPr>
+        <w:t>Hello</w:t>
+      </w:r>
+      <w:proofErr w:type="spellEnd"/>
+      <w:r>
+        <w:rPr>
+          <w:rFonts w:ascii="Arial" w:eastAsia="Times New Roman" w:hAnsi="Arial" w:cs="Arial"/>
+          <w:sz w:val="24"/>
+          <w:szCs w:val="24"/>
+          <w:lang w:val="ro-RO"/>
+        </w:rPr>
+        <w:t xml:space="preserve"> </w:t>
+      </w:r>
+      <w:r>
+        <w:rPr>
+          <w:rFonts w:ascii="Arial" w:eastAsia="Times New Roman" w:hAnsi="Arial" w:cs="Arial"/>
+          <w:sz w:val="24"/>
+          <w:szCs w:val="24"/>
+          <w:lang w:val="ro-RO"/>
+        </w:rPr>
+        <w:t xml:space="preserve">World </w:t>
+      </w:r>
+      <w:proofErr w:type="spellStart"/>
+      <w:r>
+        <w:rPr>
+          <w:rFonts w:ascii="Arial" w:eastAsia="Times New Roman" w:hAnsi="Arial" w:cs="Arial"/>
+          <w:sz w:val="24"/>
+          <w:szCs w:val="24"/>
+          <w:lang w:val="ro-RO"/>
+        </w:rPr>
+        <w:t>from</w:t>
+      </w:r>
+      <w:proofErr w:type="spellEnd"/>
       <w:r>
         <w:rPr>
           <w:rFonts w:ascii="Arial" w:eastAsia="Times New Roman" w:hAnsi="Arial" w:cs="Arial"/>
@@ -2720,15 +4149,57 @@
         </w:rPr>
         <w:t xml:space="preserve">În loc de x va fi afișat </w:t>
       </w:r>
-      <w:r>
-        <w:rPr>
-          <w:rFonts w:ascii="Arial" w:eastAsia="Times New Roman" w:hAnsi="Arial" w:cs="Arial"/>
-          <w:sz w:val="24"/>
-          <w:szCs w:val="24"/>
-          <w:lang w:val="ro-RO"/>
-        </w:rPr>
-        <w:t>id-ul (rank) proceslui</w:t>
-      </w:r>
+      <w:proofErr w:type="spellStart"/>
+      <w:r>
+        <w:rPr>
+          <w:rFonts w:ascii="Arial" w:eastAsia="Times New Roman" w:hAnsi="Arial" w:cs="Arial"/>
+          <w:sz w:val="24"/>
+          <w:szCs w:val="24"/>
+          <w:lang w:val="ro-RO"/>
+        </w:rPr>
+        <w:t>id-ul</w:t>
+      </w:r>
+      <w:proofErr w:type="spellEnd"/>
+      <w:r>
+        <w:rPr>
+          <w:rFonts w:ascii="Arial" w:eastAsia="Times New Roman" w:hAnsi="Arial" w:cs="Arial"/>
+          <w:sz w:val="24"/>
+          <w:szCs w:val="24"/>
+          <w:lang w:val="ro-RO"/>
+        </w:rPr>
+        <w:t xml:space="preserve"> (</w:t>
+      </w:r>
+      <w:proofErr w:type="spellStart"/>
+      <w:r>
+        <w:rPr>
+          <w:rFonts w:ascii="Arial" w:eastAsia="Times New Roman" w:hAnsi="Arial" w:cs="Arial"/>
+          <w:sz w:val="24"/>
+          <w:szCs w:val="24"/>
+          <w:lang w:val="ro-RO"/>
+        </w:rPr>
+        <w:t>rank</w:t>
+      </w:r>
+      <w:proofErr w:type="spellEnd"/>
+      <w:r>
+        <w:rPr>
+          <w:rFonts w:ascii="Arial" w:eastAsia="Times New Roman" w:hAnsi="Arial" w:cs="Arial"/>
+          <w:sz w:val="24"/>
+          <w:szCs w:val="24"/>
+          <w:lang w:val="ro-RO"/>
+        </w:rPr>
+        <w:t xml:space="preserve">) </w:t>
+      </w:r>
+      <w:proofErr w:type="spellStart"/>
+      <w:r>
+        <w:rPr>
+          <w:rFonts w:ascii="Arial" w:eastAsia="Times New Roman" w:hAnsi="Arial" w:cs="Arial"/>
+          <w:sz w:val="24"/>
+          <w:szCs w:val="24"/>
+          <w:lang w:val="ro-RO"/>
+        </w:rPr>
+        <w:t>proceslui</w:t>
+      </w:r>
+      <w:proofErr w:type="spellEnd"/>
       <w:r>
         <w:rPr>
           <w:rFonts w:ascii="Arial" w:eastAsia="Times New Roman" w:hAnsi="Arial" w:cs="Arial"/>
@@ -2769,7 +4240,27 @@
           <w:szCs w:val="24"/>
           <w:lang w:val="ro-RO"/>
         </w:rPr>
-        <w:t xml:space="preserve"> numărul total de procese (nprocesses)</w:t>
+        <w:t xml:space="preserve"> numărul total de procese (</w:t>
+      </w:r>
+      <w:proofErr w:type="spellStart"/>
+      <w:r>
+        <w:rPr>
+          <w:rFonts w:ascii="Arial" w:eastAsia="Times New Roman" w:hAnsi="Arial" w:cs="Arial"/>
+          <w:sz w:val="24"/>
+          <w:szCs w:val="24"/>
+          <w:lang w:val="ro-RO"/>
+        </w:rPr>
+        <w:t>nprocesses</w:t>
+      </w:r>
+      <w:proofErr w:type="spellEnd"/>
+      <w:r>
+        <w:rPr>
+          <w:rFonts w:ascii="Arial" w:eastAsia="Times New Roman" w:hAnsi="Arial" w:cs="Arial"/>
+          <w:sz w:val="24"/>
+          <w:szCs w:val="24"/>
+          <w:lang w:val="ro-RO"/>
+        </w:rPr>
+        <w:t>)</w:t>
       </w:r>
       <w:r>
         <w:rPr>
@@ -3107,16 +4598,29 @@
         </w:rPr>
         <w:t xml:space="preserve">apela funcția </w:t>
       </w:r>
-      <w:r>
-        <w:rPr>
-          <w:rFonts w:ascii="Arial" w:eastAsia="Times New Roman" w:hAnsi="Arial" w:cs="Arial"/>
-          <w:b/>
-          <w:bCs/>
-          <w:sz w:val="24"/>
-          <w:szCs w:val="24"/>
-          <w:lang w:val="ro-RO"/>
-        </w:rPr>
-        <w:t>printHelloWorld()</w:t>
+      <w:proofErr w:type="spellStart"/>
+      <w:r>
+        <w:rPr>
+          <w:rFonts w:ascii="Arial" w:eastAsia="Times New Roman" w:hAnsi="Arial" w:cs="Arial"/>
+          <w:b/>
+          <w:bCs/>
+          <w:sz w:val="24"/>
+          <w:szCs w:val="24"/>
+          <w:lang w:val="ro-RO"/>
+        </w:rPr>
+        <w:t>printHelloWorld</w:t>
+      </w:r>
+      <w:proofErr w:type="spellEnd"/>
+      <w:r>
+        <w:rPr>
+          <w:rFonts w:ascii="Arial" w:eastAsia="Times New Roman" w:hAnsi="Arial" w:cs="Arial"/>
+          <w:b/>
+          <w:bCs/>
+          <w:sz w:val="24"/>
+          <w:szCs w:val="24"/>
+          <w:lang w:val="ro-RO"/>
+        </w:rPr>
+        <w:t>()</w:t>
       </w:r>
       <w:r>
         <w:rPr>
@@ -3187,16 +4691,29 @@
         </w:rPr>
         <w:t xml:space="preserve"> </w:t>
       </w:r>
-      <w:r>
-        <w:rPr>
-          <w:rFonts w:ascii="Arial" w:eastAsia="Times New Roman" w:hAnsi="Arial" w:cs="Arial"/>
-          <w:b/>
-          <w:bCs/>
-          <w:sz w:val="24"/>
-          <w:szCs w:val="24"/>
-          <w:lang w:val="ro-RO"/>
-        </w:rPr>
-        <w:t>printSomethingElse()</w:t>
+      <w:proofErr w:type="spellStart"/>
+      <w:r>
+        <w:rPr>
+          <w:rFonts w:ascii="Arial" w:eastAsia="Times New Roman" w:hAnsi="Arial" w:cs="Arial"/>
+          <w:b/>
+          <w:bCs/>
+          <w:sz w:val="24"/>
+          <w:szCs w:val="24"/>
+          <w:lang w:val="ro-RO"/>
+        </w:rPr>
+        <w:t>printSomethingElse</w:t>
+      </w:r>
+      <w:proofErr w:type="spellEnd"/>
+      <w:r>
+        <w:rPr>
+          <w:rFonts w:ascii="Arial" w:eastAsia="Times New Roman" w:hAnsi="Arial" w:cs="Arial"/>
+          <w:b/>
+          <w:bCs/>
+          <w:sz w:val="24"/>
+          <w:szCs w:val="24"/>
+          <w:lang w:val="ro-RO"/>
+        </w:rPr>
+        <w:t>()</w:t>
       </w:r>
       <w:r>
         <w:rPr>
@@ -3291,14 +4808,34 @@
         </w:rPr>
         <w:t xml:space="preserve">) </w:t>
       </w:r>
-      <w:r>
-        <w:rPr>
-          <w:rFonts w:ascii="Arial" w:eastAsia="Times New Roman" w:hAnsi="Arial" w:cs="Arial"/>
-          <w:sz w:val="24"/>
-          <w:szCs w:val="24"/>
-        </w:rPr>
-        <w:t>Modificați codul</w:t>
-      </w:r>
+      <w:proofErr w:type="spellStart"/>
+      <w:r>
+        <w:rPr>
+          <w:rFonts w:ascii="Arial" w:eastAsia="Times New Roman" w:hAnsi="Arial" w:cs="Arial"/>
+          <w:sz w:val="24"/>
+          <w:szCs w:val="24"/>
+        </w:rPr>
+        <w:t>Modificați</w:t>
+      </w:r>
+      <w:proofErr w:type="spellEnd"/>
+      <w:r>
+        <w:rPr>
+          <w:rFonts w:ascii="Arial" w:eastAsia="Times New Roman" w:hAnsi="Arial" w:cs="Arial"/>
+          <w:sz w:val="24"/>
+          <w:szCs w:val="24"/>
+        </w:rPr>
+        <w:t xml:space="preserve"> </w:t>
+      </w:r>
+      <w:proofErr w:type="spellStart"/>
+      <w:r>
+        <w:rPr>
+          <w:rFonts w:ascii="Arial" w:eastAsia="Times New Roman" w:hAnsi="Arial" w:cs="Arial"/>
+          <w:sz w:val="24"/>
+          <w:szCs w:val="24"/>
+        </w:rPr>
+        <w:t>codul</w:t>
+      </w:r>
+      <w:proofErr w:type="spellEnd"/>
       <w:r>
         <w:rPr>
           <w:rFonts w:ascii="Arial" w:eastAsia="Times New Roman" w:hAnsi="Arial" w:cs="Arial"/>
@@ -3431,7 +4968,27 @@
           <w:szCs w:val="24"/>
           <w:lang w:val="ro-RO"/>
         </w:rPr>
-        <w:t>Mesaj de la primul”, alături de rank-ul său.</w:t>
+        <w:t xml:space="preserve">Mesaj de la primul”, alături de </w:t>
+      </w:r>
+      <w:proofErr w:type="spellStart"/>
+      <w:r>
+        <w:rPr>
+          <w:rFonts w:ascii="Arial" w:eastAsia="Times New Roman" w:hAnsi="Arial" w:cs="Arial"/>
+          <w:sz w:val="24"/>
+          <w:szCs w:val="24"/>
+          <w:lang w:val="ro-RO"/>
+        </w:rPr>
+        <w:t>rank-ul</w:t>
+      </w:r>
+      <w:proofErr w:type="spellEnd"/>
+      <w:r>
+        <w:rPr>
+          <w:rFonts w:ascii="Arial" w:eastAsia="Times New Roman" w:hAnsi="Arial" w:cs="Arial"/>
+          <w:sz w:val="24"/>
+          <w:szCs w:val="24"/>
+          <w:lang w:val="ro-RO"/>
+        </w:rPr>
+        <w:t xml:space="preserve"> său.</w:t>
       </w:r>
     </w:p>
     <w:p>
@@ -3473,7 +5030,27 @@
           <w:szCs w:val="24"/>
           <w:lang w:val="ro-RO"/>
         </w:rPr>
-        <w:t>Mesaj de la ultimul”, alături de rank-ul său.</w:t>
+        <w:t xml:space="preserve">Mesaj de la ultimul”, alături de </w:t>
+      </w:r>
+      <w:proofErr w:type="spellStart"/>
+      <w:r>
+        <w:rPr>
+          <w:rFonts w:ascii="Arial" w:eastAsia="Times New Roman" w:hAnsi="Arial" w:cs="Arial"/>
+          <w:sz w:val="24"/>
+          <w:szCs w:val="24"/>
+          <w:lang w:val="ro-RO"/>
+        </w:rPr>
+        <w:t>rank-ul</w:t>
+      </w:r>
+      <w:proofErr w:type="spellEnd"/>
+      <w:r>
+        <w:rPr>
+          <w:rFonts w:ascii="Arial" w:eastAsia="Times New Roman" w:hAnsi="Arial" w:cs="Arial"/>
+          <w:sz w:val="24"/>
+          <w:szCs w:val="24"/>
+          <w:lang w:val="ro-RO"/>
+        </w:rPr>
+        <w:t xml:space="preserve"> său.</w:t>
       </w:r>
     </w:p>
     <w:p>
@@ -3490,7 +5067,12 @@
           <w:lang w:val="ro-RO"/>
         </w:rPr>
         <w:sectPr>
-          <w:headerReference w:type="default" r:id="rId16"/>
+          <w:headerReference w:type="even" r:id="rId16"/>
+          <w:headerReference w:type="default" r:id="rId17"/>
+          <w:footerReference w:type="even" r:id="rId18"/>
+          <w:footerReference w:type="default" r:id="rId19"/>
+          <w:headerReference w:type="first" r:id="rId20"/>
+          <w:footerReference w:type="first" r:id="rId21"/>
           <w:pgSz w:w="12240" w:h="15840"/>
           <w:pgMar w:top="1440" w:right="1440" w:bottom="1440" w:left="1440" w:header="720" w:footer="720" w:gutter="0"/>
           <w:cols w:space="720"/>
@@ -3927,7 +5509,27 @@
           <w:szCs w:val="24"/>
           <w:lang w:val="ro-RO"/>
         </w:rPr>
-        <w:t>Se afișează de pe toate procesele alături de mesajul de ”Hello World</w:t>
+        <w:t>Se afișează de pe toate procesele alături de mesajul de ”</w:t>
+      </w:r>
+      <w:proofErr w:type="spellStart"/>
+      <w:r>
+        <w:rPr>
+          <w:rFonts w:ascii="Arial" w:eastAsia="Times New Roman" w:hAnsi="Arial" w:cs="Arial"/>
+          <w:sz w:val="24"/>
+          <w:szCs w:val="24"/>
+          <w:lang w:val="ro-RO"/>
+        </w:rPr>
+        <w:t>Hello</w:t>
+      </w:r>
+      <w:proofErr w:type="spellEnd"/>
+      <w:r>
+        <w:rPr>
+          <w:rFonts w:ascii="Arial" w:eastAsia="Times New Roman" w:hAnsi="Arial" w:cs="Arial"/>
+          <w:sz w:val="24"/>
+          <w:szCs w:val="24"/>
+          <w:lang w:val="ro-RO"/>
+        </w:rPr>
+        <w:t xml:space="preserve"> World</w:t>
       </w:r>
       <w:r>
         <w:rPr>
@@ -3936,7 +5538,27 @@
           <w:szCs w:val="24"/>
           <w:lang w:val="fr-FR"/>
         </w:rPr>
-        <w:t xml:space="preserve">” valoarea </w:t>
+        <w:t xml:space="preserve">” </w:t>
+      </w:r>
+      <w:proofErr w:type="spellStart"/>
+      <w:r>
+        <w:rPr>
+          <w:rFonts w:ascii="Arial" w:eastAsia="Times New Roman" w:hAnsi="Arial" w:cs="Arial"/>
+          <w:sz w:val="24"/>
+          <w:szCs w:val="24"/>
+          <w:lang w:val="fr-FR"/>
+        </w:rPr>
+        <w:t>valoarea</w:t>
+      </w:r>
+      <w:proofErr w:type="spellEnd"/>
+      <w:r>
+        <w:rPr>
+          <w:rFonts w:ascii="Arial" w:eastAsia="Times New Roman" w:hAnsi="Arial" w:cs="Arial"/>
+          <w:sz w:val="24"/>
+          <w:szCs w:val="24"/>
+          <w:lang w:val="fr-FR"/>
+        </w:rPr>
+        <w:t xml:space="preserve"> </w:t>
       </w:r>
       <m:oMath>
         <m:sSup>
@@ -4032,6 +5654,7 @@
           <w:lang w:val="ro-RO"/>
         </w:rPr>
       </w:pPr>
+      <w:proofErr w:type="spellStart"/>
       <w:r>
         <w:rPr>
           <w:rFonts w:ascii="Arial" w:eastAsia="Times New Roman" w:hAnsi="Arial" w:cs="Arial"/>
@@ -4041,27 +5664,59 @@
           <w:szCs w:val="27"/>
           <w:lang w:val="ro-RO"/>
         </w:rPr>
-        <w:t>Hints:</w:t>
-      </w:r>
-    </w:p>
-    <w:p>
-      <w:pPr>
-        <w:spacing w:before="100" w:beforeAutospacing="1" w:after="100" w:afterAutospacing="1" w:line="240" w:lineRule="auto"/>
-        <w:rPr>
-          <w:rFonts w:ascii="Arial" w:eastAsia="Times New Roman" w:hAnsi="Arial" w:cs="Arial"/>
-          <w:sz w:val="24"/>
-          <w:szCs w:val="24"/>
-          <w:lang w:val="ro-RO"/>
-        </w:rPr>
-      </w:pPr>
-      <w:r>
-        <w:rPr>
-          <w:rFonts w:ascii="Arial" w:eastAsia="Times New Roman" w:hAnsi="Arial" w:cs="Arial"/>
-          <w:sz w:val="24"/>
-          <w:szCs w:val="24"/>
-          <w:lang w:val="ro-RO"/>
-        </w:rPr>
-        <w:t>Dacă aveți problema următoare când rulați cu mpirun:</w:t>
+        <w:t>Hints</w:t>
+      </w:r>
+      <w:proofErr w:type="spellEnd"/>
+      <w:r>
+        <w:rPr>
+          <w:rFonts w:ascii="Arial" w:eastAsia="Times New Roman" w:hAnsi="Arial" w:cs="Arial"/>
+          <w:b/>
+          <w:bCs/>
+          <w:sz w:val="27"/>
+          <w:szCs w:val="27"/>
+          <w:lang w:val="ro-RO"/>
+        </w:rPr>
+        <w:t>:</w:t>
+      </w:r>
+    </w:p>
+    <w:p>
+      <w:pPr>
+        <w:spacing w:before="100" w:beforeAutospacing="1" w:after="100" w:afterAutospacing="1" w:line="240" w:lineRule="auto"/>
+        <w:rPr>
+          <w:rFonts w:ascii="Arial" w:eastAsia="Times New Roman" w:hAnsi="Arial" w:cs="Arial"/>
+          <w:sz w:val="24"/>
+          <w:szCs w:val="24"/>
+          <w:lang w:val="ro-RO"/>
+        </w:rPr>
+      </w:pPr>
+      <w:r>
+        <w:rPr>
+          <w:rFonts w:ascii="Arial" w:eastAsia="Times New Roman" w:hAnsi="Arial" w:cs="Arial"/>
+          <w:sz w:val="24"/>
+          <w:szCs w:val="24"/>
+          <w:lang w:val="ro-RO"/>
+        </w:rPr>
+        <w:t xml:space="preserve">Dacă aveți problema următoare când rulați cu </w:t>
+      </w:r>
+      <w:proofErr w:type="spellStart"/>
+      <w:r>
+        <w:rPr>
+          <w:rFonts w:ascii="Arial" w:eastAsia="Times New Roman" w:hAnsi="Arial" w:cs="Arial"/>
+          <w:sz w:val="24"/>
+          <w:szCs w:val="24"/>
+          <w:lang w:val="ro-RO"/>
+        </w:rPr>
+        <w:t>mpirun</w:t>
+      </w:r>
+      <w:proofErr w:type="spellEnd"/>
+      <w:r>
+        <w:rPr>
+          <w:rFonts w:ascii="Arial" w:eastAsia="Times New Roman" w:hAnsi="Arial" w:cs="Arial"/>
+          <w:sz w:val="24"/>
+          <w:szCs w:val="24"/>
+          <w:lang w:val="ro-RO"/>
+        </w:rPr>
+        <w:t>:</w:t>
       </w:r>
     </w:p>
     <w:p>
@@ -4099,7 +5754,7 @@
                     <pic:cNvPicPr/>
                   </pic:nvPicPr>
                   <pic:blipFill>
-                    <a:blip r:embed="rId17">
+                    <a:blip r:embed="rId22">
                       <a:extLst>
                         <a:ext uri="{28A0092B-C50C-407E-A947-70E740481C1C}">
                           <a14:useLocalDpi xmlns:a14="http://schemas.microsoft.com/office/drawing/2010/main" val="0"/>
@@ -4143,7 +5798,27 @@
           <w:szCs w:val="24"/>
           <w:lang w:val="ro-RO"/>
         </w:rPr>
-        <w:t>Pentru a rezolva rulați ca root comanda:</w:t>
+        <w:t xml:space="preserve">Pentru a rezolva rulați ca </w:t>
+      </w:r>
+      <w:proofErr w:type="spellStart"/>
+      <w:r>
+        <w:rPr>
+          <w:rFonts w:ascii="Arial" w:eastAsia="Times New Roman" w:hAnsi="Arial" w:cs="Arial"/>
+          <w:sz w:val="24"/>
+          <w:szCs w:val="24"/>
+          <w:lang w:val="ro-RO"/>
+        </w:rPr>
+        <w:t>root</w:t>
+      </w:r>
+      <w:proofErr w:type="spellEnd"/>
+      <w:r>
+        <w:rPr>
+          <w:rFonts w:ascii="Arial" w:eastAsia="Times New Roman" w:hAnsi="Arial" w:cs="Arial"/>
+          <w:sz w:val="24"/>
+          <w:szCs w:val="24"/>
+          <w:lang w:val="ro-RO"/>
+        </w:rPr>
+        <w:t xml:space="preserve"> comanda:</w:t>
       </w:r>
     </w:p>
     <w:p>
@@ -4159,17 +5834,139 @@
           <w:lang w:val="ro-RO"/>
         </w:rPr>
       </w:pPr>
-      <w:r>
-        <w:rPr>
-          <w:rFonts w:ascii="Arial" w:eastAsia="Times New Roman" w:hAnsi="Arial" w:cs="Arial"/>
-          <w:b/>
-          <w:bCs/>
-          <w:sz w:val="24"/>
-          <w:szCs w:val="24"/>
-          <w:lang w:val="ro-RO"/>
-        </w:rPr>
-        <w:t>echo 0 &gt; /proc/sys/kernel/yama/ptrace_scope</w:t>
-      </w:r>
+      <w:proofErr w:type="spellStart"/>
+      <w:r>
+        <w:rPr>
+          <w:rFonts w:ascii="Arial" w:eastAsia="Times New Roman" w:hAnsi="Arial" w:cs="Arial"/>
+          <w:b/>
+          <w:bCs/>
+          <w:sz w:val="24"/>
+          <w:szCs w:val="24"/>
+          <w:lang w:val="ro-RO"/>
+        </w:rPr>
+        <w:t>echo</w:t>
+      </w:r>
+      <w:proofErr w:type="spellEnd"/>
+      <w:r>
+        <w:rPr>
+          <w:rFonts w:ascii="Arial" w:eastAsia="Times New Roman" w:hAnsi="Arial" w:cs="Arial"/>
+          <w:b/>
+          <w:bCs/>
+          <w:sz w:val="24"/>
+          <w:szCs w:val="24"/>
+          <w:lang w:val="ro-RO"/>
+        </w:rPr>
+        <w:t xml:space="preserve"> 0 &gt; /</w:t>
+      </w:r>
+      <w:proofErr w:type="spellStart"/>
+      <w:r>
+        <w:rPr>
+          <w:rFonts w:ascii="Arial" w:eastAsia="Times New Roman" w:hAnsi="Arial" w:cs="Arial"/>
+          <w:b/>
+          <w:bCs/>
+          <w:sz w:val="24"/>
+          <w:szCs w:val="24"/>
+          <w:lang w:val="ro-RO"/>
+        </w:rPr>
+        <w:t>proc</w:t>
+      </w:r>
+      <w:proofErr w:type="spellEnd"/>
+      <w:r>
+        <w:rPr>
+          <w:rFonts w:ascii="Arial" w:eastAsia="Times New Roman" w:hAnsi="Arial" w:cs="Arial"/>
+          <w:b/>
+          <w:bCs/>
+          <w:sz w:val="24"/>
+          <w:szCs w:val="24"/>
+          <w:lang w:val="ro-RO"/>
+        </w:rPr>
+        <w:t>/</w:t>
+      </w:r>
+      <w:proofErr w:type="spellStart"/>
+      <w:r>
+        <w:rPr>
+          <w:rFonts w:ascii="Arial" w:eastAsia="Times New Roman" w:hAnsi="Arial" w:cs="Arial"/>
+          <w:b/>
+          <w:bCs/>
+          <w:sz w:val="24"/>
+          <w:szCs w:val="24"/>
+          <w:lang w:val="ro-RO"/>
+        </w:rPr>
+        <w:t>sys</w:t>
+      </w:r>
+      <w:proofErr w:type="spellEnd"/>
+      <w:r>
+        <w:rPr>
+          <w:rFonts w:ascii="Arial" w:eastAsia="Times New Roman" w:hAnsi="Arial" w:cs="Arial"/>
+          <w:b/>
+          <w:bCs/>
+          <w:sz w:val="24"/>
+          <w:szCs w:val="24"/>
+          <w:lang w:val="ro-RO"/>
+        </w:rPr>
+        <w:t>/</w:t>
+      </w:r>
+      <w:proofErr w:type="spellStart"/>
+      <w:r>
+        <w:rPr>
+          <w:rFonts w:ascii="Arial" w:eastAsia="Times New Roman" w:hAnsi="Arial" w:cs="Arial"/>
+          <w:b/>
+          <w:bCs/>
+          <w:sz w:val="24"/>
+          <w:szCs w:val="24"/>
+          <w:lang w:val="ro-RO"/>
+        </w:rPr>
+        <w:t>kernel</w:t>
+      </w:r>
+      <w:proofErr w:type="spellEnd"/>
+      <w:r>
+        <w:rPr>
+          <w:rFonts w:ascii="Arial" w:eastAsia="Times New Roman" w:hAnsi="Arial" w:cs="Arial"/>
+          <w:b/>
+          <w:bCs/>
+          <w:sz w:val="24"/>
+          <w:szCs w:val="24"/>
+          <w:lang w:val="ro-RO"/>
+        </w:rPr>
+        <w:t>/</w:t>
+      </w:r>
+      <w:proofErr w:type="spellStart"/>
+      <w:r>
+        <w:rPr>
+          <w:rFonts w:ascii="Arial" w:eastAsia="Times New Roman" w:hAnsi="Arial" w:cs="Arial"/>
+          <w:b/>
+          <w:bCs/>
+          <w:sz w:val="24"/>
+          <w:szCs w:val="24"/>
+          <w:lang w:val="ro-RO"/>
+        </w:rPr>
+        <w:t>yama</w:t>
+      </w:r>
+      <w:proofErr w:type="spellEnd"/>
+      <w:r>
+        <w:rPr>
+          <w:rFonts w:ascii="Arial" w:eastAsia="Times New Roman" w:hAnsi="Arial" w:cs="Arial"/>
+          <w:b/>
+          <w:bCs/>
+          <w:sz w:val="24"/>
+          <w:szCs w:val="24"/>
+          <w:lang w:val="ro-RO"/>
+        </w:rPr>
+        <w:t>/</w:t>
+      </w:r>
+      <w:proofErr w:type="spellStart"/>
+      <w:r>
+        <w:rPr>
+          <w:rFonts w:ascii="Arial" w:eastAsia="Times New Roman" w:hAnsi="Arial" w:cs="Arial"/>
+          <w:b/>
+          <w:bCs/>
+          <w:sz w:val="24"/>
+          <w:szCs w:val="24"/>
+          <w:lang w:val="ro-RO"/>
+        </w:rPr>
+        <w:t>ptrace_scope</w:t>
+      </w:r>
+      <w:proofErr w:type="spellEnd"/>
     </w:p>
     <w:p>
       <w:pPr>
@@ -4208,7 +6005,27 @@
           <w:szCs w:val="24"/>
           <w:lang w:val="ro-RO"/>
         </w:rPr>
-        <w:t>acă aveți o problemă de genul când rulați cu mpirun:</w:t>
+        <w:t xml:space="preserve">acă aveți o problemă de genul când rulați cu </w:t>
+      </w:r>
+      <w:proofErr w:type="spellStart"/>
+      <w:r>
+        <w:rPr>
+          <w:rFonts w:ascii="Arial" w:eastAsia="Times New Roman" w:hAnsi="Arial" w:cs="Arial"/>
+          <w:sz w:val="24"/>
+          <w:szCs w:val="24"/>
+          <w:lang w:val="ro-RO"/>
+        </w:rPr>
+        <w:t>mpirun</w:t>
+      </w:r>
+      <w:proofErr w:type="spellEnd"/>
+      <w:r>
+        <w:rPr>
+          <w:rFonts w:ascii="Arial" w:eastAsia="Times New Roman" w:hAnsi="Arial" w:cs="Arial"/>
+          <w:sz w:val="24"/>
+          <w:szCs w:val="24"/>
+          <w:lang w:val="ro-RO"/>
+        </w:rPr>
+        <w:t>:</w:t>
       </w:r>
     </w:p>
     <w:p>
@@ -4247,7 +6064,7 @@
                     <pic:cNvPicPr/>
                   </pic:nvPicPr>
                   <pic:blipFill>
-                    <a:blip r:embed="rId18">
+                    <a:blip r:embed="rId23">
                       <a:extLst>
                         <a:ext uri="{28A0092B-C50C-407E-A947-70E740481C1C}">
                           <a14:useLocalDpi xmlns:a14="http://schemas.microsoft.com/office/drawing/2010/main" val="0"/>
@@ -4292,19 +6109,52 @@
           <w:szCs w:val="24"/>
           <w:lang w:val="ro-RO"/>
         </w:rPr>
-        <w:t xml:space="preserve">Adăugați comenzii mpirun parametrul </w:t>
-      </w:r>
-      <w:r>
-        <w:rPr>
-          <w:rFonts w:ascii="Arial" w:eastAsia="Times New Roman" w:hAnsi="Arial" w:cs="Arial"/>
-          <w:b/>
-          <w:bCs/>
-          <w:sz w:val="24"/>
-          <w:szCs w:val="24"/>
-          <w:lang w:val="ro-RO"/>
-        </w:rPr>
-        <w:t>--oversubscribe</w:t>
-      </w:r>
+        <w:t xml:space="preserve">Adăugați comenzii </w:t>
+      </w:r>
+      <w:proofErr w:type="spellStart"/>
+      <w:r>
+        <w:rPr>
+          <w:rFonts w:ascii="Arial" w:eastAsia="Times New Roman" w:hAnsi="Arial" w:cs="Arial"/>
+          <w:sz w:val="24"/>
+          <w:szCs w:val="24"/>
+          <w:lang w:val="ro-RO"/>
+        </w:rPr>
+        <w:t>mpirun</w:t>
+      </w:r>
+      <w:proofErr w:type="spellEnd"/>
+      <w:r>
+        <w:rPr>
+          <w:rFonts w:ascii="Arial" w:eastAsia="Times New Roman" w:hAnsi="Arial" w:cs="Arial"/>
+          <w:sz w:val="24"/>
+          <w:szCs w:val="24"/>
+          <w:lang w:val="ro-RO"/>
+        </w:rPr>
+        <w:t xml:space="preserve"> parametrul </w:t>
+      </w:r>
+      <w:r>
+        <w:rPr>
+          <w:rFonts w:ascii="Arial" w:eastAsia="Times New Roman" w:hAnsi="Arial" w:cs="Arial"/>
+          <w:b/>
+          <w:bCs/>
+          <w:sz w:val="24"/>
+          <w:szCs w:val="24"/>
+          <w:lang w:val="ro-RO"/>
+        </w:rPr>
+        <w:t>--</w:t>
+      </w:r>
+      <w:proofErr w:type="spellStart"/>
+      <w:r>
+        <w:rPr>
+          <w:rFonts w:ascii="Arial" w:eastAsia="Times New Roman" w:hAnsi="Arial" w:cs="Arial"/>
+          <w:b/>
+          <w:bCs/>
+          <w:sz w:val="24"/>
+          <w:szCs w:val="24"/>
+          <w:lang w:val="ro-RO"/>
+        </w:rPr>
+        <w:t>oversubscribe</w:t>
+      </w:r>
+      <w:proofErr w:type="spellEnd"/>
     </w:p>
     <w:p>
       <w:pPr>
@@ -4324,7 +6174,27 @@
           <w:szCs w:val="24"/>
           <w:lang w:val="ro-RO"/>
         </w:rPr>
-        <w:t>Este primul an în care folosim sshfs. Dacă se blochează încercați:</w:t>
+        <w:t xml:space="preserve">Este primul an în care folosim </w:t>
+      </w:r>
+      <w:proofErr w:type="spellStart"/>
+      <w:r>
+        <w:rPr>
+          <w:rFonts w:ascii="Arial" w:eastAsia="Times New Roman" w:hAnsi="Arial" w:cs="Arial"/>
+          <w:sz w:val="24"/>
+          <w:szCs w:val="24"/>
+          <w:lang w:val="ro-RO"/>
+        </w:rPr>
+        <w:t>sshfs</w:t>
+      </w:r>
+      <w:proofErr w:type="spellEnd"/>
+      <w:r>
+        <w:rPr>
+          <w:rFonts w:ascii="Arial" w:eastAsia="Times New Roman" w:hAnsi="Arial" w:cs="Arial"/>
+          <w:sz w:val="24"/>
+          <w:szCs w:val="24"/>
+          <w:lang w:val="ro-RO"/>
+        </w:rPr>
+        <w:t>. Dacă se blochează încercați:</w:t>
       </w:r>
     </w:p>
     <w:p>
@@ -4341,6 +6211,7 @@
           <w:lang w:val="ro-RO"/>
         </w:rPr>
       </w:pPr>
+      <w:proofErr w:type="spellStart"/>
       <w:r>
         <w:rPr>
           <w:rFonts w:ascii="Courier New" w:eastAsia="Times New Roman" w:hAnsi="Courier New" w:cs="Courier New"/>
@@ -4350,23 +6221,9 @@
           <w:szCs w:val="20"/>
           <w:highlight w:val="lightGray"/>
         </w:rPr>
-        <w:t>pkill -9 sshfs</w:t>
-      </w:r>
-    </w:p>
-    <w:p>
-      <w:pPr>
-        <w:numPr>
-          <w:ilvl w:val="0"/>
-          <w:numId w:val="6"/>
-        </w:numPr>
-        <w:spacing w:after="0" w:line="240" w:lineRule="auto"/>
-        <w:rPr>
-          <w:rFonts w:ascii="Arial" w:eastAsia="Times New Roman" w:hAnsi="Arial" w:cs="Arial"/>
-          <w:sz w:val="24"/>
-          <w:szCs w:val="24"/>
-          <w:lang w:val="ro-RO"/>
-        </w:rPr>
-      </w:pPr>
+        <w:t>pkill</w:t>
+      </w:r>
+      <w:proofErr w:type="spellEnd"/>
       <w:r>
         <w:rPr>
           <w:rFonts w:ascii="Courier New" w:eastAsia="Times New Roman" w:hAnsi="Courier New" w:cs="Courier New"/>
@@ -4376,23 +6233,9 @@
           <w:szCs w:val="20"/>
           <w:highlight w:val="lightGray"/>
         </w:rPr>
-        <w:t>umount /home/USER_LOCAL/labs</w:t>
-      </w:r>
-    </w:p>
-    <w:p>
-      <w:pPr>
-        <w:numPr>
-          <w:ilvl w:val="0"/>
-          <w:numId w:val="6"/>
-        </w:numPr>
-        <w:spacing w:after="0" w:line="240" w:lineRule="auto"/>
-        <w:rPr>
-          <w:rFonts w:ascii="Arial" w:eastAsia="Times New Roman" w:hAnsi="Arial" w:cs="Arial"/>
-          <w:sz w:val="24"/>
-          <w:szCs w:val="24"/>
-          <w:lang w:val="ro-RO"/>
-        </w:rPr>
-      </w:pPr>
+        <w:t xml:space="preserve"> -9 </w:t>
+      </w:r>
+      <w:proofErr w:type="spellStart"/>
       <w:r>
         <w:rPr>
           <w:rFonts w:ascii="Courier New" w:eastAsia="Times New Roman" w:hAnsi="Courier New" w:cs="Courier New"/>
@@ -4402,6 +6245,72 @@
           <w:szCs w:val="20"/>
           <w:highlight w:val="lightGray"/>
         </w:rPr>
+        <w:t>sshfs</w:t>
+      </w:r>
+      <w:proofErr w:type="spellEnd"/>
+    </w:p>
+    <w:p>
+      <w:pPr>
+        <w:numPr>
+          <w:ilvl w:val="0"/>
+          <w:numId w:val="6"/>
+        </w:numPr>
+        <w:spacing w:after="0" w:line="240" w:lineRule="auto"/>
+        <w:rPr>
+          <w:rFonts w:ascii="Arial" w:eastAsia="Times New Roman" w:hAnsi="Arial" w:cs="Arial"/>
+          <w:sz w:val="24"/>
+          <w:szCs w:val="24"/>
+          <w:lang w:val="ro-RO"/>
+        </w:rPr>
+      </w:pPr>
+      <w:proofErr w:type="spellStart"/>
+      <w:r>
+        <w:rPr>
+          <w:rFonts w:ascii="Courier New" w:eastAsia="Times New Roman" w:hAnsi="Courier New" w:cs="Courier New"/>
+          <w:b/>
+          <w:bCs/>
+          <w:sz w:val="20"/>
+          <w:szCs w:val="20"/>
+          <w:highlight w:val="lightGray"/>
+        </w:rPr>
+        <w:t>umount</w:t>
+      </w:r>
+      <w:proofErr w:type="spellEnd"/>
+      <w:r>
+        <w:rPr>
+          <w:rFonts w:ascii="Courier New" w:eastAsia="Times New Roman" w:hAnsi="Courier New" w:cs="Courier New"/>
+          <w:b/>
+          <w:bCs/>
+          <w:sz w:val="20"/>
+          <w:szCs w:val="20"/>
+          <w:highlight w:val="lightGray"/>
+        </w:rPr>
+        <w:t xml:space="preserve"> /home/USER_LOCAL/labs</w:t>
+      </w:r>
+    </w:p>
+    <w:p>
+      <w:pPr>
+        <w:numPr>
+          <w:ilvl w:val="0"/>
+          <w:numId w:val="6"/>
+        </w:numPr>
+        <w:spacing w:after="0" w:line="240" w:lineRule="auto"/>
+        <w:rPr>
+          <w:rFonts w:ascii="Arial" w:eastAsia="Times New Roman" w:hAnsi="Arial" w:cs="Arial"/>
+          <w:sz w:val="24"/>
+          <w:szCs w:val="24"/>
+          <w:lang w:val="ro-RO"/>
+        </w:rPr>
+      </w:pPr>
+      <w:r>
+        <w:rPr>
+          <w:rFonts w:ascii="Courier New" w:eastAsia="Times New Roman" w:hAnsi="Courier New" w:cs="Courier New"/>
+          <w:b/>
+          <w:bCs/>
+          <w:sz w:val="20"/>
+          <w:szCs w:val="20"/>
+          <w:highlight w:val="lightGray"/>
+        </w:rPr>
         <w:t>mount -a</w:t>
       </w:r>
     </w:p>
@@ -4423,7 +6332,27 @@
           <w:szCs w:val="24"/>
           <w:lang w:val="ro-RO"/>
         </w:rPr>
-        <w:t>În cazul în care acesta face în continuare probleme putem folosi winscp pe Windows direct.</w:t>
+        <w:t xml:space="preserve">În cazul în care acesta face în continuare probleme putem folosi </w:t>
+      </w:r>
+      <w:proofErr w:type="spellStart"/>
+      <w:r>
+        <w:rPr>
+          <w:rFonts w:ascii="Arial" w:eastAsia="Times New Roman" w:hAnsi="Arial" w:cs="Arial"/>
+          <w:sz w:val="24"/>
+          <w:szCs w:val="24"/>
+          <w:lang w:val="ro-RO"/>
+        </w:rPr>
+        <w:t>winscp</w:t>
+      </w:r>
+      <w:proofErr w:type="spellEnd"/>
+      <w:r>
+        <w:rPr>
+          <w:rFonts w:ascii="Arial" w:eastAsia="Times New Roman" w:hAnsi="Arial" w:cs="Arial"/>
+          <w:sz w:val="24"/>
+          <w:szCs w:val="24"/>
+          <w:lang w:val="ro-RO"/>
+        </w:rPr>
+        <w:t xml:space="preserve"> pe Windows direct.</w:t>
       </w:r>
     </w:p>
     <w:p>
@@ -4443,7 +6372,55 @@
           <w:rFonts w:ascii="Arial" w:eastAsia="Times New Roman" w:hAnsi="Arial" w:cs="Arial"/>
           <w:lang w:val="ro-RO"/>
         </w:rPr>
-        <w:t>În momentul în care alegeți folderul în care să lucrați din vscode din modul remote WSL</w:t>
+        <w:t xml:space="preserve">În momentul în care alegeți </w:t>
+      </w:r>
+      <w:proofErr w:type="spellStart"/>
+      <w:r>
+        <w:rPr>
+          <w:rFonts w:ascii="Arial" w:eastAsia="Times New Roman" w:hAnsi="Arial" w:cs="Arial"/>
+          <w:lang w:val="ro-RO"/>
+        </w:rPr>
+        <w:t>folderul</w:t>
+      </w:r>
+      <w:proofErr w:type="spellEnd"/>
+      <w:r>
+        <w:rPr>
+          <w:rFonts w:ascii="Arial" w:eastAsia="Times New Roman" w:hAnsi="Arial" w:cs="Arial"/>
+          <w:lang w:val="ro-RO"/>
+        </w:rPr>
+        <w:t xml:space="preserve"> în care să lucrați din </w:t>
+      </w:r>
+      <w:proofErr w:type="spellStart"/>
+      <w:r>
+        <w:rPr>
+          <w:rFonts w:ascii="Arial" w:eastAsia="Times New Roman" w:hAnsi="Arial" w:cs="Arial"/>
+          <w:lang w:val="ro-RO"/>
+        </w:rPr>
+        <w:t>vscode</w:t>
+      </w:r>
+      <w:proofErr w:type="spellEnd"/>
+      <w:r>
+        <w:rPr>
+          <w:rFonts w:ascii="Arial" w:eastAsia="Times New Roman" w:hAnsi="Arial" w:cs="Arial"/>
+          <w:lang w:val="ro-RO"/>
+        </w:rPr>
+        <w:t xml:space="preserve"> din modul </w:t>
+      </w:r>
+      <w:proofErr w:type="spellStart"/>
+      <w:r>
+        <w:rPr>
+          <w:rFonts w:ascii="Arial" w:eastAsia="Times New Roman" w:hAnsi="Arial" w:cs="Arial"/>
+          <w:lang w:val="ro-RO"/>
+        </w:rPr>
+        <w:t>remote</w:t>
+      </w:r>
+      <w:proofErr w:type="spellEnd"/>
+      <w:r>
+        <w:rPr>
+          <w:rFonts w:ascii="Arial" w:eastAsia="Times New Roman" w:hAnsi="Arial" w:cs="Arial"/>
+          <w:lang w:val="ro-RO"/>
+        </w:rPr>
+        <w:t xml:space="preserve"> WSL</w:t>
       </w:r>
       <w:r>
         <w:rPr>
@@ -4461,7 +6438,47 @@
           <w:bCs/>
           <w:lang w:val="ro-RO"/>
         </w:rPr>
-        <w:t>crieți /mnt/ în loc de /root .</w:t>
+        <w:t>crieți /</w:t>
+      </w:r>
+      <w:proofErr w:type="spellStart"/>
+      <w:r>
+        <w:rPr>
+          <w:rFonts w:ascii="Arial" w:eastAsia="Times New Roman" w:hAnsi="Arial" w:cs="Arial"/>
+          <w:b/>
+          <w:bCs/>
+          <w:lang w:val="ro-RO"/>
+        </w:rPr>
+        <w:t>mnt</w:t>
+      </w:r>
+      <w:proofErr w:type="spellEnd"/>
+      <w:r>
+        <w:rPr>
+          <w:rFonts w:ascii="Arial" w:eastAsia="Times New Roman" w:hAnsi="Arial" w:cs="Arial"/>
+          <w:b/>
+          <w:bCs/>
+          <w:lang w:val="ro-RO"/>
+        </w:rPr>
+        <w:t>/ în loc de /</w:t>
+      </w:r>
+      <w:proofErr w:type="spellStart"/>
+      <w:r>
+        <w:rPr>
+          <w:rFonts w:ascii="Arial" w:eastAsia="Times New Roman" w:hAnsi="Arial" w:cs="Arial"/>
+          <w:b/>
+          <w:bCs/>
+          <w:lang w:val="ro-RO"/>
+        </w:rPr>
+        <w:t>root</w:t>
+      </w:r>
+      <w:proofErr w:type="spellEnd"/>
+      <w:r>
+        <w:rPr>
+          <w:rFonts w:ascii="Arial" w:eastAsia="Times New Roman" w:hAnsi="Arial" w:cs="Arial"/>
+          <w:b/>
+          <w:bCs/>
+          <w:lang w:val="ro-RO"/>
+        </w:rPr>
+        <w:t xml:space="preserve"> .</w:t>
       </w:r>
       <w:r>
         <w:rPr>
@@ -4490,7 +6507,8 @@
         </w:rPr>
         <w:t xml:space="preserve">Instalați </w:t>
       </w:r>
-      <w:hyperlink r:id="rId19" w:history="1">
+      <w:hyperlink r:id="rId24" w:history="1">
+        <w:proofErr w:type="spellStart"/>
         <w:r>
           <w:rPr>
             <w:rStyle w:val="Hyperlink"/>
@@ -4499,6 +6517,7 @@
           </w:rPr>
           <w:t>WinSCP</w:t>
         </w:r>
+        <w:proofErr w:type="spellEnd"/>
       </w:hyperlink>
       <w:r>
         <w:rPr>
@@ -4541,6 +6560,7 @@
         </w:rPr>
         <w:t xml:space="preserve"> de la </w:t>
       </w:r>
+      <w:proofErr w:type="spellStart"/>
       <w:r>
         <w:rPr>
           <w:rFonts w:ascii="Arial" w:eastAsia="Times New Roman" w:hAnsi="Arial" w:cs="Arial"/>
@@ -4548,15 +6568,9 @@
           <w:iCs/>
           <w:lang w:val="ro-RO"/>
         </w:rPr>
-        <w:t>User Interface Style</w:t>
-      </w:r>
-      <w:r>
-        <w:rPr>
-          <w:rFonts w:ascii="Arial" w:eastAsia="Times New Roman" w:hAnsi="Arial" w:cs="Arial"/>
-          <w:lang w:val="ro-RO"/>
-        </w:rPr>
-        <w:t xml:space="preserve"> selectați </w:t>
-      </w:r>
+        <w:t>User</w:t>
+      </w:r>
+      <w:proofErr w:type="spellEnd"/>
       <w:r>
         <w:rPr>
           <w:rFonts w:ascii="Arial" w:eastAsia="Times New Roman" w:hAnsi="Arial" w:cs="Arial"/>
@@ -4564,8 +6578,57 @@
           <w:iCs/>
           <w:lang w:val="ro-RO"/>
         </w:rPr>
+        <w:t xml:space="preserve"> </w:t>
+      </w:r>
+      <w:proofErr w:type="spellStart"/>
+      <w:r>
+        <w:rPr>
+          <w:rFonts w:ascii="Arial" w:eastAsia="Times New Roman" w:hAnsi="Arial" w:cs="Arial"/>
+          <w:i/>
+          <w:iCs/>
+          <w:lang w:val="ro-RO"/>
+        </w:rPr>
+        <w:t>Interface</w:t>
+      </w:r>
+      <w:proofErr w:type="spellEnd"/>
+      <w:r>
+        <w:rPr>
+          <w:rFonts w:ascii="Arial" w:eastAsia="Times New Roman" w:hAnsi="Arial" w:cs="Arial"/>
+          <w:i/>
+          <w:iCs/>
+          <w:lang w:val="ro-RO"/>
+        </w:rPr>
+        <w:t xml:space="preserve"> </w:t>
+      </w:r>
+      <w:proofErr w:type="spellStart"/>
+      <w:r>
+        <w:rPr>
+          <w:rFonts w:ascii="Arial" w:eastAsia="Times New Roman" w:hAnsi="Arial" w:cs="Arial"/>
+          <w:i/>
+          <w:iCs/>
+          <w:lang w:val="ro-RO"/>
+        </w:rPr>
+        <w:t>Style</w:t>
+      </w:r>
+      <w:proofErr w:type="spellEnd"/>
+      <w:r>
+        <w:rPr>
+          <w:rFonts w:ascii="Arial" w:eastAsia="Times New Roman" w:hAnsi="Arial" w:cs="Arial"/>
+          <w:lang w:val="ro-RO"/>
+        </w:rPr>
+        <w:t xml:space="preserve"> selectați </w:t>
+      </w:r>
+      <w:proofErr w:type="spellStart"/>
+      <w:r>
+        <w:rPr>
+          <w:rFonts w:ascii="Arial" w:eastAsia="Times New Roman" w:hAnsi="Arial" w:cs="Arial"/>
+          <w:i/>
+          <w:iCs/>
+          <w:lang w:val="ro-RO"/>
+        </w:rPr>
         <w:t>Commander</w:t>
       </w:r>
+      <w:proofErr w:type="spellEnd"/>
       <w:r>
         <w:rPr>
           <w:rFonts w:ascii="Arial" w:eastAsia="Times New Roman" w:hAnsi="Arial" w:cs="Arial"/>
@@ -4606,12 +6669,37 @@
           <w:lang w:val="ro-RO"/>
         </w:rPr>
       </w:pPr>
-      <w:r>
-        <w:rPr>
-          <w:rFonts w:ascii="Arial" w:eastAsia="Times New Roman" w:hAnsi="Arial" w:cs="Arial"/>
-          <w:lang w:val="ro-RO"/>
-        </w:rPr>
-        <w:t xml:space="preserve">Host name: </w:t>
+      <w:proofErr w:type="spellStart"/>
+      <w:r>
+        <w:rPr>
+          <w:rFonts w:ascii="Arial" w:eastAsia="Times New Roman" w:hAnsi="Arial" w:cs="Arial"/>
+          <w:lang w:val="ro-RO"/>
+        </w:rPr>
+        <w:t>Host</w:t>
+      </w:r>
+      <w:proofErr w:type="spellEnd"/>
+      <w:r>
+        <w:rPr>
+          <w:rFonts w:ascii="Arial" w:eastAsia="Times New Roman" w:hAnsi="Arial" w:cs="Arial"/>
+          <w:lang w:val="ro-RO"/>
+        </w:rPr>
+        <w:t xml:space="preserve"> </w:t>
+      </w:r>
+      <w:proofErr w:type="spellStart"/>
+      <w:r>
+        <w:rPr>
+          <w:rFonts w:ascii="Arial" w:eastAsia="Times New Roman" w:hAnsi="Arial" w:cs="Arial"/>
+          <w:lang w:val="ro-RO"/>
+        </w:rPr>
+        <w:t>name</w:t>
+      </w:r>
+      <w:proofErr w:type="spellEnd"/>
+      <w:r>
+        <w:rPr>
+          <w:rFonts w:ascii="Arial" w:eastAsia="Times New Roman" w:hAnsi="Arial" w:cs="Arial"/>
+          <w:lang w:val="ro-RO"/>
+        </w:rPr>
+        <w:t xml:space="preserve">: </w:t>
       </w:r>
       <w:r>
         <w:rPr>
@@ -4645,7 +6733,23 @@
           <w:rFonts w:ascii="Arial" w:eastAsia="Times New Roman" w:hAnsi="Arial" w:cs="Arial"/>
           <w:lang w:val="ro-RO"/>
         </w:rPr>
-        <w:t xml:space="preserve">Port number: </w:t>
+        <w:t xml:space="preserve">Port </w:t>
+      </w:r>
+      <w:proofErr w:type="spellStart"/>
+      <w:r>
+        <w:rPr>
+          <w:rFonts w:ascii="Arial" w:eastAsia="Times New Roman" w:hAnsi="Arial" w:cs="Arial"/>
+          <w:lang w:val="ro-RO"/>
+        </w:rPr>
+        <w:t>number</w:t>
+      </w:r>
+      <w:proofErr w:type="spellEnd"/>
+      <w:r>
+        <w:rPr>
+          <w:rFonts w:ascii="Arial" w:eastAsia="Times New Roman" w:hAnsi="Arial" w:cs="Arial"/>
+          <w:lang w:val="ro-RO"/>
+        </w:rPr>
+        <w:t xml:space="preserve">: </w:t>
       </w:r>
       <w:r>
         <w:rPr>
@@ -4667,12 +6771,37 @@
           <w:lang w:val="ro-RO"/>
         </w:rPr>
       </w:pPr>
-      <w:r>
-        <w:rPr>
-          <w:rFonts w:ascii="Arial" w:eastAsia="Times New Roman" w:hAnsi="Arial" w:cs="Arial"/>
-          <w:lang w:val="ro-RO"/>
-        </w:rPr>
-        <w:t>User name: cel de pe wiki.mta.ro</w:t>
+      <w:proofErr w:type="spellStart"/>
+      <w:r>
+        <w:rPr>
+          <w:rFonts w:ascii="Arial" w:eastAsia="Times New Roman" w:hAnsi="Arial" w:cs="Arial"/>
+          <w:lang w:val="ro-RO"/>
+        </w:rPr>
+        <w:t>User</w:t>
+      </w:r>
+      <w:proofErr w:type="spellEnd"/>
+      <w:r>
+        <w:rPr>
+          <w:rFonts w:ascii="Arial" w:eastAsia="Times New Roman" w:hAnsi="Arial" w:cs="Arial"/>
+          <w:lang w:val="ro-RO"/>
+        </w:rPr>
+        <w:t xml:space="preserve"> </w:t>
+      </w:r>
+      <w:proofErr w:type="spellStart"/>
+      <w:r>
+        <w:rPr>
+          <w:rFonts w:ascii="Arial" w:eastAsia="Times New Roman" w:hAnsi="Arial" w:cs="Arial"/>
+          <w:lang w:val="ro-RO"/>
+        </w:rPr>
+        <w:t>name</w:t>
+      </w:r>
+      <w:proofErr w:type="spellEnd"/>
+      <w:r>
+        <w:rPr>
+          <w:rFonts w:ascii="Arial" w:eastAsia="Times New Roman" w:hAnsi="Arial" w:cs="Arial"/>
+          <w:lang w:val="ro-RO"/>
+        </w:rPr>
+        <w:t>: cel de pe wiki.mta.ro</w:t>
       </w:r>
     </w:p>
     <w:p>
@@ -4687,12 +6816,21 @@
           <w:lang w:val="ro-RO"/>
         </w:rPr>
       </w:pPr>
-      <w:r>
-        <w:rPr>
-          <w:rFonts w:ascii="Arial" w:eastAsia="Times New Roman" w:hAnsi="Arial" w:cs="Arial"/>
-          <w:lang w:val="ro-RO"/>
-        </w:rPr>
-        <w:t>Advanced...</w:t>
+      <w:proofErr w:type="spellStart"/>
+      <w:r>
+        <w:rPr>
+          <w:rFonts w:ascii="Arial" w:eastAsia="Times New Roman" w:hAnsi="Arial" w:cs="Arial"/>
+          <w:lang w:val="ro-RO"/>
+        </w:rPr>
+        <w:t>Advanced</w:t>
+      </w:r>
+      <w:proofErr w:type="spellEnd"/>
+      <w:r>
+        <w:rPr>
+          <w:rFonts w:ascii="Arial" w:eastAsia="Times New Roman" w:hAnsi="Arial" w:cs="Arial"/>
+          <w:lang w:val="ro-RO"/>
+        </w:rPr>
+        <w:t>...</w:t>
       </w:r>
     </w:p>
     <w:p>
@@ -4712,7 +6850,39 @@
           <w:rFonts w:ascii="Arial" w:eastAsia="Times New Roman" w:hAnsi="Arial" w:cs="Arial"/>
           <w:lang w:val="ro-RO"/>
         </w:rPr>
-        <w:t>SSH &gt;&gt; Authentication &gt;&gt; Private Key File […] &gt;&gt; OK</w:t>
+        <w:t xml:space="preserve">SSH &gt;&gt; </w:t>
+      </w:r>
+      <w:proofErr w:type="spellStart"/>
+      <w:r>
+        <w:rPr>
+          <w:rFonts w:ascii="Arial" w:eastAsia="Times New Roman" w:hAnsi="Arial" w:cs="Arial"/>
+          <w:lang w:val="ro-RO"/>
+        </w:rPr>
+        <w:t>Authentication</w:t>
+      </w:r>
+      <w:proofErr w:type="spellEnd"/>
+      <w:r>
+        <w:rPr>
+          <w:rFonts w:ascii="Arial" w:eastAsia="Times New Roman" w:hAnsi="Arial" w:cs="Arial"/>
+          <w:lang w:val="ro-RO"/>
+        </w:rPr>
+        <w:t xml:space="preserve"> &gt;&gt; Private </w:t>
+      </w:r>
+      <w:proofErr w:type="spellStart"/>
+      <w:r>
+        <w:rPr>
+          <w:rFonts w:ascii="Arial" w:eastAsia="Times New Roman" w:hAnsi="Arial" w:cs="Arial"/>
+          <w:lang w:val="ro-RO"/>
+        </w:rPr>
+        <w:t>Key</w:t>
+      </w:r>
+      <w:proofErr w:type="spellEnd"/>
+      <w:r>
+        <w:rPr>
+          <w:rFonts w:ascii="Arial" w:eastAsia="Times New Roman" w:hAnsi="Arial" w:cs="Arial"/>
+          <w:lang w:val="ro-RO"/>
+        </w:rPr>
+        <w:t xml:space="preserve"> File […] &gt;&gt; OK</w:t>
       </w:r>
     </w:p>
     <w:p>
@@ -4727,13 +6897,31 @@
           <w:lang w:val="ro-RO"/>
         </w:rPr>
       </w:pPr>
-      <w:r>
-        <w:rPr>
-          <w:rFonts w:ascii="Arial" w:eastAsia="Times New Roman" w:hAnsi="Arial" w:cs="Arial"/>
-          <w:lang w:val="ro-RO"/>
-        </w:rPr>
-        <w:t>Save &gt;&gt; Login</w:t>
-      </w:r>
+      <w:proofErr w:type="spellStart"/>
+      <w:r>
+        <w:rPr>
+          <w:rFonts w:ascii="Arial" w:eastAsia="Times New Roman" w:hAnsi="Arial" w:cs="Arial"/>
+          <w:lang w:val="ro-RO"/>
+        </w:rPr>
+        <w:t>Save</w:t>
+      </w:r>
+      <w:proofErr w:type="spellEnd"/>
+      <w:r>
+        <w:rPr>
+          <w:rFonts w:ascii="Arial" w:eastAsia="Times New Roman" w:hAnsi="Arial" w:cs="Arial"/>
+          <w:lang w:val="ro-RO"/>
+        </w:rPr>
+        <w:t xml:space="preserve"> &gt;&gt; </w:t>
+      </w:r>
+      <w:proofErr w:type="spellStart"/>
+      <w:r>
+        <w:rPr>
+          <w:rFonts w:ascii="Arial" w:eastAsia="Times New Roman" w:hAnsi="Arial" w:cs="Arial"/>
+          <w:lang w:val="ro-RO"/>
+        </w:rPr>
+        <w:t>Login</w:t>
+      </w:r>
+      <w:proofErr w:type="spellEnd"/>
     </w:p>
     <w:p>
       <w:pPr>
@@ -4752,7 +6940,23 @@
           <w:rFonts w:ascii="Arial" w:eastAsia="Times New Roman" w:hAnsi="Arial" w:cs="Arial"/>
           <w:lang w:val="ro-RO"/>
         </w:rPr>
-        <w:t>Stânga mergeți în directorul dorit - Dreapta folder-ul de pe server</w:t>
+        <w:t>Stânga mergeți în directorul dorit - Dreapta folder-</w:t>
+      </w:r>
+      <w:proofErr w:type="spellStart"/>
+      <w:r>
+        <w:rPr>
+          <w:rFonts w:ascii="Arial" w:eastAsia="Times New Roman" w:hAnsi="Arial" w:cs="Arial"/>
+          <w:lang w:val="ro-RO"/>
+        </w:rPr>
+        <w:t>ul</w:t>
+      </w:r>
+      <w:proofErr w:type="spellEnd"/>
+      <w:r>
+        <w:rPr>
+          <w:rFonts w:ascii="Arial" w:eastAsia="Times New Roman" w:hAnsi="Arial" w:cs="Arial"/>
+          <w:lang w:val="ro-RO"/>
+        </w:rPr>
+        <w:t xml:space="preserve"> de pe server</w:t>
       </w:r>
     </w:p>
     <w:p>
@@ -4772,7 +6976,39 @@
           <w:rFonts w:ascii="Arial" w:eastAsia="Times New Roman" w:hAnsi="Arial" w:cs="Arial"/>
           <w:lang w:val="ro-RO"/>
         </w:rPr>
-        <w:t>Mergeți în folder-ul labs pe server.</w:t>
+        <w:t>Mergeți în folder-</w:t>
+      </w:r>
+      <w:proofErr w:type="spellStart"/>
+      <w:r>
+        <w:rPr>
+          <w:rFonts w:ascii="Arial" w:eastAsia="Times New Roman" w:hAnsi="Arial" w:cs="Arial"/>
+          <w:lang w:val="ro-RO"/>
+        </w:rPr>
+        <w:t>ul</w:t>
+      </w:r>
+      <w:proofErr w:type="spellEnd"/>
+      <w:r>
+        <w:rPr>
+          <w:rFonts w:ascii="Arial" w:eastAsia="Times New Roman" w:hAnsi="Arial" w:cs="Arial"/>
+          <w:lang w:val="ro-RO"/>
+        </w:rPr>
+        <w:t xml:space="preserve"> </w:t>
+      </w:r>
+      <w:proofErr w:type="spellStart"/>
+      <w:r>
+        <w:rPr>
+          <w:rFonts w:ascii="Arial" w:eastAsia="Times New Roman" w:hAnsi="Arial" w:cs="Arial"/>
+          <w:lang w:val="ro-RO"/>
+        </w:rPr>
+        <w:t>labs</w:t>
+      </w:r>
+      <w:proofErr w:type="spellEnd"/>
+      <w:r>
+        <w:rPr>
+          <w:rFonts w:ascii="Arial" w:eastAsia="Times New Roman" w:hAnsi="Arial" w:cs="Arial"/>
+          <w:lang w:val="ro-RO"/>
+        </w:rPr>
+        <w:t xml:space="preserve"> pe server.</w:t>
       </w:r>
     </w:p>
     <w:p>
@@ -4821,7 +7057,55 @@
           <w:rFonts w:ascii="Arial" w:eastAsia="Times New Roman" w:hAnsi="Arial" w:cs="Arial"/>
           <w:lang w:val="ro-RO"/>
         </w:rPr>
-        <w:t xml:space="preserve"> copiați tot directorul labs (folderul 01 conține un folder .vscode care este invizibil și nu va fi copiat dacă copiați fișierele din director).</w:t>
+        <w:t xml:space="preserve"> copiați tot directorul </w:t>
+      </w:r>
+      <w:proofErr w:type="spellStart"/>
+      <w:r>
+        <w:rPr>
+          <w:rFonts w:ascii="Arial" w:eastAsia="Times New Roman" w:hAnsi="Arial" w:cs="Arial"/>
+          <w:lang w:val="ro-RO"/>
+        </w:rPr>
+        <w:t>labs</w:t>
+      </w:r>
+      <w:proofErr w:type="spellEnd"/>
+      <w:r>
+        <w:rPr>
+          <w:rFonts w:ascii="Arial" w:eastAsia="Times New Roman" w:hAnsi="Arial" w:cs="Arial"/>
+          <w:lang w:val="ro-RO"/>
+        </w:rPr>
+        <w:t xml:space="preserve"> (</w:t>
+      </w:r>
+      <w:proofErr w:type="spellStart"/>
+      <w:r>
+        <w:rPr>
+          <w:rFonts w:ascii="Arial" w:eastAsia="Times New Roman" w:hAnsi="Arial" w:cs="Arial"/>
+          <w:lang w:val="ro-RO"/>
+        </w:rPr>
+        <w:t>folderul</w:t>
+      </w:r>
+      <w:proofErr w:type="spellEnd"/>
+      <w:r>
+        <w:rPr>
+          <w:rFonts w:ascii="Arial" w:eastAsia="Times New Roman" w:hAnsi="Arial" w:cs="Arial"/>
+          <w:lang w:val="ro-RO"/>
+        </w:rPr>
+        <w:t xml:space="preserve"> 01 conține un folder .</w:t>
+      </w:r>
+      <w:proofErr w:type="spellStart"/>
+      <w:r>
+        <w:rPr>
+          <w:rFonts w:ascii="Arial" w:eastAsia="Times New Roman" w:hAnsi="Arial" w:cs="Arial"/>
+          <w:lang w:val="ro-RO"/>
+        </w:rPr>
+        <w:t>vscode</w:t>
+      </w:r>
+      <w:proofErr w:type="spellEnd"/>
+      <w:r>
+        <w:rPr>
+          <w:rFonts w:ascii="Arial" w:eastAsia="Times New Roman" w:hAnsi="Arial" w:cs="Arial"/>
+          <w:lang w:val="ro-RO"/>
+        </w:rPr>
+        <w:t xml:space="preserve"> care este invizibil și nu va fi copiat dacă copiați fișierele din director).</w:t>
       </w:r>
     </w:p>
     <w:p>
@@ -4858,6 +7142,7 @@
           <w:rFonts w:ascii="Arial" w:eastAsia="Times New Roman" w:hAnsi="Arial" w:cs="Arial"/>
           <w:sz w:val="24"/>
           <w:szCs w:val="24"/>
+          <w:lang w:val="fr-FR"/>
         </w:rPr>
       </w:pPr>
     </w:p>
@@ -4897,6 +7182,36 @@
 </w:endnotes>
 </file>
 
+<file path=word/footer1.xml><?xml version="1.0" encoding="utf-8"?>
+<w:ftr xmlns:wpc="http://schemas.microsoft.com/office/word/2010/wordprocessingCanvas" xmlns:cx="http://schemas.microsoft.com/office/drawing/2014/chartex" xmlns:cx1="http://schemas.microsoft.com/office/drawing/2015/9/8/chartex" xmlns:cx2="http://schemas.microsoft.com/office/drawing/2015/10/21/chartex" xmlns:cx3="http://schemas.microsoft.com/office/drawing/2016/5/9/chartex" xmlns:cx4="http://schemas.microsoft.com/office/drawing/2016/5/10/chartex" xmlns:cx5="http://schemas.microsoft.com/office/drawing/2016/5/11/chartex" xmlns:cx6="http://schemas.microsoft.com/office/drawing/2016/5/12/chartex" xmlns:cx7="http://schemas.microsoft.com/office/drawing/2016/5/13/chartex" xmlns:cx8="http://schemas.microsoft.com/office/drawing/2016/5/14/chartex" xmlns:mc="http://schemas.openxmlformats.org/markup-compatibility/2006" xmlns:aink="http://schemas.microsoft.com/office/drawing/2016/ink" xmlns:am3d="http://schemas.microsoft.com/office/drawing/2017/model3d" xmlns:o="urn:schemas-microsoft-com:office:office" xmlns:r="http://schemas.openxmlformats.org/officeDocument/2006/relationships" xmlns:m="http://schemas.openxmlformats.org/officeDocument/2006/math" xmlns:v="urn:schemas-microsoft-com:vml" xmlns:wp14="http://schemas.microsoft.com/office/word/2010/wordprocessingDrawing" xmlns:wp="http://schemas.openxmlformats.org/drawingml/2006/wordprocessingDrawing" xmlns:w10="urn:schemas-microsoft-com:office:word" xmlns:w="http://schemas.openxmlformats.org/wordprocessingml/2006/main" xmlns:w14="http://schemas.microsoft.com/office/word/2010/wordml" xmlns:w15="http://schemas.microsoft.com/office/word/2012/wordml" xmlns:w16cex="http://schemas.microsoft.com/office/word/2018/wordml/cex" xmlns:w16cid="http://schemas.microsoft.com/office/word/2016/wordml/cid" xmlns:w16="http://schemas.microsoft.com/office/word/2018/wordml" xmlns:w16sdtdh="http://schemas.microsoft.com/office/word/2020/wordml/sdtdatahash" xmlns:w16se="http://schemas.microsoft.com/office/word/2015/wordml/symex" xmlns:wpg="http://schemas.microsoft.com/office/word/2010/wordprocessingGroup" xmlns:wpi="http://schemas.microsoft.com/office/word/2010/wordprocessingInk" xmlns:wne="http://schemas.microsoft.com/office/word/2006/wordml" xmlns:wps="http://schemas.microsoft.com/office/word/2010/wordprocessingShape" mc:Ignorable="w14 w15 w16se w16cid w16 w16cex w16sdtdh wp14">
+  <w:p>
+    <w:pPr>
+      <w:pStyle w:val="Footer"/>
+    </w:pPr>
+  </w:p>
+</w:ftr>
+</file>
+
+<file path=word/footer2.xml><?xml version="1.0" encoding="utf-8"?>
+<w:ftr xmlns:wpc="http://schemas.microsoft.com/office/word/2010/wordprocessingCanvas" xmlns:cx="http://schemas.microsoft.com/office/drawing/2014/chartex" xmlns:cx1="http://schemas.microsoft.com/office/drawing/2015/9/8/chartex" xmlns:cx2="http://schemas.microsoft.com/office/drawing/2015/10/21/chartex" xmlns:cx3="http://schemas.microsoft.com/office/drawing/2016/5/9/chartex" xmlns:cx4="http://schemas.microsoft.com/office/drawing/2016/5/10/chartex" xmlns:cx5="http://schemas.microsoft.com/office/drawing/2016/5/11/chartex" xmlns:cx6="http://schemas.microsoft.com/office/drawing/2016/5/12/chartex" xmlns:cx7="http://schemas.microsoft.com/office/drawing/2016/5/13/chartex" xmlns:cx8="http://schemas.microsoft.com/office/drawing/2016/5/14/chartex" xmlns:mc="http://schemas.openxmlformats.org/markup-compatibility/2006" xmlns:aink="http://schemas.microsoft.com/office/drawing/2016/ink" xmlns:am3d="http://schemas.microsoft.com/office/drawing/2017/model3d" xmlns:o="urn:schemas-microsoft-com:office:office" xmlns:r="http://schemas.openxmlformats.org/officeDocument/2006/relationships" xmlns:m="http://schemas.openxmlformats.org/officeDocument/2006/math" xmlns:v="urn:schemas-microsoft-com:vml" xmlns:wp14="http://schemas.microsoft.com/office/word/2010/wordprocessingDrawing" xmlns:wp="http://schemas.openxmlformats.org/drawingml/2006/wordprocessingDrawing" xmlns:w10="urn:schemas-microsoft-com:office:word" xmlns:w="http://schemas.openxmlformats.org/wordprocessingml/2006/main" xmlns:w14="http://schemas.microsoft.com/office/word/2010/wordml" xmlns:w15="http://schemas.microsoft.com/office/word/2012/wordml" xmlns:w16cex="http://schemas.microsoft.com/office/word/2018/wordml/cex" xmlns:w16cid="http://schemas.microsoft.com/office/word/2016/wordml/cid" xmlns:w16="http://schemas.microsoft.com/office/word/2018/wordml" xmlns:w16sdtdh="http://schemas.microsoft.com/office/word/2020/wordml/sdtdatahash" xmlns:w16se="http://schemas.microsoft.com/office/word/2015/wordml/symex" xmlns:wpg="http://schemas.microsoft.com/office/word/2010/wordprocessingGroup" xmlns:wpi="http://schemas.microsoft.com/office/word/2010/wordprocessingInk" xmlns:wne="http://schemas.microsoft.com/office/word/2006/wordml" xmlns:wps="http://schemas.microsoft.com/office/word/2010/wordprocessingShape" mc:Ignorable="w14 w15 w16se w16cid w16 w16cex w16sdtdh wp14">
+  <w:p>
+    <w:pPr>
+      <w:pStyle w:val="Footer"/>
+    </w:pPr>
+  </w:p>
+</w:ftr>
+</file>
+
+<file path=word/footer3.xml><?xml version="1.0" encoding="utf-8"?>
+<w:ftr xmlns:wpc="http://schemas.microsoft.com/office/word/2010/wordprocessingCanvas" xmlns:cx="http://schemas.microsoft.com/office/drawing/2014/chartex" xmlns:cx1="http://schemas.microsoft.com/office/drawing/2015/9/8/chartex" xmlns:cx2="http://schemas.microsoft.com/office/drawing/2015/10/21/chartex" xmlns:cx3="http://schemas.microsoft.com/office/drawing/2016/5/9/chartex" xmlns:cx4="http://schemas.microsoft.com/office/drawing/2016/5/10/chartex" xmlns:cx5="http://schemas.microsoft.com/office/drawing/2016/5/11/chartex" xmlns:cx6="http://schemas.microsoft.com/office/drawing/2016/5/12/chartex" xmlns:cx7="http://schemas.microsoft.com/office/drawing/2016/5/13/chartex" xmlns:cx8="http://schemas.microsoft.com/office/drawing/2016/5/14/chartex" xmlns:mc="http://schemas.openxmlformats.org/markup-compatibility/2006" xmlns:aink="http://schemas.microsoft.com/office/drawing/2016/ink" xmlns:am3d="http://schemas.microsoft.com/office/drawing/2017/model3d" xmlns:o="urn:schemas-microsoft-com:office:office" xmlns:r="http://schemas.openxmlformats.org/officeDocument/2006/relationships" xmlns:m="http://schemas.openxmlformats.org/officeDocument/2006/math" xmlns:v="urn:schemas-microsoft-com:vml" xmlns:wp14="http://schemas.microsoft.com/office/word/2010/wordprocessingDrawing" xmlns:wp="http://schemas.openxmlformats.org/drawingml/2006/wordprocessingDrawing" xmlns:w10="urn:schemas-microsoft-com:office:word" xmlns:w="http://schemas.openxmlformats.org/wordprocessingml/2006/main" xmlns:w14="http://schemas.microsoft.com/office/word/2010/wordml" xmlns:w15="http://schemas.microsoft.com/office/word/2012/wordml" xmlns:w16cex="http://schemas.microsoft.com/office/word/2018/wordml/cex" xmlns:w16cid="http://schemas.microsoft.com/office/word/2016/wordml/cid" xmlns:w16="http://schemas.microsoft.com/office/word/2018/wordml" xmlns:w16sdtdh="http://schemas.microsoft.com/office/word/2020/wordml/sdtdatahash" xmlns:w16se="http://schemas.microsoft.com/office/word/2015/wordml/symex" xmlns:wpg="http://schemas.microsoft.com/office/word/2010/wordprocessingGroup" xmlns:wpi="http://schemas.microsoft.com/office/word/2010/wordprocessingInk" xmlns:wne="http://schemas.microsoft.com/office/word/2006/wordml" xmlns:wps="http://schemas.microsoft.com/office/word/2010/wordprocessingShape" mc:Ignorable="w14 w15 w16se w16cid w16 w16cex w16sdtdh wp14">
+  <w:p>
+    <w:pPr>
+      <w:pStyle w:val="Footer"/>
+    </w:pPr>
+  </w:p>
+</w:ftr>
+</file>
+
 <file path=word/footnotes.xml><?xml version="1.0" encoding="utf-8"?>
 <w:footnotes xmlns:wpc="http://schemas.microsoft.com/office/word/2010/wordprocessingCanvas" xmlns:cx="http://schemas.microsoft.com/office/drawing/2014/chartex" xmlns:cx1="http://schemas.microsoft.com/office/drawing/2015/9/8/chartex" xmlns:cx2="http://schemas.microsoft.com/office/drawing/2015/10/21/chartex" xmlns:cx3="http://schemas.microsoft.com/office/drawing/2016/5/9/chartex" xmlns:cx4="http://schemas.microsoft.com/office/drawing/2016/5/10/chartex" xmlns:cx5="http://schemas.microsoft.com/office/drawing/2016/5/11/chartex" xmlns:cx6="http://schemas.microsoft.com/office/drawing/2016/5/12/chartex" xmlns:cx7="http://schemas.microsoft.com/office/drawing/2016/5/13/chartex" xmlns:cx8="http://schemas.microsoft.com/office/drawing/2016/5/14/chartex" xmlns:mc="http://schemas.openxmlformats.org/markup-compatibility/2006" xmlns:aink="http://schemas.microsoft.com/office/drawing/2016/ink" xmlns:am3d="http://schemas.microsoft.com/office/drawing/2017/model3d" xmlns:o="urn:schemas-microsoft-com:office:office" xmlns:r="http://schemas.openxmlformats.org/officeDocument/2006/relationships" xmlns:m="http://schemas.openxmlformats.org/officeDocument/2006/math" xmlns:v="urn:schemas-microsoft-com:vml" xmlns:wp14="http://schemas.microsoft.com/office/word/2010/wordprocessingDrawing" xmlns:wp="http://schemas.openxmlformats.org/drawingml/2006/wordprocessingDrawing" xmlns:w10="urn:schemas-microsoft-com:office:word" xmlns:w="http://schemas.openxmlformats.org/wordprocessingml/2006/main" xmlns:w14="http://schemas.microsoft.com/office/word/2010/wordml" xmlns:w15="http://schemas.microsoft.com/office/word/2012/wordml" xmlns:w16cex="http://schemas.microsoft.com/office/word/2018/wordml/cex" xmlns:w16cid="http://schemas.microsoft.com/office/word/2016/wordml/cid" xmlns:w16="http://schemas.microsoft.com/office/word/2018/wordml" xmlns:w16sdtdh="http://schemas.microsoft.com/office/word/2020/wordml/sdtdatahash" xmlns:w16se="http://schemas.microsoft.com/office/word/2015/wordml/symex" xmlns:wpg="http://schemas.microsoft.com/office/word/2010/wordprocessingGroup" xmlns:wpi="http://schemas.microsoft.com/office/word/2010/wordprocessingInk" xmlns:wne="http://schemas.microsoft.com/office/word/2006/wordml" xmlns:wps="http://schemas.microsoft.com/office/word/2010/wordprocessingShape" mc:Ignorable="w14 w15 w16se w16cid w16 w16cex w16sdtdh wp14">
   <w:footnote w:type="separator" w:id="-1">
@@ -4923,6 +7238,16 @@
 </file>
 
 <file path=word/header1.xml><?xml version="1.0" encoding="utf-8"?>
+<w:hdr xmlns:wpc="http://schemas.microsoft.com/office/word/2010/wordprocessingCanvas" xmlns:cx="http://schemas.microsoft.com/office/drawing/2014/chartex" xmlns:cx1="http://schemas.microsoft.com/office/drawing/2015/9/8/chartex" xmlns:cx2="http://schemas.microsoft.com/office/drawing/2015/10/21/chartex" xmlns:cx3="http://schemas.microsoft.com/office/drawing/2016/5/9/chartex" xmlns:cx4="http://schemas.microsoft.com/office/drawing/2016/5/10/chartex" xmlns:cx5="http://schemas.microsoft.com/office/drawing/2016/5/11/chartex" xmlns:cx6="http://schemas.microsoft.com/office/drawing/2016/5/12/chartex" xmlns:cx7="http://schemas.microsoft.com/office/drawing/2016/5/13/chartex" xmlns:cx8="http://schemas.microsoft.com/office/drawing/2016/5/14/chartex" xmlns:mc="http://schemas.openxmlformats.org/markup-compatibility/2006" xmlns:aink="http://schemas.microsoft.com/office/drawing/2016/ink" xmlns:am3d="http://schemas.microsoft.com/office/drawing/2017/model3d" xmlns:o="urn:schemas-microsoft-com:office:office" xmlns:r="http://schemas.openxmlformats.org/officeDocument/2006/relationships" xmlns:m="http://schemas.openxmlformats.org/officeDocument/2006/math" xmlns:v="urn:schemas-microsoft-com:vml" xmlns:wp14="http://schemas.microsoft.com/office/word/2010/wordprocessingDrawing" xmlns:wp="http://schemas.openxmlformats.org/drawingml/2006/wordprocessingDrawing" xmlns:w10="urn:schemas-microsoft-com:office:word" xmlns:w="http://schemas.openxmlformats.org/wordprocessingml/2006/main" xmlns:w14="http://schemas.microsoft.com/office/word/2010/wordml" xmlns:w15="http://schemas.microsoft.com/office/word/2012/wordml" xmlns:w16cex="http://schemas.microsoft.com/office/word/2018/wordml/cex" xmlns:w16cid="http://schemas.microsoft.com/office/word/2016/wordml/cid" xmlns:w16="http://schemas.microsoft.com/office/word/2018/wordml" xmlns:w16sdtdh="http://schemas.microsoft.com/office/word/2020/wordml/sdtdatahash" xmlns:w16se="http://schemas.microsoft.com/office/word/2015/wordml/symex" xmlns:wpg="http://schemas.microsoft.com/office/word/2010/wordprocessingGroup" xmlns:wpi="http://schemas.microsoft.com/office/word/2010/wordprocessingInk" xmlns:wne="http://schemas.microsoft.com/office/word/2006/wordml" xmlns:wps="http://schemas.microsoft.com/office/word/2010/wordprocessingShape" mc:Ignorable="w14 w15 w16se w16cid w16 w16cex w16sdtdh wp14">
+  <w:p>
+    <w:pPr>
+      <w:pStyle w:val="Header"/>
+    </w:pPr>
+  </w:p>
+</w:hdr>
+</file>
+
+<file path=word/header2.xml><?xml version="1.0" encoding="utf-8"?>
 <w:hdr xmlns:wpc="http://schemas.microsoft.com/office/word/2010/wordprocessingCanvas" xmlns:cx="http://schemas.microsoft.com/office/drawing/2014/chartex" xmlns:cx1="http://schemas.microsoft.com/office/drawing/2015/9/8/chartex" xmlns:cx2="http://schemas.microsoft.com/office/drawing/2015/10/21/chartex" xmlns:cx3="http://schemas.microsoft.com/office/drawing/2016/5/9/chartex" xmlns:cx4="http://schemas.microsoft.com/office/drawing/2016/5/10/chartex" xmlns:cx5="http://schemas.microsoft.com/office/drawing/2016/5/11/chartex" xmlns:cx6="http://schemas.microsoft.com/office/drawing/2016/5/12/chartex" xmlns:cx7="http://schemas.microsoft.com/office/drawing/2016/5/13/chartex" xmlns:cx8="http://schemas.microsoft.com/office/drawing/2016/5/14/chartex" xmlns:mc="http://schemas.openxmlformats.org/markup-compatibility/2006" xmlns:aink="http://schemas.microsoft.com/office/drawing/2016/ink" xmlns:am3d="http://schemas.microsoft.com/office/drawing/2017/model3d" xmlns:o="urn:schemas-microsoft-com:office:office" xmlns:r="http://schemas.openxmlformats.org/officeDocument/2006/relationships" xmlns:m="http://schemas.openxmlformats.org/officeDocument/2006/math" xmlns:v="urn:schemas-microsoft-com:vml" xmlns:wp14="http://schemas.microsoft.com/office/word/2010/wordprocessingDrawing" xmlns:wp="http://schemas.openxmlformats.org/drawingml/2006/wordprocessingDrawing" xmlns:w10="urn:schemas-microsoft-com:office:word" xmlns:w="http://schemas.openxmlformats.org/wordprocessingml/2006/main" xmlns:w14="http://schemas.microsoft.com/office/word/2010/wordml" xmlns:w15="http://schemas.microsoft.com/office/word/2012/wordml" xmlns:w16cex="http://schemas.microsoft.com/office/word/2018/wordml/cex" xmlns:w16cid="http://schemas.microsoft.com/office/word/2016/wordml/cid" xmlns:w16="http://schemas.microsoft.com/office/word/2018/wordml" xmlns:w16sdtdh="http://schemas.microsoft.com/office/word/2020/wordml/sdtdatahash" xmlns:w16se="http://schemas.microsoft.com/office/word/2015/wordml/symex" xmlns:wpg="http://schemas.microsoft.com/office/word/2010/wordprocessingGroup" xmlns:wpi="http://schemas.microsoft.com/office/word/2010/wordprocessingInk" xmlns:wne="http://schemas.microsoft.com/office/word/2006/wordml" xmlns:wps="http://schemas.microsoft.com/office/word/2010/wordprocessingShape" mc:Ignorable="w14 w15 w16se w16cid w16 w16cex w16sdtdh wp14">
   <w:p>
     <w:pPr>
@@ -4939,16 +7264,16 @@
         <w:noProof/>
       </w:rPr>
       <w:drawing>
-        <wp:anchor distT="0" distB="0" distL="114300" distR="114300" simplePos="0" relativeHeight="251665408" behindDoc="0" locked="0" layoutInCell="1" allowOverlap="1" wp14:anchorId="43EF3483" wp14:editId="7DA4823D">
+        <wp:anchor distT="0" distB="0" distL="114300" distR="114300" simplePos="0" relativeHeight="251665408" behindDoc="0" locked="0" layoutInCell="1" allowOverlap="1" wp14:anchorId="43EF3483" wp14:editId="6325C104">
           <wp:simplePos x="0" y="0"/>
           <wp:positionH relativeFrom="rightMargin">
-            <wp:posOffset>-505460</wp:posOffset>
+            <wp:posOffset>-499110</wp:posOffset>
           </wp:positionH>
           <wp:positionV relativeFrom="paragraph">
-            <wp:posOffset>-425450</wp:posOffset>
+            <wp:posOffset>-314960</wp:posOffset>
           </wp:positionV>
-          <wp:extent cx="1221740" cy="1435735"/>
-          <wp:effectExtent l="0" t="0" r="0" b="0"/>
+          <wp:extent cx="1213485" cy="1213485"/>
+          <wp:effectExtent l="0" t="0" r="5715" b="5715"/>
           <wp:wrapSquare wrapText="bothSides"/>
           <wp:docPr id="4" name="Picture 4"/>
           <wp:cNvGraphicFramePr>
@@ -4958,7 +7283,7 @@
             <a:graphicData uri="http://schemas.openxmlformats.org/drawingml/2006/picture">
               <pic:pic xmlns:pic="http://schemas.openxmlformats.org/drawingml/2006/picture">
                 <pic:nvPicPr>
-                  <pic:cNvPr id="0" name="Picture 6"/>
+                  <pic:cNvPr id="4" name="Picture 4"/>
                   <pic:cNvPicPr>
                     <a:picLocks noChangeAspect="1" noChangeArrowheads="1"/>
                   </pic:cNvPicPr>
@@ -4971,7 +7296,6 @@
                       </a:ext>
                     </a:extLst>
                   </a:blip>
-                  <a:srcRect/>
                   <a:stretch>
                     <a:fillRect/>
                   </a:stretch>
@@ -4979,7 +7303,7 @@
                 <pic:spPr bwMode="auto">
                   <a:xfrm>
                     <a:off x="0" y="0"/>
-                    <a:ext cx="1221740" cy="1435735"/>
+                    <a:ext cx="1213485" cy="1213485"/>
                   </a:xfrm>
                   <a:prstGeom prst="rect">
                     <a:avLst/>
@@ -5100,6 +7424,16 @@
       </w:rPr>
       <w:t xml:space="preserve"> </w:t>
     </w:r>
+  </w:p>
+</w:hdr>
+</file>
+
+<file path=word/header3.xml><?xml version="1.0" encoding="utf-8"?>
+<w:hdr xmlns:wpc="http://schemas.microsoft.com/office/word/2010/wordprocessingCanvas" xmlns:cx="http://schemas.microsoft.com/office/drawing/2014/chartex" xmlns:cx1="http://schemas.microsoft.com/office/drawing/2015/9/8/chartex" xmlns:cx2="http://schemas.microsoft.com/office/drawing/2015/10/21/chartex" xmlns:cx3="http://schemas.microsoft.com/office/drawing/2016/5/9/chartex" xmlns:cx4="http://schemas.microsoft.com/office/drawing/2016/5/10/chartex" xmlns:cx5="http://schemas.microsoft.com/office/drawing/2016/5/11/chartex" xmlns:cx6="http://schemas.microsoft.com/office/drawing/2016/5/12/chartex" xmlns:cx7="http://schemas.microsoft.com/office/drawing/2016/5/13/chartex" xmlns:cx8="http://schemas.microsoft.com/office/drawing/2016/5/14/chartex" xmlns:mc="http://schemas.openxmlformats.org/markup-compatibility/2006" xmlns:aink="http://schemas.microsoft.com/office/drawing/2016/ink" xmlns:am3d="http://schemas.microsoft.com/office/drawing/2017/model3d" xmlns:o="urn:schemas-microsoft-com:office:office" xmlns:r="http://schemas.openxmlformats.org/officeDocument/2006/relationships" xmlns:m="http://schemas.openxmlformats.org/officeDocument/2006/math" xmlns:v="urn:schemas-microsoft-com:vml" xmlns:wp14="http://schemas.microsoft.com/office/word/2010/wordprocessingDrawing" xmlns:wp="http://schemas.openxmlformats.org/drawingml/2006/wordprocessingDrawing" xmlns:w10="urn:schemas-microsoft-com:office:word" xmlns:w="http://schemas.openxmlformats.org/wordprocessingml/2006/main" xmlns:w14="http://schemas.microsoft.com/office/word/2010/wordml" xmlns:w15="http://schemas.microsoft.com/office/word/2012/wordml" xmlns:w16cex="http://schemas.microsoft.com/office/word/2018/wordml/cex" xmlns:w16cid="http://schemas.microsoft.com/office/word/2016/wordml/cid" xmlns:w16="http://schemas.microsoft.com/office/word/2018/wordml" xmlns:w16sdtdh="http://schemas.microsoft.com/office/word/2020/wordml/sdtdatahash" xmlns:w16se="http://schemas.microsoft.com/office/word/2015/wordml/symex" xmlns:wpg="http://schemas.microsoft.com/office/word/2010/wordprocessingGroup" xmlns:wpi="http://schemas.microsoft.com/office/word/2010/wordprocessingInk" xmlns:wne="http://schemas.microsoft.com/office/word/2006/wordml" xmlns:wps="http://schemas.microsoft.com/office/word/2010/wordprocessingShape" mc:Ignorable="w14 w15 w16se w16cid w16 w16cex w16sdtdh wp14">
+  <w:p>
+    <w:pPr>
+      <w:pStyle w:val="Header"/>
+    </w:pPr>
   </w:p>
 </w:hdr>
 </file>

</xml_diff>